<commit_message>
Presentacion power point, adjunto de tablas en el informe
</commit_message>
<xml_diff>
--- a/Propuesta de proyecto/10012017.docx
+++ b/Propuesta de proyecto/10012017.docx
@@ -33,7 +33,7 @@
               <w:noProof/>
               <w:sz w:val="24"/>
               <w:szCs w:val="24"/>
-              <w:lang w:eastAsia="es-ES"/>
+              <w:lang w:val="es-EC" w:eastAsia="es-EC"/>
             </w:rPr>
             <mc:AlternateContent>
               <mc:Choice Requires="wps">
@@ -122,7 +122,7 @@
                                       <w:r>
                                         <w:rPr>
                                           <w:noProof/>
-                                          <w:lang w:eastAsia="es-ES"/>
+                                          <w:lang w:val="es-EC" w:eastAsia="es-EC"/>
                                         </w:rPr>
                                         <w:drawing>
                                           <wp:inline distT="0" distB="0" distL="0" distR="0">
@@ -429,7 +429,7 @@
                                 <w:r>
                                   <w:rPr>
                                     <w:noProof/>
-                                    <w:lang w:eastAsia="es-ES"/>
+                                    <w:lang w:val="es-EC" w:eastAsia="es-EC"/>
                                   </w:rPr>
                                   <w:drawing>
                                     <wp:inline distT="0" distB="0" distL="0" distR="0">
@@ -689,23 +689,8 @@
             <w:br w:type="page"/>
           </w:r>
         </w:p>
-        <w:bookmarkStart w:id="0" w:name="_GoBack" w:displacedByCustomXml="next"/>
-        <w:bookmarkEnd w:id="0" w:displacedByCustomXml="next"/>
       </w:sdtContent>
     </w:sdt>
-    <w:p>
-      <w:pPr>
-        <w:pStyle w:val="Prrafodelista"/>
-        <w:spacing w:line="360" w:lineRule="auto"/>
-        <w:ind w:left="360"/>
-        <w:jc w:val="both"/>
-        <w:rPr>
-          <w:rFonts w:ascii="Times New Roman" w:hAnsi="Times New Roman" w:cs="Times New Roman"/>
-          <w:sz w:val="24"/>
-          <w:szCs w:val="24"/>
-        </w:rPr>
-      </w:pPr>
-    </w:p>
     <w:p>
       <w:pPr>
         <w:pStyle w:val="Prrafodelista"/>
@@ -728,6 +713,7 @@
           <w:sz w:val="24"/>
           <w:szCs w:val="24"/>
         </w:rPr>
+        <w:lastRenderedPageBreak/>
         <w:t xml:space="preserve">Tema: </w:t>
       </w:r>
       <w:r>
@@ -1049,6 +1035,4504 @@
         <w:t>Organización del grupo de trabajo</w:t>
       </w:r>
     </w:p>
+    <w:tbl>
+      <w:tblPr>
+        <w:tblStyle w:val="Tabladecuadrcula1clara"/>
+        <w:tblW w:w="8820" w:type="dxa"/>
+        <w:tblLook w:val="04A0" w:firstRow="1" w:lastRow="0" w:firstColumn="1" w:lastColumn="0" w:noHBand="0" w:noVBand="1"/>
+      </w:tblPr>
+      <w:tblGrid>
+        <w:gridCol w:w="3460"/>
+        <w:gridCol w:w="1260"/>
+        <w:gridCol w:w="1320"/>
+        <w:gridCol w:w="1360"/>
+        <w:gridCol w:w="1420"/>
+      </w:tblGrid>
+      <w:tr>
+        <w:trPr>
+          <w:cnfStyle w:val="100000000000" w:firstRow="1" w:lastRow="0" w:firstColumn="0" w:lastColumn="0" w:oddVBand="0" w:evenVBand="0" w:oddHBand="0" w:evenHBand="0" w:firstRowFirstColumn="0" w:firstRowLastColumn="0" w:lastRowFirstColumn="0" w:lastRowLastColumn="0"/>
+          <w:trHeight w:val="300"/>
+        </w:trPr>
+        <w:tc>
+          <w:tcPr>
+            <w:cnfStyle w:val="001000000000" w:firstRow="0" w:lastRow="0" w:firstColumn="1" w:lastColumn="0" w:oddVBand="0" w:evenVBand="0" w:oddHBand="0" w:evenHBand="0" w:firstRowFirstColumn="0" w:firstRowLastColumn="0" w:lastRowFirstColumn="0" w:lastRowLastColumn="0"/>
+            <w:tcW w:w="3460" w:type="dxa"/>
+            <w:noWrap/>
+            <w:hideMark/>
+          </w:tcPr>
+          <w:p>
+            <w:pPr>
+              <w:rPr>
+                <w:rFonts w:ascii="Calibri" w:eastAsia="Times New Roman" w:hAnsi="Calibri" w:cs="Calibri"/>
+                <w:color w:val="000000"/>
+                <w:lang w:val="es-EC" w:eastAsia="es-EC"/>
+              </w:rPr>
+            </w:pPr>
+            <w:r>
+              <w:rPr>
+                <w:rFonts w:ascii="Calibri" w:eastAsia="Times New Roman" w:hAnsi="Calibri" w:cs="Calibri"/>
+                <w:color w:val="000000"/>
+                <w:lang w:val="es-EC" w:eastAsia="es-EC"/>
+              </w:rPr>
+              <w:t> </w:t>
+            </w:r>
+          </w:p>
+        </w:tc>
+        <w:tc>
+          <w:tcPr>
+            <w:tcW w:w="1260" w:type="dxa"/>
+            <w:noWrap/>
+            <w:hideMark/>
+          </w:tcPr>
+          <w:p>
+            <w:pPr>
+              <w:cnfStyle w:val="100000000000" w:firstRow="1" w:lastRow="0" w:firstColumn="0" w:lastColumn="0" w:oddVBand="0" w:evenVBand="0" w:oddHBand="0" w:evenHBand="0" w:firstRowFirstColumn="0" w:firstRowLastColumn="0" w:lastRowFirstColumn="0" w:lastRowLastColumn="0"/>
+              <w:rPr>
+                <w:rFonts w:ascii="Calibri" w:eastAsia="Times New Roman" w:hAnsi="Calibri" w:cs="Calibri"/>
+                <w:color w:val="000000"/>
+                <w:lang w:val="es-EC" w:eastAsia="es-EC"/>
+              </w:rPr>
+            </w:pPr>
+            <w:r>
+              <w:rPr>
+                <w:rFonts w:ascii="Calibri" w:eastAsia="Times New Roman" w:hAnsi="Calibri" w:cs="Calibri"/>
+                <w:color w:val="000000"/>
+                <w:lang w:val="es-EC" w:eastAsia="es-EC"/>
+              </w:rPr>
+              <w:t>Nombres</w:t>
+            </w:r>
+          </w:p>
+        </w:tc>
+        <w:tc>
+          <w:tcPr>
+            <w:tcW w:w="1320" w:type="dxa"/>
+            <w:noWrap/>
+            <w:hideMark/>
+          </w:tcPr>
+          <w:p>
+            <w:pPr>
+              <w:cnfStyle w:val="100000000000" w:firstRow="1" w:lastRow="0" w:firstColumn="0" w:lastColumn="0" w:oddVBand="0" w:evenVBand="0" w:oddHBand="0" w:evenHBand="0" w:firstRowFirstColumn="0" w:firstRowLastColumn="0" w:lastRowFirstColumn="0" w:lastRowLastColumn="0"/>
+              <w:rPr>
+                <w:rFonts w:ascii="Calibri" w:eastAsia="Times New Roman" w:hAnsi="Calibri" w:cs="Calibri"/>
+                <w:color w:val="000000"/>
+                <w:lang w:val="es-EC" w:eastAsia="es-EC"/>
+              </w:rPr>
+            </w:pPr>
+            <w:r>
+              <w:rPr>
+                <w:rFonts w:ascii="Calibri" w:eastAsia="Times New Roman" w:hAnsi="Calibri" w:cs="Calibri"/>
+                <w:color w:val="000000"/>
+                <w:lang w:val="es-EC" w:eastAsia="es-EC"/>
+              </w:rPr>
+              <w:t> </w:t>
+            </w:r>
+          </w:p>
+        </w:tc>
+        <w:tc>
+          <w:tcPr>
+            <w:tcW w:w="1360" w:type="dxa"/>
+            <w:noWrap/>
+            <w:hideMark/>
+          </w:tcPr>
+          <w:p>
+            <w:pPr>
+              <w:cnfStyle w:val="100000000000" w:firstRow="1" w:lastRow="0" w:firstColumn="0" w:lastColumn="0" w:oddVBand="0" w:evenVBand="0" w:oddHBand="0" w:evenHBand="0" w:firstRowFirstColumn="0" w:firstRowLastColumn="0" w:lastRowFirstColumn="0" w:lastRowLastColumn="0"/>
+              <w:rPr>
+                <w:rFonts w:ascii="Calibri" w:eastAsia="Times New Roman" w:hAnsi="Calibri" w:cs="Calibri"/>
+                <w:color w:val="000000"/>
+                <w:lang w:val="es-EC" w:eastAsia="es-EC"/>
+              </w:rPr>
+            </w:pPr>
+            <w:r>
+              <w:rPr>
+                <w:rFonts w:ascii="Calibri" w:eastAsia="Times New Roman" w:hAnsi="Calibri" w:cs="Calibri"/>
+                <w:color w:val="000000"/>
+                <w:lang w:val="es-EC" w:eastAsia="es-EC"/>
+              </w:rPr>
+              <w:t> </w:t>
+            </w:r>
+          </w:p>
+        </w:tc>
+        <w:tc>
+          <w:tcPr>
+            <w:tcW w:w="1420" w:type="dxa"/>
+            <w:noWrap/>
+            <w:hideMark/>
+          </w:tcPr>
+          <w:p>
+            <w:pPr>
+              <w:cnfStyle w:val="100000000000" w:firstRow="1" w:lastRow="0" w:firstColumn="0" w:lastColumn="0" w:oddVBand="0" w:evenVBand="0" w:oddHBand="0" w:evenHBand="0" w:firstRowFirstColumn="0" w:firstRowLastColumn="0" w:lastRowFirstColumn="0" w:lastRowLastColumn="0"/>
+              <w:rPr>
+                <w:rFonts w:ascii="Calibri" w:eastAsia="Times New Roman" w:hAnsi="Calibri" w:cs="Calibri"/>
+                <w:color w:val="000000"/>
+                <w:lang w:val="es-EC" w:eastAsia="es-EC"/>
+              </w:rPr>
+            </w:pPr>
+            <w:r>
+              <w:rPr>
+                <w:rFonts w:ascii="Calibri" w:eastAsia="Times New Roman" w:hAnsi="Calibri" w:cs="Calibri"/>
+                <w:color w:val="000000"/>
+                <w:lang w:val="es-EC" w:eastAsia="es-EC"/>
+              </w:rPr>
+              <w:t> </w:t>
+            </w:r>
+          </w:p>
+        </w:tc>
+      </w:tr>
+      <w:tr>
+        <w:trPr>
+          <w:trHeight w:val="300"/>
+        </w:trPr>
+        <w:tc>
+          <w:tcPr>
+            <w:cnfStyle w:val="001000000000" w:firstRow="0" w:lastRow="0" w:firstColumn="1" w:lastColumn="0" w:oddVBand="0" w:evenVBand="0" w:oddHBand="0" w:evenHBand="0" w:firstRowFirstColumn="0" w:firstRowLastColumn="0" w:lastRowFirstColumn="0" w:lastRowLastColumn="0"/>
+            <w:tcW w:w="3460" w:type="dxa"/>
+            <w:hideMark/>
+          </w:tcPr>
+          <w:p>
+            <w:pPr>
+              <w:rPr>
+                <w:rFonts w:ascii="Calibri" w:eastAsia="Times New Roman" w:hAnsi="Calibri" w:cs="Calibri"/>
+                <w:color w:val="000000"/>
+                <w:lang w:val="es-EC" w:eastAsia="es-EC"/>
+              </w:rPr>
+            </w:pPr>
+            <w:r>
+              <w:rPr>
+                <w:rFonts w:ascii="Calibri" w:eastAsia="Times New Roman" w:hAnsi="Calibri" w:cs="Calibri"/>
+                <w:color w:val="000000"/>
+                <w:lang w:val="es-EC" w:eastAsia="es-EC"/>
+              </w:rPr>
+              <w:t>Actividades</w:t>
+            </w:r>
+          </w:p>
+        </w:tc>
+        <w:tc>
+          <w:tcPr>
+            <w:tcW w:w="1260" w:type="dxa"/>
+            <w:noWrap/>
+            <w:hideMark/>
+          </w:tcPr>
+          <w:p>
+            <w:pPr>
+              <w:cnfStyle w:val="000000000000" w:firstRow="0" w:lastRow="0" w:firstColumn="0" w:lastColumn="0" w:oddVBand="0" w:evenVBand="0" w:oddHBand="0" w:evenHBand="0" w:firstRowFirstColumn="0" w:firstRowLastColumn="0" w:lastRowFirstColumn="0" w:lastRowLastColumn="0"/>
+              <w:rPr>
+                <w:rFonts w:ascii="Calibri" w:eastAsia="Times New Roman" w:hAnsi="Calibri" w:cs="Calibri"/>
+                <w:color w:val="000000"/>
+                <w:lang w:val="es-EC" w:eastAsia="es-EC"/>
+              </w:rPr>
+            </w:pPr>
+            <w:r>
+              <w:rPr>
+                <w:rFonts w:ascii="Calibri" w:eastAsia="Times New Roman" w:hAnsi="Calibri" w:cs="Calibri"/>
+                <w:color w:val="000000"/>
+                <w:lang w:val="es-EC" w:eastAsia="es-EC"/>
+              </w:rPr>
+              <w:t>Diana Bonilla</w:t>
+            </w:r>
+          </w:p>
+        </w:tc>
+        <w:tc>
+          <w:tcPr>
+            <w:tcW w:w="1320" w:type="dxa"/>
+            <w:noWrap/>
+            <w:hideMark/>
+          </w:tcPr>
+          <w:p>
+            <w:pPr>
+              <w:cnfStyle w:val="000000000000" w:firstRow="0" w:lastRow="0" w:firstColumn="0" w:lastColumn="0" w:oddVBand="0" w:evenVBand="0" w:oddHBand="0" w:evenHBand="0" w:firstRowFirstColumn="0" w:firstRowLastColumn="0" w:lastRowFirstColumn="0" w:lastRowLastColumn="0"/>
+              <w:rPr>
+                <w:rFonts w:ascii="Calibri" w:eastAsia="Times New Roman" w:hAnsi="Calibri" w:cs="Calibri"/>
+                <w:color w:val="000000"/>
+                <w:lang w:val="es-EC" w:eastAsia="es-EC"/>
+              </w:rPr>
+            </w:pPr>
+            <w:r>
+              <w:rPr>
+                <w:rFonts w:ascii="Calibri" w:eastAsia="Times New Roman" w:hAnsi="Calibri" w:cs="Calibri"/>
+                <w:color w:val="000000"/>
+                <w:lang w:val="es-EC" w:eastAsia="es-EC"/>
+              </w:rPr>
+              <w:t>Bryan España</w:t>
+            </w:r>
+          </w:p>
+        </w:tc>
+        <w:tc>
+          <w:tcPr>
+            <w:tcW w:w="1360" w:type="dxa"/>
+            <w:noWrap/>
+            <w:hideMark/>
+          </w:tcPr>
+          <w:p>
+            <w:pPr>
+              <w:cnfStyle w:val="000000000000" w:firstRow="0" w:lastRow="0" w:firstColumn="0" w:lastColumn="0" w:oddVBand="0" w:evenVBand="0" w:oddHBand="0" w:evenHBand="0" w:firstRowFirstColumn="0" w:firstRowLastColumn="0" w:lastRowFirstColumn="0" w:lastRowLastColumn="0"/>
+              <w:rPr>
+                <w:rFonts w:ascii="Calibri" w:eastAsia="Times New Roman" w:hAnsi="Calibri" w:cs="Calibri"/>
+                <w:color w:val="000000"/>
+                <w:lang w:val="es-EC" w:eastAsia="es-EC"/>
+              </w:rPr>
+            </w:pPr>
+            <w:r>
+              <w:rPr>
+                <w:rFonts w:ascii="Calibri" w:eastAsia="Times New Roman" w:hAnsi="Calibri" w:cs="Calibri"/>
+                <w:color w:val="000000"/>
+                <w:lang w:val="es-EC" w:eastAsia="es-EC"/>
+              </w:rPr>
+              <w:t>Valeria Ochoa</w:t>
+            </w:r>
+          </w:p>
+        </w:tc>
+        <w:tc>
+          <w:tcPr>
+            <w:tcW w:w="1420" w:type="dxa"/>
+            <w:noWrap/>
+            <w:hideMark/>
+          </w:tcPr>
+          <w:p>
+            <w:pPr>
+              <w:cnfStyle w:val="000000000000" w:firstRow="0" w:lastRow="0" w:firstColumn="0" w:lastColumn="0" w:oddVBand="0" w:evenVBand="0" w:oddHBand="0" w:evenHBand="0" w:firstRowFirstColumn="0" w:firstRowLastColumn="0" w:lastRowFirstColumn="0" w:lastRowLastColumn="0"/>
+              <w:rPr>
+                <w:rFonts w:ascii="Calibri" w:eastAsia="Times New Roman" w:hAnsi="Calibri" w:cs="Calibri"/>
+                <w:color w:val="000000"/>
+                <w:lang w:val="es-EC" w:eastAsia="es-EC"/>
+              </w:rPr>
+            </w:pPr>
+            <w:r>
+              <w:rPr>
+                <w:rFonts w:ascii="Calibri" w:eastAsia="Times New Roman" w:hAnsi="Calibri" w:cs="Calibri"/>
+                <w:color w:val="000000"/>
+                <w:lang w:val="es-EC" w:eastAsia="es-EC"/>
+              </w:rPr>
+              <w:t xml:space="preserve">Bryan </w:t>
+            </w:r>
+            <w:proofErr w:type="spellStart"/>
+            <w:r>
+              <w:rPr>
+                <w:rFonts w:ascii="Calibri" w:eastAsia="Times New Roman" w:hAnsi="Calibri" w:cs="Calibri"/>
+                <w:color w:val="000000"/>
+                <w:lang w:val="es-EC" w:eastAsia="es-EC"/>
+              </w:rPr>
+              <w:t>Pilatuña</w:t>
+            </w:r>
+            <w:proofErr w:type="spellEnd"/>
+          </w:p>
+        </w:tc>
+      </w:tr>
+      <w:tr>
+        <w:trPr>
+          <w:trHeight w:val="300"/>
+        </w:trPr>
+        <w:tc>
+          <w:tcPr>
+            <w:cnfStyle w:val="001000000000" w:firstRow="0" w:lastRow="0" w:firstColumn="1" w:lastColumn="0" w:oddVBand="0" w:evenVBand="0" w:oddHBand="0" w:evenHBand="0" w:firstRowFirstColumn="0" w:firstRowLastColumn="0" w:lastRowFirstColumn="0" w:lastRowLastColumn="0"/>
+            <w:tcW w:w="3460" w:type="dxa"/>
+            <w:hideMark/>
+          </w:tcPr>
+          <w:p>
+            <w:pPr>
+              <w:rPr>
+                <w:rFonts w:ascii="Calibri" w:eastAsia="Times New Roman" w:hAnsi="Calibri" w:cs="Calibri"/>
+                <w:color w:val="000000"/>
+                <w:lang w:val="es-EC" w:eastAsia="es-EC"/>
+              </w:rPr>
+            </w:pPr>
+            <w:r>
+              <w:rPr>
+                <w:rFonts w:ascii="Calibri" w:eastAsia="Times New Roman" w:hAnsi="Calibri" w:cs="Calibri"/>
+                <w:color w:val="000000"/>
+                <w:lang w:val="es-EC" w:eastAsia="es-EC"/>
+              </w:rPr>
+              <w:t>Informe de la propuesta</w:t>
+            </w:r>
+          </w:p>
+        </w:tc>
+        <w:tc>
+          <w:tcPr>
+            <w:tcW w:w="1260" w:type="dxa"/>
+            <w:noWrap/>
+            <w:hideMark/>
+          </w:tcPr>
+          <w:p>
+            <w:pPr>
+              <w:jc w:val="right"/>
+              <w:cnfStyle w:val="000000000000" w:firstRow="0" w:lastRow="0" w:firstColumn="0" w:lastColumn="0" w:oddVBand="0" w:evenVBand="0" w:oddHBand="0" w:evenHBand="0" w:firstRowFirstColumn="0" w:firstRowLastColumn="0" w:lastRowFirstColumn="0" w:lastRowLastColumn="0"/>
+              <w:rPr>
+                <w:rFonts w:ascii="Calibri" w:eastAsia="Times New Roman" w:hAnsi="Calibri" w:cs="Calibri"/>
+                <w:color w:val="000000"/>
+                <w:lang w:val="es-EC" w:eastAsia="es-EC"/>
+              </w:rPr>
+            </w:pPr>
+            <w:r>
+              <w:rPr>
+                <w:rFonts w:ascii="Calibri" w:eastAsia="Times New Roman" w:hAnsi="Calibri" w:cs="Calibri"/>
+                <w:color w:val="000000"/>
+                <w:lang w:val="es-EC" w:eastAsia="es-EC"/>
+              </w:rPr>
+              <w:t>25%</w:t>
+            </w:r>
+          </w:p>
+        </w:tc>
+        <w:tc>
+          <w:tcPr>
+            <w:tcW w:w="1320" w:type="dxa"/>
+            <w:noWrap/>
+            <w:hideMark/>
+          </w:tcPr>
+          <w:p>
+            <w:pPr>
+              <w:jc w:val="right"/>
+              <w:cnfStyle w:val="000000000000" w:firstRow="0" w:lastRow="0" w:firstColumn="0" w:lastColumn="0" w:oddVBand="0" w:evenVBand="0" w:oddHBand="0" w:evenHBand="0" w:firstRowFirstColumn="0" w:firstRowLastColumn="0" w:lastRowFirstColumn="0" w:lastRowLastColumn="0"/>
+              <w:rPr>
+                <w:rFonts w:ascii="Calibri" w:eastAsia="Times New Roman" w:hAnsi="Calibri" w:cs="Calibri"/>
+                <w:color w:val="000000"/>
+                <w:lang w:val="es-EC" w:eastAsia="es-EC"/>
+              </w:rPr>
+            </w:pPr>
+            <w:r>
+              <w:rPr>
+                <w:rFonts w:ascii="Calibri" w:eastAsia="Times New Roman" w:hAnsi="Calibri" w:cs="Calibri"/>
+                <w:color w:val="000000"/>
+                <w:lang w:val="es-EC" w:eastAsia="es-EC"/>
+              </w:rPr>
+              <w:t>25%</w:t>
+            </w:r>
+          </w:p>
+        </w:tc>
+        <w:tc>
+          <w:tcPr>
+            <w:tcW w:w="1360" w:type="dxa"/>
+            <w:noWrap/>
+            <w:hideMark/>
+          </w:tcPr>
+          <w:p>
+            <w:pPr>
+              <w:jc w:val="right"/>
+              <w:cnfStyle w:val="000000000000" w:firstRow="0" w:lastRow="0" w:firstColumn="0" w:lastColumn="0" w:oddVBand="0" w:evenVBand="0" w:oddHBand="0" w:evenHBand="0" w:firstRowFirstColumn="0" w:firstRowLastColumn="0" w:lastRowFirstColumn="0" w:lastRowLastColumn="0"/>
+              <w:rPr>
+                <w:rFonts w:ascii="Calibri" w:eastAsia="Times New Roman" w:hAnsi="Calibri" w:cs="Calibri"/>
+                <w:color w:val="000000"/>
+                <w:lang w:val="es-EC" w:eastAsia="es-EC"/>
+              </w:rPr>
+            </w:pPr>
+            <w:r>
+              <w:rPr>
+                <w:rFonts w:ascii="Calibri" w:eastAsia="Times New Roman" w:hAnsi="Calibri" w:cs="Calibri"/>
+                <w:color w:val="000000"/>
+                <w:lang w:val="es-EC" w:eastAsia="es-EC"/>
+              </w:rPr>
+              <w:t>25%</w:t>
+            </w:r>
+          </w:p>
+        </w:tc>
+        <w:tc>
+          <w:tcPr>
+            <w:tcW w:w="1420" w:type="dxa"/>
+            <w:noWrap/>
+            <w:hideMark/>
+          </w:tcPr>
+          <w:p>
+            <w:pPr>
+              <w:jc w:val="right"/>
+              <w:cnfStyle w:val="000000000000" w:firstRow="0" w:lastRow="0" w:firstColumn="0" w:lastColumn="0" w:oddVBand="0" w:evenVBand="0" w:oddHBand="0" w:evenHBand="0" w:firstRowFirstColumn="0" w:firstRowLastColumn="0" w:lastRowFirstColumn="0" w:lastRowLastColumn="0"/>
+              <w:rPr>
+                <w:rFonts w:ascii="Calibri" w:eastAsia="Times New Roman" w:hAnsi="Calibri" w:cs="Calibri"/>
+                <w:color w:val="000000"/>
+                <w:lang w:val="es-EC" w:eastAsia="es-EC"/>
+              </w:rPr>
+            </w:pPr>
+            <w:r>
+              <w:rPr>
+                <w:rFonts w:ascii="Calibri" w:eastAsia="Times New Roman" w:hAnsi="Calibri" w:cs="Calibri"/>
+                <w:color w:val="000000"/>
+                <w:lang w:val="es-EC" w:eastAsia="es-EC"/>
+              </w:rPr>
+              <w:t>25%</w:t>
+            </w:r>
+          </w:p>
+        </w:tc>
+      </w:tr>
+      <w:tr>
+        <w:trPr>
+          <w:trHeight w:val="300"/>
+        </w:trPr>
+        <w:tc>
+          <w:tcPr>
+            <w:cnfStyle w:val="001000000000" w:firstRow="0" w:lastRow="0" w:firstColumn="1" w:lastColumn="0" w:oddVBand="0" w:evenVBand="0" w:oddHBand="0" w:evenHBand="0" w:firstRowFirstColumn="0" w:firstRowLastColumn="0" w:lastRowFirstColumn="0" w:lastRowLastColumn="0"/>
+            <w:tcW w:w="3460" w:type="dxa"/>
+            <w:hideMark/>
+          </w:tcPr>
+          <w:p>
+            <w:pPr>
+              <w:rPr>
+                <w:rFonts w:ascii="Calibri" w:eastAsia="Times New Roman" w:hAnsi="Calibri" w:cs="Calibri"/>
+                <w:color w:val="000000"/>
+                <w:lang w:val="es-EC" w:eastAsia="es-EC"/>
+              </w:rPr>
+            </w:pPr>
+            <w:proofErr w:type="spellStart"/>
+            <w:r>
+              <w:rPr>
+                <w:rFonts w:ascii="Calibri" w:eastAsia="Times New Roman" w:hAnsi="Calibri" w:cs="Calibri"/>
+                <w:color w:val="000000"/>
+                <w:lang w:val="es-EC" w:eastAsia="es-EC"/>
+              </w:rPr>
+              <w:t>Presentciòn</w:t>
+            </w:r>
+            <w:proofErr w:type="spellEnd"/>
+            <w:r>
+              <w:rPr>
+                <w:rFonts w:ascii="Calibri" w:eastAsia="Times New Roman" w:hAnsi="Calibri" w:cs="Calibri"/>
+                <w:color w:val="000000"/>
+                <w:lang w:val="es-EC" w:eastAsia="es-EC"/>
+              </w:rPr>
+              <w:t xml:space="preserve"> de la propuesta</w:t>
+            </w:r>
+          </w:p>
+        </w:tc>
+        <w:tc>
+          <w:tcPr>
+            <w:tcW w:w="1260" w:type="dxa"/>
+            <w:noWrap/>
+            <w:hideMark/>
+          </w:tcPr>
+          <w:p>
+            <w:pPr>
+              <w:jc w:val="right"/>
+              <w:cnfStyle w:val="000000000000" w:firstRow="0" w:lastRow="0" w:firstColumn="0" w:lastColumn="0" w:oddVBand="0" w:evenVBand="0" w:oddHBand="0" w:evenHBand="0" w:firstRowFirstColumn="0" w:firstRowLastColumn="0" w:lastRowFirstColumn="0" w:lastRowLastColumn="0"/>
+              <w:rPr>
+                <w:rFonts w:ascii="Calibri" w:eastAsia="Times New Roman" w:hAnsi="Calibri" w:cs="Calibri"/>
+                <w:color w:val="000000"/>
+                <w:lang w:val="es-EC" w:eastAsia="es-EC"/>
+              </w:rPr>
+            </w:pPr>
+            <w:r>
+              <w:rPr>
+                <w:rFonts w:ascii="Calibri" w:eastAsia="Times New Roman" w:hAnsi="Calibri" w:cs="Calibri"/>
+                <w:color w:val="000000"/>
+                <w:lang w:val="es-EC" w:eastAsia="es-EC"/>
+              </w:rPr>
+              <w:t>25%</w:t>
+            </w:r>
+          </w:p>
+        </w:tc>
+        <w:tc>
+          <w:tcPr>
+            <w:tcW w:w="1320" w:type="dxa"/>
+            <w:noWrap/>
+            <w:hideMark/>
+          </w:tcPr>
+          <w:p>
+            <w:pPr>
+              <w:jc w:val="right"/>
+              <w:cnfStyle w:val="000000000000" w:firstRow="0" w:lastRow="0" w:firstColumn="0" w:lastColumn="0" w:oddVBand="0" w:evenVBand="0" w:oddHBand="0" w:evenHBand="0" w:firstRowFirstColumn="0" w:firstRowLastColumn="0" w:lastRowFirstColumn="0" w:lastRowLastColumn="0"/>
+              <w:rPr>
+                <w:rFonts w:ascii="Calibri" w:eastAsia="Times New Roman" w:hAnsi="Calibri" w:cs="Calibri"/>
+                <w:color w:val="000000"/>
+                <w:lang w:val="es-EC" w:eastAsia="es-EC"/>
+              </w:rPr>
+            </w:pPr>
+            <w:r>
+              <w:rPr>
+                <w:rFonts w:ascii="Calibri" w:eastAsia="Times New Roman" w:hAnsi="Calibri" w:cs="Calibri"/>
+                <w:color w:val="000000"/>
+                <w:lang w:val="es-EC" w:eastAsia="es-EC"/>
+              </w:rPr>
+              <w:t>25%</w:t>
+            </w:r>
+          </w:p>
+        </w:tc>
+        <w:tc>
+          <w:tcPr>
+            <w:tcW w:w="1360" w:type="dxa"/>
+            <w:noWrap/>
+            <w:hideMark/>
+          </w:tcPr>
+          <w:p>
+            <w:pPr>
+              <w:jc w:val="right"/>
+              <w:cnfStyle w:val="000000000000" w:firstRow="0" w:lastRow="0" w:firstColumn="0" w:lastColumn="0" w:oddVBand="0" w:evenVBand="0" w:oddHBand="0" w:evenHBand="0" w:firstRowFirstColumn="0" w:firstRowLastColumn="0" w:lastRowFirstColumn="0" w:lastRowLastColumn="0"/>
+              <w:rPr>
+                <w:rFonts w:ascii="Calibri" w:eastAsia="Times New Roman" w:hAnsi="Calibri" w:cs="Calibri"/>
+                <w:color w:val="000000"/>
+                <w:lang w:val="es-EC" w:eastAsia="es-EC"/>
+              </w:rPr>
+            </w:pPr>
+            <w:r>
+              <w:rPr>
+                <w:rFonts w:ascii="Calibri" w:eastAsia="Times New Roman" w:hAnsi="Calibri" w:cs="Calibri"/>
+                <w:color w:val="000000"/>
+                <w:lang w:val="es-EC" w:eastAsia="es-EC"/>
+              </w:rPr>
+              <w:t>25%</w:t>
+            </w:r>
+          </w:p>
+        </w:tc>
+        <w:tc>
+          <w:tcPr>
+            <w:tcW w:w="1420" w:type="dxa"/>
+            <w:noWrap/>
+            <w:hideMark/>
+          </w:tcPr>
+          <w:p>
+            <w:pPr>
+              <w:jc w:val="right"/>
+              <w:cnfStyle w:val="000000000000" w:firstRow="0" w:lastRow="0" w:firstColumn="0" w:lastColumn="0" w:oddVBand="0" w:evenVBand="0" w:oddHBand="0" w:evenHBand="0" w:firstRowFirstColumn="0" w:firstRowLastColumn="0" w:lastRowFirstColumn="0" w:lastRowLastColumn="0"/>
+              <w:rPr>
+                <w:rFonts w:ascii="Calibri" w:eastAsia="Times New Roman" w:hAnsi="Calibri" w:cs="Calibri"/>
+                <w:color w:val="000000"/>
+                <w:lang w:val="es-EC" w:eastAsia="es-EC"/>
+              </w:rPr>
+            </w:pPr>
+            <w:r>
+              <w:rPr>
+                <w:rFonts w:ascii="Calibri" w:eastAsia="Times New Roman" w:hAnsi="Calibri" w:cs="Calibri"/>
+                <w:color w:val="000000"/>
+                <w:lang w:val="es-EC" w:eastAsia="es-EC"/>
+              </w:rPr>
+              <w:t>25%</w:t>
+            </w:r>
+          </w:p>
+        </w:tc>
+      </w:tr>
+      <w:tr>
+        <w:trPr>
+          <w:trHeight w:val="300"/>
+        </w:trPr>
+        <w:tc>
+          <w:tcPr>
+            <w:cnfStyle w:val="001000000000" w:firstRow="0" w:lastRow="0" w:firstColumn="1" w:lastColumn="0" w:oddVBand="0" w:evenVBand="0" w:oddHBand="0" w:evenHBand="0" w:firstRowFirstColumn="0" w:firstRowLastColumn="0" w:lastRowFirstColumn="0" w:lastRowLastColumn="0"/>
+            <w:tcW w:w="3460" w:type="dxa"/>
+            <w:hideMark/>
+          </w:tcPr>
+          <w:p>
+            <w:pPr>
+              <w:rPr>
+                <w:rFonts w:ascii="Calibri" w:eastAsia="Times New Roman" w:hAnsi="Calibri" w:cs="Calibri"/>
+                <w:color w:val="000000"/>
+                <w:lang w:val="es-EC" w:eastAsia="es-EC"/>
+              </w:rPr>
+            </w:pPr>
+            <w:proofErr w:type="spellStart"/>
+            <w:r>
+              <w:rPr>
+                <w:rFonts w:ascii="Calibri" w:eastAsia="Times New Roman" w:hAnsi="Calibri" w:cs="Calibri"/>
+                <w:color w:val="000000"/>
+                <w:lang w:val="es-EC" w:eastAsia="es-EC"/>
+              </w:rPr>
+              <w:t>Animacion</w:t>
+            </w:r>
+            <w:proofErr w:type="spellEnd"/>
+            <w:r>
+              <w:rPr>
+                <w:rFonts w:ascii="Calibri" w:eastAsia="Times New Roman" w:hAnsi="Calibri" w:cs="Calibri"/>
+                <w:color w:val="000000"/>
+                <w:lang w:val="es-EC" w:eastAsia="es-EC"/>
+              </w:rPr>
+              <w:t xml:space="preserve"> de objetos</w:t>
+            </w:r>
+          </w:p>
+        </w:tc>
+        <w:tc>
+          <w:tcPr>
+            <w:tcW w:w="1260" w:type="dxa"/>
+            <w:noWrap/>
+            <w:hideMark/>
+          </w:tcPr>
+          <w:p>
+            <w:pPr>
+              <w:cnfStyle w:val="000000000000" w:firstRow="0" w:lastRow="0" w:firstColumn="0" w:lastColumn="0" w:oddVBand="0" w:evenVBand="0" w:oddHBand="0" w:evenHBand="0" w:firstRowFirstColumn="0" w:firstRowLastColumn="0" w:lastRowFirstColumn="0" w:lastRowLastColumn="0"/>
+              <w:rPr>
+                <w:rFonts w:ascii="Calibri" w:eastAsia="Times New Roman" w:hAnsi="Calibri" w:cs="Calibri"/>
+                <w:color w:val="000000"/>
+                <w:lang w:val="es-EC" w:eastAsia="es-EC"/>
+              </w:rPr>
+            </w:pPr>
+            <w:r>
+              <w:rPr>
+                <w:rFonts w:ascii="Calibri" w:eastAsia="Times New Roman" w:hAnsi="Calibri" w:cs="Calibri"/>
+                <w:color w:val="000000"/>
+                <w:lang w:val="es-EC" w:eastAsia="es-EC"/>
+              </w:rPr>
+              <w:t> </w:t>
+            </w:r>
+          </w:p>
+        </w:tc>
+        <w:tc>
+          <w:tcPr>
+            <w:tcW w:w="1320" w:type="dxa"/>
+            <w:noWrap/>
+            <w:hideMark/>
+          </w:tcPr>
+          <w:p>
+            <w:pPr>
+              <w:cnfStyle w:val="000000000000" w:firstRow="0" w:lastRow="0" w:firstColumn="0" w:lastColumn="0" w:oddVBand="0" w:evenVBand="0" w:oddHBand="0" w:evenHBand="0" w:firstRowFirstColumn="0" w:firstRowLastColumn="0" w:lastRowFirstColumn="0" w:lastRowLastColumn="0"/>
+              <w:rPr>
+                <w:rFonts w:ascii="Calibri" w:eastAsia="Times New Roman" w:hAnsi="Calibri" w:cs="Calibri"/>
+                <w:color w:val="000000"/>
+                <w:lang w:val="es-EC" w:eastAsia="es-EC"/>
+              </w:rPr>
+            </w:pPr>
+            <w:r>
+              <w:rPr>
+                <w:rFonts w:ascii="Calibri" w:eastAsia="Times New Roman" w:hAnsi="Calibri" w:cs="Calibri"/>
+                <w:color w:val="000000"/>
+                <w:lang w:val="es-EC" w:eastAsia="es-EC"/>
+              </w:rPr>
+              <w:t> </w:t>
+            </w:r>
+          </w:p>
+        </w:tc>
+        <w:tc>
+          <w:tcPr>
+            <w:tcW w:w="1360" w:type="dxa"/>
+            <w:noWrap/>
+            <w:hideMark/>
+          </w:tcPr>
+          <w:p>
+            <w:pPr>
+              <w:cnfStyle w:val="000000000000" w:firstRow="0" w:lastRow="0" w:firstColumn="0" w:lastColumn="0" w:oddVBand="0" w:evenVBand="0" w:oddHBand="0" w:evenHBand="0" w:firstRowFirstColumn="0" w:firstRowLastColumn="0" w:lastRowFirstColumn="0" w:lastRowLastColumn="0"/>
+              <w:rPr>
+                <w:rFonts w:ascii="Calibri" w:eastAsia="Times New Roman" w:hAnsi="Calibri" w:cs="Calibri"/>
+                <w:color w:val="000000"/>
+                <w:lang w:val="es-EC" w:eastAsia="es-EC"/>
+              </w:rPr>
+            </w:pPr>
+            <w:r>
+              <w:rPr>
+                <w:rFonts w:ascii="Calibri" w:eastAsia="Times New Roman" w:hAnsi="Calibri" w:cs="Calibri"/>
+                <w:color w:val="000000"/>
+                <w:lang w:val="es-EC" w:eastAsia="es-EC"/>
+              </w:rPr>
+              <w:t> </w:t>
+            </w:r>
+          </w:p>
+        </w:tc>
+        <w:tc>
+          <w:tcPr>
+            <w:tcW w:w="1420" w:type="dxa"/>
+            <w:noWrap/>
+            <w:hideMark/>
+          </w:tcPr>
+          <w:p>
+            <w:pPr>
+              <w:cnfStyle w:val="000000000000" w:firstRow="0" w:lastRow="0" w:firstColumn="0" w:lastColumn="0" w:oddVBand="0" w:evenVBand="0" w:oddHBand="0" w:evenHBand="0" w:firstRowFirstColumn="0" w:firstRowLastColumn="0" w:lastRowFirstColumn="0" w:lastRowLastColumn="0"/>
+              <w:rPr>
+                <w:rFonts w:ascii="Calibri" w:eastAsia="Times New Roman" w:hAnsi="Calibri" w:cs="Calibri"/>
+                <w:color w:val="000000"/>
+                <w:lang w:val="es-EC" w:eastAsia="es-EC"/>
+              </w:rPr>
+            </w:pPr>
+            <w:r>
+              <w:rPr>
+                <w:rFonts w:ascii="Calibri" w:eastAsia="Times New Roman" w:hAnsi="Calibri" w:cs="Calibri"/>
+                <w:color w:val="000000"/>
+                <w:lang w:val="es-EC" w:eastAsia="es-EC"/>
+              </w:rPr>
+              <w:t> </w:t>
+            </w:r>
+          </w:p>
+        </w:tc>
+      </w:tr>
+      <w:tr>
+        <w:trPr>
+          <w:trHeight w:val="300"/>
+        </w:trPr>
+        <w:tc>
+          <w:tcPr>
+            <w:cnfStyle w:val="001000000000" w:firstRow="0" w:lastRow="0" w:firstColumn="1" w:lastColumn="0" w:oddVBand="0" w:evenVBand="0" w:oddHBand="0" w:evenHBand="0" w:firstRowFirstColumn="0" w:firstRowLastColumn="0" w:lastRowFirstColumn="0" w:lastRowLastColumn="0"/>
+            <w:tcW w:w="3460" w:type="dxa"/>
+            <w:hideMark/>
+          </w:tcPr>
+          <w:p>
+            <w:pPr>
+              <w:rPr>
+                <w:rFonts w:ascii="Calibri" w:eastAsia="Times New Roman" w:hAnsi="Calibri" w:cs="Calibri"/>
+                <w:color w:val="000000"/>
+                <w:lang w:val="es-EC" w:eastAsia="es-EC"/>
+              </w:rPr>
+            </w:pPr>
+            <w:proofErr w:type="spellStart"/>
+            <w:r>
+              <w:rPr>
+                <w:rFonts w:ascii="Calibri" w:eastAsia="Times New Roman" w:hAnsi="Calibri" w:cs="Calibri"/>
+                <w:color w:val="000000"/>
+                <w:lang w:val="es-EC" w:eastAsia="es-EC"/>
+              </w:rPr>
+              <w:t>Detecciòn</w:t>
+            </w:r>
+            <w:proofErr w:type="spellEnd"/>
+            <w:r>
+              <w:rPr>
+                <w:rFonts w:ascii="Calibri" w:eastAsia="Times New Roman" w:hAnsi="Calibri" w:cs="Calibri"/>
+                <w:color w:val="000000"/>
+                <w:lang w:val="es-EC" w:eastAsia="es-EC"/>
+              </w:rPr>
+              <w:t xml:space="preserve"> de colisiones</w:t>
+            </w:r>
+          </w:p>
+        </w:tc>
+        <w:tc>
+          <w:tcPr>
+            <w:tcW w:w="1260" w:type="dxa"/>
+            <w:noWrap/>
+            <w:hideMark/>
+          </w:tcPr>
+          <w:p>
+            <w:pPr>
+              <w:cnfStyle w:val="000000000000" w:firstRow="0" w:lastRow="0" w:firstColumn="0" w:lastColumn="0" w:oddVBand="0" w:evenVBand="0" w:oddHBand="0" w:evenHBand="0" w:firstRowFirstColumn="0" w:firstRowLastColumn="0" w:lastRowFirstColumn="0" w:lastRowLastColumn="0"/>
+              <w:rPr>
+                <w:rFonts w:ascii="Calibri" w:eastAsia="Times New Roman" w:hAnsi="Calibri" w:cs="Calibri"/>
+                <w:color w:val="000000"/>
+                <w:lang w:val="es-EC" w:eastAsia="es-EC"/>
+              </w:rPr>
+            </w:pPr>
+            <w:r>
+              <w:rPr>
+                <w:rFonts w:ascii="Calibri" w:eastAsia="Times New Roman" w:hAnsi="Calibri" w:cs="Calibri"/>
+                <w:color w:val="000000"/>
+                <w:lang w:val="es-EC" w:eastAsia="es-EC"/>
+              </w:rPr>
+              <w:t> </w:t>
+            </w:r>
+          </w:p>
+        </w:tc>
+        <w:tc>
+          <w:tcPr>
+            <w:tcW w:w="1320" w:type="dxa"/>
+            <w:noWrap/>
+            <w:hideMark/>
+          </w:tcPr>
+          <w:p>
+            <w:pPr>
+              <w:cnfStyle w:val="000000000000" w:firstRow="0" w:lastRow="0" w:firstColumn="0" w:lastColumn="0" w:oddVBand="0" w:evenVBand="0" w:oddHBand="0" w:evenHBand="0" w:firstRowFirstColumn="0" w:firstRowLastColumn="0" w:lastRowFirstColumn="0" w:lastRowLastColumn="0"/>
+              <w:rPr>
+                <w:rFonts w:ascii="Calibri" w:eastAsia="Times New Roman" w:hAnsi="Calibri" w:cs="Calibri"/>
+                <w:color w:val="000000"/>
+                <w:lang w:val="es-EC" w:eastAsia="es-EC"/>
+              </w:rPr>
+            </w:pPr>
+            <w:r>
+              <w:rPr>
+                <w:rFonts w:ascii="Calibri" w:eastAsia="Times New Roman" w:hAnsi="Calibri" w:cs="Calibri"/>
+                <w:color w:val="000000"/>
+                <w:lang w:val="es-EC" w:eastAsia="es-EC"/>
+              </w:rPr>
+              <w:t> </w:t>
+            </w:r>
+          </w:p>
+        </w:tc>
+        <w:tc>
+          <w:tcPr>
+            <w:tcW w:w="1360" w:type="dxa"/>
+            <w:noWrap/>
+            <w:hideMark/>
+          </w:tcPr>
+          <w:p>
+            <w:pPr>
+              <w:cnfStyle w:val="000000000000" w:firstRow="0" w:lastRow="0" w:firstColumn="0" w:lastColumn="0" w:oddVBand="0" w:evenVBand="0" w:oddHBand="0" w:evenHBand="0" w:firstRowFirstColumn="0" w:firstRowLastColumn="0" w:lastRowFirstColumn="0" w:lastRowLastColumn="0"/>
+              <w:rPr>
+                <w:rFonts w:ascii="Calibri" w:eastAsia="Times New Roman" w:hAnsi="Calibri" w:cs="Calibri"/>
+                <w:color w:val="000000"/>
+                <w:lang w:val="es-EC" w:eastAsia="es-EC"/>
+              </w:rPr>
+            </w:pPr>
+            <w:r>
+              <w:rPr>
+                <w:rFonts w:ascii="Calibri" w:eastAsia="Times New Roman" w:hAnsi="Calibri" w:cs="Calibri"/>
+                <w:color w:val="000000"/>
+                <w:lang w:val="es-EC" w:eastAsia="es-EC"/>
+              </w:rPr>
+              <w:t> </w:t>
+            </w:r>
+          </w:p>
+        </w:tc>
+        <w:tc>
+          <w:tcPr>
+            <w:tcW w:w="1420" w:type="dxa"/>
+            <w:noWrap/>
+            <w:hideMark/>
+          </w:tcPr>
+          <w:p>
+            <w:pPr>
+              <w:cnfStyle w:val="000000000000" w:firstRow="0" w:lastRow="0" w:firstColumn="0" w:lastColumn="0" w:oddVBand="0" w:evenVBand="0" w:oddHBand="0" w:evenHBand="0" w:firstRowFirstColumn="0" w:firstRowLastColumn="0" w:lastRowFirstColumn="0" w:lastRowLastColumn="0"/>
+              <w:rPr>
+                <w:rFonts w:ascii="Calibri" w:eastAsia="Times New Roman" w:hAnsi="Calibri" w:cs="Calibri"/>
+                <w:color w:val="000000"/>
+                <w:lang w:val="es-EC" w:eastAsia="es-EC"/>
+              </w:rPr>
+            </w:pPr>
+            <w:r>
+              <w:rPr>
+                <w:rFonts w:ascii="Calibri" w:eastAsia="Times New Roman" w:hAnsi="Calibri" w:cs="Calibri"/>
+                <w:color w:val="000000"/>
+                <w:lang w:val="es-EC" w:eastAsia="es-EC"/>
+              </w:rPr>
+              <w:t> </w:t>
+            </w:r>
+          </w:p>
+        </w:tc>
+      </w:tr>
+      <w:tr>
+        <w:trPr>
+          <w:trHeight w:val="300"/>
+        </w:trPr>
+        <w:tc>
+          <w:tcPr>
+            <w:cnfStyle w:val="001000000000" w:firstRow="0" w:lastRow="0" w:firstColumn="1" w:lastColumn="0" w:oddVBand="0" w:evenVBand="0" w:oddHBand="0" w:evenHBand="0" w:firstRowFirstColumn="0" w:firstRowLastColumn="0" w:lastRowFirstColumn="0" w:lastRowLastColumn="0"/>
+            <w:tcW w:w="3460" w:type="dxa"/>
+            <w:hideMark/>
+          </w:tcPr>
+          <w:p>
+            <w:pPr>
+              <w:rPr>
+                <w:rFonts w:ascii="Calibri" w:eastAsia="Times New Roman" w:hAnsi="Calibri" w:cs="Calibri"/>
+                <w:color w:val="000000"/>
+                <w:lang w:val="es-EC" w:eastAsia="es-EC"/>
+              </w:rPr>
+            </w:pPr>
+            <w:r>
+              <w:rPr>
+                <w:rFonts w:ascii="Calibri" w:eastAsia="Times New Roman" w:hAnsi="Calibri" w:cs="Calibri"/>
+                <w:color w:val="000000"/>
+                <w:lang w:val="es-EC" w:eastAsia="es-EC"/>
+              </w:rPr>
+              <w:t>Sonido de eventos</w:t>
+            </w:r>
+          </w:p>
+        </w:tc>
+        <w:tc>
+          <w:tcPr>
+            <w:tcW w:w="1260" w:type="dxa"/>
+            <w:noWrap/>
+            <w:hideMark/>
+          </w:tcPr>
+          <w:p>
+            <w:pPr>
+              <w:cnfStyle w:val="000000000000" w:firstRow="0" w:lastRow="0" w:firstColumn="0" w:lastColumn="0" w:oddVBand="0" w:evenVBand="0" w:oddHBand="0" w:evenHBand="0" w:firstRowFirstColumn="0" w:firstRowLastColumn="0" w:lastRowFirstColumn="0" w:lastRowLastColumn="0"/>
+              <w:rPr>
+                <w:rFonts w:ascii="Calibri" w:eastAsia="Times New Roman" w:hAnsi="Calibri" w:cs="Calibri"/>
+                <w:color w:val="000000"/>
+                <w:lang w:val="es-EC" w:eastAsia="es-EC"/>
+              </w:rPr>
+            </w:pPr>
+            <w:r>
+              <w:rPr>
+                <w:rFonts w:ascii="Calibri" w:eastAsia="Times New Roman" w:hAnsi="Calibri" w:cs="Calibri"/>
+                <w:color w:val="000000"/>
+                <w:lang w:val="es-EC" w:eastAsia="es-EC"/>
+              </w:rPr>
+              <w:t> </w:t>
+            </w:r>
+          </w:p>
+        </w:tc>
+        <w:tc>
+          <w:tcPr>
+            <w:tcW w:w="1320" w:type="dxa"/>
+            <w:noWrap/>
+            <w:hideMark/>
+          </w:tcPr>
+          <w:p>
+            <w:pPr>
+              <w:cnfStyle w:val="000000000000" w:firstRow="0" w:lastRow="0" w:firstColumn="0" w:lastColumn="0" w:oddVBand="0" w:evenVBand="0" w:oddHBand="0" w:evenHBand="0" w:firstRowFirstColumn="0" w:firstRowLastColumn="0" w:lastRowFirstColumn="0" w:lastRowLastColumn="0"/>
+              <w:rPr>
+                <w:rFonts w:ascii="Calibri" w:eastAsia="Times New Roman" w:hAnsi="Calibri" w:cs="Calibri"/>
+                <w:color w:val="000000"/>
+                <w:lang w:val="es-EC" w:eastAsia="es-EC"/>
+              </w:rPr>
+            </w:pPr>
+            <w:r>
+              <w:rPr>
+                <w:rFonts w:ascii="Calibri" w:eastAsia="Times New Roman" w:hAnsi="Calibri" w:cs="Calibri"/>
+                <w:color w:val="000000"/>
+                <w:lang w:val="es-EC" w:eastAsia="es-EC"/>
+              </w:rPr>
+              <w:t> </w:t>
+            </w:r>
+          </w:p>
+        </w:tc>
+        <w:tc>
+          <w:tcPr>
+            <w:tcW w:w="1360" w:type="dxa"/>
+            <w:noWrap/>
+            <w:hideMark/>
+          </w:tcPr>
+          <w:p>
+            <w:pPr>
+              <w:cnfStyle w:val="000000000000" w:firstRow="0" w:lastRow="0" w:firstColumn="0" w:lastColumn="0" w:oddVBand="0" w:evenVBand="0" w:oddHBand="0" w:evenHBand="0" w:firstRowFirstColumn="0" w:firstRowLastColumn="0" w:lastRowFirstColumn="0" w:lastRowLastColumn="0"/>
+              <w:rPr>
+                <w:rFonts w:ascii="Calibri" w:eastAsia="Times New Roman" w:hAnsi="Calibri" w:cs="Calibri"/>
+                <w:color w:val="000000"/>
+                <w:lang w:val="es-EC" w:eastAsia="es-EC"/>
+              </w:rPr>
+            </w:pPr>
+            <w:r>
+              <w:rPr>
+                <w:rFonts w:ascii="Calibri" w:eastAsia="Times New Roman" w:hAnsi="Calibri" w:cs="Calibri"/>
+                <w:color w:val="000000"/>
+                <w:lang w:val="es-EC" w:eastAsia="es-EC"/>
+              </w:rPr>
+              <w:t> </w:t>
+            </w:r>
+          </w:p>
+        </w:tc>
+        <w:tc>
+          <w:tcPr>
+            <w:tcW w:w="1420" w:type="dxa"/>
+            <w:noWrap/>
+            <w:hideMark/>
+          </w:tcPr>
+          <w:p>
+            <w:pPr>
+              <w:cnfStyle w:val="000000000000" w:firstRow="0" w:lastRow="0" w:firstColumn="0" w:lastColumn="0" w:oddVBand="0" w:evenVBand="0" w:oddHBand="0" w:evenHBand="0" w:firstRowFirstColumn="0" w:firstRowLastColumn="0" w:lastRowFirstColumn="0" w:lastRowLastColumn="0"/>
+              <w:rPr>
+                <w:rFonts w:ascii="Calibri" w:eastAsia="Times New Roman" w:hAnsi="Calibri" w:cs="Calibri"/>
+                <w:color w:val="000000"/>
+                <w:lang w:val="es-EC" w:eastAsia="es-EC"/>
+              </w:rPr>
+            </w:pPr>
+            <w:r>
+              <w:rPr>
+                <w:rFonts w:ascii="Calibri" w:eastAsia="Times New Roman" w:hAnsi="Calibri" w:cs="Calibri"/>
+                <w:color w:val="000000"/>
+                <w:lang w:val="es-EC" w:eastAsia="es-EC"/>
+              </w:rPr>
+              <w:t> </w:t>
+            </w:r>
+          </w:p>
+        </w:tc>
+      </w:tr>
+      <w:tr>
+        <w:trPr>
+          <w:trHeight w:val="300"/>
+        </w:trPr>
+        <w:tc>
+          <w:tcPr>
+            <w:cnfStyle w:val="001000000000" w:firstRow="0" w:lastRow="0" w:firstColumn="1" w:lastColumn="0" w:oddVBand="0" w:evenVBand="0" w:oddHBand="0" w:evenHBand="0" w:firstRowFirstColumn="0" w:firstRowLastColumn="0" w:lastRowFirstColumn="0" w:lastRowLastColumn="0"/>
+            <w:tcW w:w="3460" w:type="dxa"/>
+            <w:hideMark/>
+          </w:tcPr>
+          <w:p>
+            <w:pPr>
+              <w:rPr>
+                <w:rFonts w:ascii="Calibri" w:eastAsia="Times New Roman" w:hAnsi="Calibri" w:cs="Calibri"/>
+                <w:color w:val="000000"/>
+                <w:lang w:val="es-EC" w:eastAsia="es-EC"/>
+              </w:rPr>
+            </w:pPr>
+            <w:r>
+              <w:rPr>
+                <w:rFonts w:ascii="Calibri" w:eastAsia="Times New Roman" w:hAnsi="Calibri" w:cs="Calibri"/>
+                <w:color w:val="000000"/>
+                <w:lang w:val="es-EC" w:eastAsia="es-EC"/>
+              </w:rPr>
+              <w:t>Sonido de fondo</w:t>
+            </w:r>
+          </w:p>
+        </w:tc>
+        <w:tc>
+          <w:tcPr>
+            <w:tcW w:w="1260" w:type="dxa"/>
+            <w:noWrap/>
+            <w:hideMark/>
+          </w:tcPr>
+          <w:p>
+            <w:pPr>
+              <w:cnfStyle w:val="000000000000" w:firstRow="0" w:lastRow="0" w:firstColumn="0" w:lastColumn="0" w:oddVBand="0" w:evenVBand="0" w:oddHBand="0" w:evenHBand="0" w:firstRowFirstColumn="0" w:firstRowLastColumn="0" w:lastRowFirstColumn="0" w:lastRowLastColumn="0"/>
+              <w:rPr>
+                <w:rFonts w:ascii="Calibri" w:eastAsia="Times New Roman" w:hAnsi="Calibri" w:cs="Calibri"/>
+                <w:color w:val="000000"/>
+                <w:lang w:val="es-EC" w:eastAsia="es-EC"/>
+              </w:rPr>
+            </w:pPr>
+            <w:r>
+              <w:rPr>
+                <w:rFonts w:ascii="Calibri" w:eastAsia="Times New Roman" w:hAnsi="Calibri" w:cs="Calibri"/>
+                <w:color w:val="000000"/>
+                <w:lang w:val="es-EC" w:eastAsia="es-EC"/>
+              </w:rPr>
+              <w:t> </w:t>
+            </w:r>
+          </w:p>
+        </w:tc>
+        <w:tc>
+          <w:tcPr>
+            <w:tcW w:w="1320" w:type="dxa"/>
+            <w:noWrap/>
+            <w:hideMark/>
+          </w:tcPr>
+          <w:p>
+            <w:pPr>
+              <w:cnfStyle w:val="000000000000" w:firstRow="0" w:lastRow="0" w:firstColumn="0" w:lastColumn="0" w:oddVBand="0" w:evenVBand="0" w:oddHBand="0" w:evenHBand="0" w:firstRowFirstColumn="0" w:firstRowLastColumn="0" w:lastRowFirstColumn="0" w:lastRowLastColumn="0"/>
+              <w:rPr>
+                <w:rFonts w:ascii="Calibri" w:eastAsia="Times New Roman" w:hAnsi="Calibri" w:cs="Calibri"/>
+                <w:color w:val="000000"/>
+                <w:lang w:val="es-EC" w:eastAsia="es-EC"/>
+              </w:rPr>
+            </w:pPr>
+            <w:r>
+              <w:rPr>
+                <w:rFonts w:ascii="Calibri" w:eastAsia="Times New Roman" w:hAnsi="Calibri" w:cs="Calibri"/>
+                <w:color w:val="000000"/>
+                <w:lang w:val="es-EC" w:eastAsia="es-EC"/>
+              </w:rPr>
+              <w:t> </w:t>
+            </w:r>
+          </w:p>
+        </w:tc>
+        <w:tc>
+          <w:tcPr>
+            <w:tcW w:w="1360" w:type="dxa"/>
+            <w:noWrap/>
+            <w:hideMark/>
+          </w:tcPr>
+          <w:p>
+            <w:pPr>
+              <w:cnfStyle w:val="000000000000" w:firstRow="0" w:lastRow="0" w:firstColumn="0" w:lastColumn="0" w:oddVBand="0" w:evenVBand="0" w:oddHBand="0" w:evenHBand="0" w:firstRowFirstColumn="0" w:firstRowLastColumn="0" w:lastRowFirstColumn="0" w:lastRowLastColumn="0"/>
+              <w:rPr>
+                <w:rFonts w:ascii="Calibri" w:eastAsia="Times New Roman" w:hAnsi="Calibri" w:cs="Calibri"/>
+                <w:color w:val="000000"/>
+                <w:lang w:val="es-EC" w:eastAsia="es-EC"/>
+              </w:rPr>
+            </w:pPr>
+            <w:r>
+              <w:rPr>
+                <w:rFonts w:ascii="Calibri" w:eastAsia="Times New Roman" w:hAnsi="Calibri" w:cs="Calibri"/>
+                <w:color w:val="000000"/>
+                <w:lang w:val="es-EC" w:eastAsia="es-EC"/>
+              </w:rPr>
+              <w:t> </w:t>
+            </w:r>
+          </w:p>
+        </w:tc>
+        <w:tc>
+          <w:tcPr>
+            <w:tcW w:w="1420" w:type="dxa"/>
+            <w:noWrap/>
+            <w:hideMark/>
+          </w:tcPr>
+          <w:p>
+            <w:pPr>
+              <w:cnfStyle w:val="000000000000" w:firstRow="0" w:lastRow="0" w:firstColumn="0" w:lastColumn="0" w:oddVBand="0" w:evenVBand="0" w:oddHBand="0" w:evenHBand="0" w:firstRowFirstColumn="0" w:firstRowLastColumn="0" w:lastRowFirstColumn="0" w:lastRowLastColumn="0"/>
+              <w:rPr>
+                <w:rFonts w:ascii="Calibri" w:eastAsia="Times New Roman" w:hAnsi="Calibri" w:cs="Calibri"/>
+                <w:color w:val="000000"/>
+                <w:lang w:val="es-EC" w:eastAsia="es-EC"/>
+              </w:rPr>
+            </w:pPr>
+            <w:r>
+              <w:rPr>
+                <w:rFonts w:ascii="Calibri" w:eastAsia="Times New Roman" w:hAnsi="Calibri" w:cs="Calibri"/>
+                <w:color w:val="000000"/>
+                <w:lang w:val="es-EC" w:eastAsia="es-EC"/>
+              </w:rPr>
+              <w:t> </w:t>
+            </w:r>
+          </w:p>
+        </w:tc>
+      </w:tr>
+      <w:tr>
+        <w:trPr>
+          <w:trHeight w:val="300"/>
+        </w:trPr>
+        <w:tc>
+          <w:tcPr>
+            <w:cnfStyle w:val="001000000000" w:firstRow="0" w:lastRow="0" w:firstColumn="1" w:lastColumn="0" w:oddVBand="0" w:evenVBand="0" w:oddHBand="0" w:evenHBand="0" w:firstRowFirstColumn="0" w:firstRowLastColumn="0" w:lastRowFirstColumn="0" w:lastRowLastColumn="0"/>
+            <w:tcW w:w="3460" w:type="dxa"/>
+            <w:hideMark/>
+          </w:tcPr>
+          <w:p>
+            <w:pPr>
+              <w:rPr>
+                <w:rFonts w:ascii="Calibri" w:eastAsia="Times New Roman" w:hAnsi="Calibri" w:cs="Calibri"/>
+                <w:color w:val="000000"/>
+                <w:lang w:val="es-EC" w:eastAsia="es-EC"/>
+              </w:rPr>
+            </w:pPr>
+            <w:r>
+              <w:rPr>
+                <w:rFonts w:ascii="Calibri" w:eastAsia="Times New Roman" w:hAnsi="Calibri" w:cs="Calibri"/>
+                <w:color w:val="000000"/>
+                <w:lang w:val="es-EC" w:eastAsia="es-EC"/>
+              </w:rPr>
+              <w:t xml:space="preserve">Puntaje de </w:t>
+            </w:r>
+            <w:proofErr w:type="spellStart"/>
+            <w:r>
+              <w:rPr>
+                <w:rFonts w:ascii="Calibri" w:eastAsia="Times New Roman" w:hAnsi="Calibri" w:cs="Calibri"/>
+                <w:color w:val="000000"/>
+                <w:lang w:val="es-EC" w:eastAsia="es-EC"/>
+              </w:rPr>
+              <w:t>evntos</w:t>
+            </w:r>
+            <w:proofErr w:type="spellEnd"/>
+          </w:p>
+        </w:tc>
+        <w:tc>
+          <w:tcPr>
+            <w:tcW w:w="1260" w:type="dxa"/>
+            <w:noWrap/>
+            <w:hideMark/>
+          </w:tcPr>
+          <w:p>
+            <w:pPr>
+              <w:cnfStyle w:val="000000000000" w:firstRow="0" w:lastRow="0" w:firstColumn="0" w:lastColumn="0" w:oddVBand="0" w:evenVBand="0" w:oddHBand="0" w:evenHBand="0" w:firstRowFirstColumn="0" w:firstRowLastColumn="0" w:lastRowFirstColumn="0" w:lastRowLastColumn="0"/>
+              <w:rPr>
+                <w:rFonts w:ascii="Calibri" w:eastAsia="Times New Roman" w:hAnsi="Calibri" w:cs="Calibri"/>
+                <w:color w:val="000000"/>
+                <w:lang w:val="es-EC" w:eastAsia="es-EC"/>
+              </w:rPr>
+            </w:pPr>
+            <w:r>
+              <w:rPr>
+                <w:rFonts w:ascii="Calibri" w:eastAsia="Times New Roman" w:hAnsi="Calibri" w:cs="Calibri"/>
+                <w:color w:val="000000"/>
+                <w:lang w:val="es-EC" w:eastAsia="es-EC"/>
+              </w:rPr>
+              <w:t> </w:t>
+            </w:r>
+          </w:p>
+        </w:tc>
+        <w:tc>
+          <w:tcPr>
+            <w:tcW w:w="1320" w:type="dxa"/>
+            <w:noWrap/>
+            <w:hideMark/>
+          </w:tcPr>
+          <w:p>
+            <w:pPr>
+              <w:cnfStyle w:val="000000000000" w:firstRow="0" w:lastRow="0" w:firstColumn="0" w:lastColumn="0" w:oddVBand="0" w:evenVBand="0" w:oddHBand="0" w:evenHBand="0" w:firstRowFirstColumn="0" w:firstRowLastColumn="0" w:lastRowFirstColumn="0" w:lastRowLastColumn="0"/>
+              <w:rPr>
+                <w:rFonts w:ascii="Calibri" w:eastAsia="Times New Roman" w:hAnsi="Calibri" w:cs="Calibri"/>
+                <w:color w:val="000000"/>
+                <w:lang w:val="es-EC" w:eastAsia="es-EC"/>
+              </w:rPr>
+            </w:pPr>
+            <w:r>
+              <w:rPr>
+                <w:rFonts w:ascii="Calibri" w:eastAsia="Times New Roman" w:hAnsi="Calibri" w:cs="Calibri"/>
+                <w:color w:val="000000"/>
+                <w:lang w:val="es-EC" w:eastAsia="es-EC"/>
+              </w:rPr>
+              <w:t> </w:t>
+            </w:r>
+          </w:p>
+        </w:tc>
+        <w:tc>
+          <w:tcPr>
+            <w:tcW w:w="1360" w:type="dxa"/>
+            <w:noWrap/>
+            <w:hideMark/>
+          </w:tcPr>
+          <w:p>
+            <w:pPr>
+              <w:cnfStyle w:val="000000000000" w:firstRow="0" w:lastRow="0" w:firstColumn="0" w:lastColumn="0" w:oddVBand="0" w:evenVBand="0" w:oddHBand="0" w:evenHBand="0" w:firstRowFirstColumn="0" w:firstRowLastColumn="0" w:lastRowFirstColumn="0" w:lastRowLastColumn="0"/>
+              <w:rPr>
+                <w:rFonts w:ascii="Calibri" w:eastAsia="Times New Roman" w:hAnsi="Calibri" w:cs="Calibri"/>
+                <w:color w:val="000000"/>
+                <w:lang w:val="es-EC" w:eastAsia="es-EC"/>
+              </w:rPr>
+            </w:pPr>
+            <w:r>
+              <w:rPr>
+                <w:rFonts w:ascii="Calibri" w:eastAsia="Times New Roman" w:hAnsi="Calibri" w:cs="Calibri"/>
+                <w:color w:val="000000"/>
+                <w:lang w:val="es-EC" w:eastAsia="es-EC"/>
+              </w:rPr>
+              <w:t> </w:t>
+            </w:r>
+          </w:p>
+        </w:tc>
+        <w:tc>
+          <w:tcPr>
+            <w:tcW w:w="1420" w:type="dxa"/>
+            <w:noWrap/>
+            <w:hideMark/>
+          </w:tcPr>
+          <w:p>
+            <w:pPr>
+              <w:cnfStyle w:val="000000000000" w:firstRow="0" w:lastRow="0" w:firstColumn="0" w:lastColumn="0" w:oddVBand="0" w:evenVBand="0" w:oddHBand="0" w:evenHBand="0" w:firstRowFirstColumn="0" w:firstRowLastColumn="0" w:lastRowFirstColumn="0" w:lastRowLastColumn="0"/>
+              <w:rPr>
+                <w:rFonts w:ascii="Calibri" w:eastAsia="Times New Roman" w:hAnsi="Calibri" w:cs="Calibri"/>
+                <w:color w:val="000000"/>
+                <w:lang w:val="es-EC" w:eastAsia="es-EC"/>
+              </w:rPr>
+            </w:pPr>
+            <w:r>
+              <w:rPr>
+                <w:rFonts w:ascii="Calibri" w:eastAsia="Times New Roman" w:hAnsi="Calibri" w:cs="Calibri"/>
+                <w:color w:val="000000"/>
+                <w:lang w:val="es-EC" w:eastAsia="es-EC"/>
+              </w:rPr>
+              <w:t> </w:t>
+            </w:r>
+          </w:p>
+        </w:tc>
+      </w:tr>
+      <w:tr>
+        <w:trPr>
+          <w:trHeight w:val="300"/>
+        </w:trPr>
+        <w:tc>
+          <w:tcPr>
+            <w:cnfStyle w:val="001000000000" w:firstRow="0" w:lastRow="0" w:firstColumn="1" w:lastColumn="0" w:oddVBand="0" w:evenVBand="0" w:oddHBand="0" w:evenHBand="0" w:firstRowFirstColumn="0" w:firstRowLastColumn="0" w:lastRowFirstColumn="0" w:lastRowLastColumn="0"/>
+            <w:tcW w:w="3460" w:type="dxa"/>
+            <w:hideMark/>
+          </w:tcPr>
+          <w:p>
+            <w:pPr>
+              <w:rPr>
+                <w:rFonts w:ascii="Calibri" w:eastAsia="Times New Roman" w:hAnsi="Calibri" w:cs="Calibri"/>
+                <w:color w:val="000000"/>
+                <w:lang w:val="es-EC" w:eastAsia="es-EC"/>
+              </w:rPr>
+            </w:pPr>
+            <w:r>
+              <w:rPr>
+                <w:rFonts w:ascii="Calibri" w:eastAsia="Times New Roman" w:hAnsi="Calibri" w:cs="Calibri"/>
+                <w:color w:val="000000"/>
+                <w:lang w:val="es-EC" w:eastAsia="es-EC"/>
+              </w:rPr>
+              <w:t>Puntaje total</w:t>
+            </w:r>
+          </w:p>
+        </w:tc>
+        <w:tc>
+          <w:tcPr>
+            <w:tcW w:w="1260" w:type="dxa"/>
+            <w:noWrap/>
+            <w:hideMark/>
+          </w:tcPr>
+          <w:p>
+            <w:pPr>
+              <w:cnfStyle w:val="000000000000" w:firstRow="0" w:lastRow="0" w:firstColumn="0" w:lastColumn="0" w:oddVBand="0" w:evenVBand="0" w:oddHBand="0" w:evenHBand="0" w:firstRowFirstColumn="0" w:firstRowLastColumn="0" w:lastRowFirstColumn="0" w:lastRowLastColumn="0"/>
+              <w:rPr>
+                <w:rFonts w:ascii="Calibri" w:eastAsia="Times New Roman" w:hAnsi="Calibri" w:cs="Calibri"/>
+                <w:color w:val="000000"/>
+                <w:lang w:val="es-EC" w:eastAsia="es-EC"/>
+              </w:rPr>
+            </w:pPr>
+            <w:r>
+              <w:rPr>
+                <w:rFonts w:ascii="Calibri" w:eastAsia="Times New Roman" w:hAnsi="Calibri" w:cs="Calibri"/>
+                <w:color w:val="000000"/>
+                <w:lang w:val="es-EC" w:eastAsia="es-EC"/>
+              </w:rPr>
+              <w:t> </w:t>
+            </w:r>
+          </w:p>
+        </w:tc>
+        <w:tc>
+          <w:tcPr>
+            <w:tcW w:w="1320" w:type="dxa"/>
+            <w:noWrap/>
+            <w:hideMark/>
+          </w:tcPr>
+          <w:p>
+            <w:pPr>
+              <w:cnfStyle w:val="000000000000" w:firstRow="0" w:lastRow="0" w:firstColumn="0" w:lastColumn="0" w:oddVBand="0" w:evenVBand="0" w:oddHBand="0" w:evenHBand="0" w:firstRowFirstColumn="0" w:firstRowLastColumn="0" w:lastRowFirstColumn="0" w:lastRowLastColumn="0"/>
+              <w:rPr>
+                <w:rFonts w:ascii="Calibri" w:eastAsia="Times New Roman" w:hAnsi="Calibri" w:cs="Calibri"/>
+                <w:color w:val="000000"/>
+                <w:lang w:val="es-EC" w:eastAsia="es-EC"/>
+              </w:rPr>
+            </w:pPr>
+            <w:r>
+              <w:rPr>
+                <w:rFonts w:ascii="Calibri" w:eastAsia="Times New Roman" w:hAnsi="Calibri" w:cs="Calibri"/>
+                <w:color w:val="000000"/>
+                <w:lang w:val="es-EC" w:eastAsia="es-EC"/>
+              </w:rPr>
+              <w:t> </w:t>
+            </w:r>
+          </w:p>
+        </w:tc>
+        <w:tc>
+          <w:tcPr>
+            <w:tcW w:w="1360" w:type="dxa"/>
+            <w:noWrap/>
+            <w:hideMark/>
+          </w:tcPr>
+          <w:p>
+            <w:pPr>
+              <w:cnfStyle w:val="000000000000" w:firstRow="0" w:lastRow="0" w:firstColumn="0" w:lastColumn="0" w:oddVBand="0" w:evenVBand="0" w:oddHBand="0" w:evenHBand="0" w:firstRowFirstColumn="0" w:firstRowLastColumn="0" w:lastRowFirstColumn="0" w:lastRowLastColumn="0"/>
+              <w:rPr>
+                <w:rFonts w:ascii="Calibri" w:eastAsia="Times New Roman" w:hAnsi="Calibri" w:cs="Calibri"/>
+                <w:color w:val="000000"/>
+                <w:lang w:val="es-EC" w:eastAsia="es-EC"/>
+              </w:rPr>
+            </w:pPr>
+            <w:r>
+              <w:rPr>
+                <w:rFonts w:ascii="Calibri" w:eastAsia="Times New Roman" w:hAnsi="Calibri" w:cs="Calibri"/>
+                <w:color w:val="000000"/>
+                <w:lang w:val="es-EC" w:eastAsia="es-EC"/>
+              </w:rPr>
+              <w:t> </w:t>
+            </w:r>
+          </w:p>
+        </w:tc>
+        <w:tc>
+          <w:tcPr>
+            <w:tcW w:w="1420" w:type="dxa"/>
+            <w:noWrap/>
+            <w:hideMark/>
+          </w:tcPr>
+          <w:p>
+            <w:pPr>
+              <w:cnfStyle w:val="000000000000" w:firstRow="0" w:lastRow="0" w:firstColumn="0" w:lastColumn="0" w:oddVBand="0" w:evenVBand="0" w:oddHBand="0" w:evenHBand="0" w:firstRowFirstColumn="0" w:firstRowLastColumn="0" w:lastRowFirstColumn="0" w:lastRowLastColumn="0"/>
+              <w:rPr>
+                <w:rFonts w:ascii="Calibri" w:eastAsia="Times New Roman" w:hAnsi="Calibri" w:cs="Calibri"/>
+                <w:color w:val="000000"/>
+                <w:lang w:val="es-EC" w:eastAsia="es-EC"/>
+              </w:rPr>
+            </w:pPr>
+            <w:r>
+              <w:rPr>
+                <w:rFonts w:ascii="Calibri" w:eastAsia="Times New Roman" w:hAnsi="Calibri" w:cs="Calibri"/>
+                <w:color w:val="000000"/>
+                <w:lang w:val="es-EC" w:eastAsia="es-EC"/>
+              </w:rPr>
+              <w:t> </w:t>
+            </w:r>
+          </w:p>
+        </w:tc>
+      </w:tr>
+      <w:tr>
+        <w:trPr>
+          <w:trHeight w:val="300"/>
+        </w:trPr>
+        <w:tc>
+          <w:tcPr>
+            <w:cnfStyle w:val="001000000000" w:firstRow="0" w:lastRow="0" w:firstColumn="1" w:lastColumn="0" w:oddVBand="0" w:evenVBand="0" w:oddHBand="0" w:evenHBand="0" w:firstRowFirstColumn="0" w:firstRowLastColumn="0" w:lastRowFirstColumn="0" w:lastRowLastColumn="0"/>
+            <w:tcW w:w="3460" w:type="dxa"/>
+            <w:hideMark/>
+          </w:tcPr>
+          <w:p>
+            <w:pPr>
+              <w:rPr>
+                <w:rFonts w:ascii="Calibri" w:eastAsia="Times New Roman" w:hAnsi="Calibri" w:cs="Calibri"/>
+                <w:color w:val="000000"/>
+                <w:lang w:val="es-EC" w:eastAsia="es-EC"/>
+              </w:rPr>
+            </w:pPr>
+            <w:r>
+              <w:rPr>
+                <w:rFonts w:ascii="Calibri" w:eastAsia="Times New Roman" w:hAnsi="Calibri" w:cs="Calibri"/>
+                <w:color w:val="000000"/>
+                <w:lang w:val="es-EC" w:eastAsia="es-EC"/>
+              </w:rPr>
+              <w:t>Tiempo</w:t>
+            </w:r>
+          </w:p>
+        </w:tc>
+        <w:tc>
+          <w:tcPr>
+            <w:tcW w:w="1260" w:type="dxa"/>
+            <w:noWrap/>
+            <w:hideMark/>
+          </w:tcPr>
+          <w:p>
+            <w:pPr>
+              <w:cnfStyle w:val="000000000000" w:firstRow="0" w:lastRow="0" w:firstColumn="0" w:lastColumn="0" w:oddVBand="0" w:evenVBand="0" w:oddHBand="0" w:evenHBand="0" w:firstRowFirstColumn="0" w:firstRowLastColumn="0" w:lastRowFirstColumn="0" w:lastRowLastColumn="0"/>
+              <w:rPr>
+                <w:rFonts w:ascii="Calibri" w:eastAsia="Times New Roman" w:hAnsi="Calibri" w:cs="Calibri"/>
+                <w:color w:val="000000"/>
+                <w:lang w:val="es-EC" w:eastAsia="es-EC"/>
+              </w:rPr>
+            </w:pPr>
+            <w:r>
+              <w:rPr>
+                <w:rFonts w:ascii="Calibri" w:eastAsia="Times New Roman" w:hAnsi="Calibri" w:cs="Calibri"/>
+                <w:color w:val="000000"/>
+                <w:lang w:val="es-EC" w:eastAsia="es-EC"/>
+              </w:rPr>
+              <w:t> </w:t>
+            </w:r>
+          </w:p>
+        </w:tc>
+        <w:tc>
+          <w:tcPr>
+            <w:tcW w:w="1320" w:type="dxa"/>
+            <w:noWrap/>
+            <w:hideMark/>
+          </w:tcPr>
+          <w:p>
+            <w:pPr>
+              <w:cnfStyle w:val="000000000000" w:firstRow="0" w:lastRow="0" w:firstColumn="0" w:lastColumn="0" w:oddVBand="0" w:evenVBand="0" w:oddHBand="0" w:evenHBand="0" w:firstRowFirstColumn="0" w:firstRowLastColumn="0" w:lastRowFirstColumn="0" w:lastRowLastColumn="0"/>
+              <w:rPr>
+                <w:rFonts w:ascii="Calibri" w:eastAsia="Times New Roman" w:hAnsi="Calibri" w:cs="Calibri"/>
+                <w:color w:val="000000"/>
+                <w:lang w:val="es-EC" w:eastAsia="es-EC"/>
+              </w:rPr>
+            </w:pPr>
+            <w:r>
+              <w:rPr>
+                <w:rFonts w:ascii="Calibri" w:eastAsia="Times New Roman" w:hAnsi="Calibri" w:cs="Calibri"/>
+                <w:color w:val="000000"/>
+                <w:lang w:val="es-EC" w:eastAsia="es-EC"/>
+              </w:rPr>
+              <w:t> </w:t>
+            </w:r>
+          </w:p>
+        </w:tc>
+        <w:tc>
+          <w:tcPr>
+            <w:tcW w:w="1360" w:type="dxa"/>
+            <w:noWrap/>
+            <w:hideMark/>
+          </w:tcPr>
+          <w:p>
+            <w:pPr>
+              <w:cnfStyle w:val="000000000000" w:firstRow="0" w:lastRow="0" w:firstColumn="0" w:lastColumn="0" w:oddVBand="0" w:evenVBand="0" w:oddHBand="0" w:evenHBand="0" w:firstRowFirstColumn="0" w:firstRowLastColumn="0" w:lastRowFirstColumn="0" w:lastRowLastColumn="0"/>
+              <w:rPr>
+                <w:rFonts w:ascii="Calibri" w:eastAsia="Times New Roman" w:hAnsi="Calibri" w:cs="Calibri"/>
+                <w:color w:val="000000"/>
+                <w:lang w:val="es-EC" w:eastAsia="es-EC"/>
+              </w:rPr>
+            </w:pPr>
+            <w:r>
+              <w:rPr>
+                <w:rFonts w:ascii="Calibri" w:eastAsia="Times New Roman" w:hAnsi="Calibri" w:cs="Calibri"/>
+                <w:color w:val="000000"/>
+                <w:lang w:val="es-EC" w:eastAsia="es-EC"/>
+              </w:rPr>
+              <w:t> </w:t>
+            </w:r>
+          </w:p>
+        </w:tc>
+        <w:tc>
+          <w:tcPr>
+            <w:tcW w:w="1420" w:type="dxa"/>
+            <w:noWrap/>
+            <w:hideMark/>
+          </w:tcPr>
+          <w:p>
+            <w:pPr>
+              <w:cnfStyle w:val="000000000000" w:firstRow="0" w:lastRow="0" w:firstColumn="0" w:lastColumn="0" w:oddVBand="0" w:evenVBand="0" w:oddHBand="0" w:evenHBand="0" w:firstRowFirstColumn="0" w:firstRowLastColumn="0" w:lastRowFirstColumn="0" w:lastRowLastColumn="0"/>
+              <w:rPr>
+                <w:rFonts w:ascii="Calibri" w:eastAsia="Times New Roman" w:hAnsi="Calibri" w:cs="Calibri"/>
+                <w:color w:val="000000"/>
+                <w:lang w:val="es-EC" w:eastAsia="es-EC"/>
+              </w:rPr>
+            </w:pPr>
+            <w:r>
+              <w:rPr>
+                <w:rFonts w:ascii="Calibri" w:eastAsia="Times New Roman" w:hAnsi="Calibri" w:cs="Calibri"/>
+                <w:color w:val="000000"/>
+                <w:lang w:val="es-EC" w:eastAsia="es-EC"/>
+              </w:rPr>
+              <w:t> </w:t>
+            </w:r>
+          </w:p>
+        </w:tc>
+      </w:tr>
+      <w:tr>
+        <w:trPr>
+          <w:trHeight w:val="600"/>
+        </w:trPr>
+        <w:tc>
+          <w:tcPr>
+            <w:cnfStyle w:val="001000000000" w:firstRow="0" w:lastRow="0" w:firstColumn="1" w:lastColumn="0" w:oddVBand="0" w:evenVBand="0" w:oddHBand="0" w:evenHBand="0" w:firstRowFirstColumn="0" w:firstRowLastColumn="0" w:lastRowFirstColumn="0" w:lastRowLastColumn="0"/>
+            <w:tcW w:w="3460" w:type="dxa"/>
+            <w:hideMark/>
+          </w:tcPr>
+          <w:p>
+            <w:pPr>
+              <w:rPr>
+                <w:rFonts w:ascii="Calibri" w:eastAsia="Times New Roman" w:hAnsi="Calibri" w:cs="Calibri"/>
+                <w:color w:val="000000"/>
+                <w:lang w:val="es-EC" w:eastAsia="es-EC"/>
+              </w:rPr>
+            </w:pPr>
+            <w:r>
+              <w:rPr>
+                <w:rFonts w:ascii="Calibri" w:eastAsia="Times New Roman" w:hAnsi="Calibri" w:cs="Calibri"/>
+                <w:color w:val="000000"/>
+                <w:lang w:val="es-EC" w:eastAsia="es-EC"/>
+              </w:rPr>
+              <w:t>Registro de puntaje en un archivo plano</w:t>
+            </w:r>
+          </w:p>
+        </w:tc>
+        <w:tc>
+          <w:tcPr>
+            <w:tcW w:w="1260" w:type="dxa"/>
+            <w:noWrap/>
+            <w:hideMark/>
+          </w:tcPr>
+          <w:p>
+            <w:pPr>
+              <w:cnfStyle w:val="000000000000" w:firstRow="0" w:lastRow="0" w:firstColumn="0" w:lastColumn="0" w:oddVBand="0" w:evenVBand="0" w:oddHBand="0" w:evenHBand="0" w:firstRowFirstColumn="0" w:firstRowLastColumn="0" w:lastRowFirstColumn="0" w:lastRowLastColumn="0"/>
+              <w:rPr>
+                <w:rFonts w:ascii="Calibri" w:eastAsia="Times New Roman" w:hAnsi="Calibri" w:cs="Calibri"/>
+                <w:color w:val="000000"/>
+                <w:lang w:val="es-EC" w:eastAsia="es-EC"/>
+              </w:rPr>
+            </w:pPr>
+            <w:r>
+              <w:rPr>
+                <w:rFonts w:ascii="Calibri" w:eastAsia="Times New Roman" w:hAnsi="Calibri" w:cs="Calibri"/>
+                <w:color w:val="000000"/>
+                <w:lang w:val="es-EC" w:eastAsia="es-EC"/>
+              </w:rPr>
+              <w:t> </w:t>
+            </w:r>
+          </w:p>
+        </w:tc>
+        <w:tc>
+          <w:tcPr>
+            <w:tcW w:w="1320" w:type="dxa"/>
+            <w:noWrap/>
+            <w:hideMark/>
+          </w:tcPr>
+          <w:p>
+            <w:pPr>
+              <w:cnfStyle w:val="000000000000" w:firstRow="0" w:lastRow="0" w:firstColumn="0" w:lastColumn="0" w:oddVBand="0" w:evenVBand="0" w:oddHBand="0" w:evenHBand="0" w:firstRowFirstColumn="0" w:firstRowLastColumn="0" w:lastRowFirstColumn="0" w:lastRowLastColumn="0"/>
+              <w:rPr>
+                <w:rFonts w:ascii="Calibri" w:eastAsia="Times New Roman" w:hAnsi="Calibri" w:cs="Calibri"/>
+                <w:color w:val="000000"/>
+                <w:lang w:val="es-EC" w:eastAsia="es-EC"/>
+              </w:rPr>
+            </w:pPr>
+            <w:r>
+              <w:rPr>
+                <w:rFonts w:ascii="Calibri" w:eastAsia="Times New Roman" w:hAnsi="Calibri" w:cs="Calibri"/>
+                <w:color w:val="000000"/>
+                <w:lang w:val="es-EC" w:eastAsia="es-EC"/>
+              </w:rPr>
+              <w:t> </w:t>
+            </w:r>
+          </w:p>
+        </w:tc>
+        <w:tc>
+          <w:tcPr>
+            <w:tcW w:w="1360" w:type="dxa"/>
+            <w:noWrap/>
+            <w:hideMark/>
+          </w:tcPr>
+          <w:p>
+            <w:pPr>
+              <w:cnfStyle w:val="000000000000" w:firstRow="0" w:lastRow="0" w:firstColumn="0" w:lastColumn="0" w:oddVBand="0" w:evenVBand="0" w:oddHBand="0" w:evenHBand="0" w:firstRowFirstColumn="0" w:firstRowLastColumn="0" w:lastRowFirstColumn="0" w:lastRowLastColumn="0"/>
+              <w:rPr>
+                <w:rFonts w:ascii="Calibri" w:eastAsia="Times New Roman" w:hAnsi="Calibri" w:cs="Calibri"/>
+                <w:color w:val="000000"/>
+                <w:lang w:val="es-EC" w:eastAsia="es-EC"/>
+              </w:rPr>
+            </w:pPr>
+            <w:r>
+              <w:rPr>
+                <w:rFonts w:ascii="Calibri" w:eastAsia="Times New Roman" w:hAnsi="Calibri" w:cs="Calibri"/>
+                <w:color w:val="000000"/>
+                <w:lang w:val="es-EC" w:eastAsia="es-EC"/>
+              </w:rPr>
+              <w:t> </w:t>
+            </w:r>
+          </w:p>
+        </w:tc>
+        <w:tc>
+          <w:tcPr>
+            <w:tcW w:w="1420" w:type="dxa"/>
+            <w:noWrap/>
+            <w:hideMark/>
+          </w:tcPr>
+          <w:p>
+            <w:pPr>
+              <w:cnfStyle w:val="000000000000" w:firstRow="0" w:lastRow="0" w:firstColumn="0" w:lastColumn="0" w:oddVBand="0" w:evenVBand="0" w:oddHBand="0" w:evenHBand="0" w:firstRowFirstColumn="0" w:firstRowLastColumn="0" w:lastRowFirstColumn="0" w:lastRowLastColumn="0"/>
+              <w:rPr>
+                <w:rFonts w:ascii="Calibri" w:eastAsia="Times New Roman" w:hAnsi="Calibri" w:cs="Calibri"/>
+                <w:color w:val="000000"/>
+                <w:lang w:val="es-EC" w:eastAsia="es-EC"/>
+              </w:rPr>
+            </w:pPr>
+            <w:r>
+              <w:rPr>
+                <w:rFonts w:ascii="Calibri" w:eastAsia="Times New Roman" w:hAnsi="Calibri" w:cs="Calibri"/>
+                <w:color w:val="000000"/>
+                <w:lang w:val="es-EC" w:eastAsia="es-EC"/>
+              </w:rPr>
+              <w:t> </w:t>
+            </w:r>
+          </w:p>
+        </w:tc>
+      </w:tr>
+      <w:tr>
+        <w:trPr>
+          <w:trHeight w:val="600"/>
+        </w:trPr>
+        <w:tc>
+          <w:tcPr>
+            <w:cnfStyle w:val="001000000000" w:firstRow="0" w:lastRow="0" w:firstColumn="1" w:lastColumn="0" w:oddVBand="0" w:evenVBand="0" w:oddHBand="0" w:evenHBand="0" w:firstRowFirstColumn="0" w:firstRowLastColumn="0" w:lastRowFirstColumn="0" w:lastRowLastColumn="0"/>
+            <w:tcW w:w="3460" w:type="dxa"/>
+            <w:hideMark/>
+          </w:tcPr>
+          <w:p>
+            <w:pPr>
+              <w:rPr>
+                <w:rFonts w:ascii="Calibri" w:eastAsia="Times New Roman" w:hAnsi="Calibri" w:cs="Calibri"/>
+                <w:color w:val="000000"/>
+                <w:lang w:val="es-EC" w:eastAsia="es-EC"/>
+              </w:rPr>
+            </w:pPr>
+            <w:r>
+              <w:rPr>
+                <w:rFonts w:ascii="Calibri" w:eastAsia="Times New Roman" w:hAnsi="Calibri" w:cs="Calibri"/>
+                <w:color w:val="000000"/>
+                <w:lang w:val="es-EC" w:eastAsia="es-EC"/>
+              </w:rPr>
+              <w:t xml:space="preserve">Pantalla de </w:t>
+            </w:r>
+            <w:proofErr w:type="spellStart"/>
+            <w:r>
+              <w:rPr>
+                <w:rFonts w:ascii="Calibri" w:eastAsia="Times New Roman" w:hAnsi="Calibri" w:cs="Calibri"/>
+                <w:color w:val="000000"/>
+                <w:lang w:val="es-EC" w:eastAsia="es-EC"/>
+              </w:rPr>
+              <w:t>menu</w:t>
+            </w:r>
+            <w:proofErr w:type="spellEnd"/>
+            <w:r>
+              <w:rPr>
+                <w:rFonts w:ascii="Calibri" w:eastAsia="Times New Roman" w:hAnsi="Calibri" w:cs="Calibri"/>
+                <w:color w:val="000000"/>
+                <w:lang w:val="es-EC" w:eastAsia="es-EC"/>
+              </w:rPr>
+              <w:t>(empezar, puntajes)</w:t>
+            </w:r>
+          </w:p>
+        </w:tc>
+        <w:tc>
+          <w:tcPr>
+            <w:tcW w:w="1260" w:type="dxa"/>
+            <w:noWrap/>
+            <w:hideMark/>
+          </w:tcPr>
+          <w:p>
+            <w:pPr>
+              <w:cnfStyle w:val="000000000000" w:firstRow="0" w:lastRow="0" w:firstColumn="0" w:lastColumn="0" w:oddVBand="0" w:evenVBand="0" w:oddHBand="0" w:evenHBand="0" w:firstRowFirstColumn="0" w:firstRowLastColumn="0" w:lastRowFirstColumn="0" w:lastRowLastColumn="0"/>
+              <w:rPr>
+                <w:rFonts w:ascii="Calibri" w:eastAsia="Times New Roman" w:hAnsi="Calibri" w:cs="Calibri"/>
+                <w:color w:val="000000"/>
+                <w:lang w:val="es-EC" w:eastAsia="es-EC"/>
+              </w:rPr>
+            </w:pPr>
+            <w:r>
+              <w:rPr>
+                <w:rFonts w:ascii="Calibri" w:eastAsia="Times New Roman" w:hAnsi="Calibri" w:cs="Calibri"/>
+                <w:color w:val="000000"/>
+                <w:lang w:val="es-EC" w:eastAsia="es-EC"/>
+              </w:rPr>
+              <w:t> </w:t>
+            </w:r>
+          </w:p>
+        </w:tc>
+        <w:tc>
+          <w:tcPr>
+            <w:tcW w:w="1320" w:type="dxa"/>
+            <w:noWrap/>
+            <w:hideMark/>
+          </w:tcPr>
+          <w:p>
+            <w:pPr>
+              <w:cnfStyle w:val="000000000000" w:firstRow="0" w:lastRow="0" w:firstColumn="0" w:lastColumn="0" w:oddVBand="0" w:evenVBand="0" w:oddHBand="0" w:evenHBand="0" w:firstRowFirstColumn="0" w:firstRowLastColumn="0" w:lastRowFirstColumn="0" w:lastRowLastColumn="0"/>
+              <w:rPr>
+                <w:rFonts w:ascii="Calibri" w:eastAsia="Times New Roman" w:hAnsi="Calibri" w:cs="Calibri"/>
+                <w:color w:val="000000"/>
+                <w:lang w:val="es-EC" w:eastAsia="es-EC"/>
+              </w:rPr>
+            </w:pPr>
+            <w:r>
+              <w:rPr>
+                <w:rFonts w:ascii="Calibri" w:eastAsia="Times New Roman" w:hAnsi="Calibri" w:cs="Calibri"/>
+                <w:color w:val="000000"/>
+                <w:lang w:val="es-EC" w:eastAsia="es-EC"/>
+              </w:rPr>
+              <w:t> </w:t>
+            </w:r>
+          </w:p>
+        </w:tc>
+        <w:tc>
+          <w:tcPr>
+            <w:tcW w:w="1360" w:type="dxa"/>
+            <w:noWrap/>
+            <w:hideMark/>
+          </w:tcPr>
+          <w:p>
+            <w:pPr>
+              <w:cnfStyle w:val="000000000000" w:firstRow="0" w:lastRow="0" w:firstColumn="0" w:lastColumn="0" w:oddVBand="0" w:evenVBand="0" w:oddHBand="0" w:evenHBand="0" w:firstRowFirstColumn="0" w:firstRowLastColumn="0" w:lastRowFirstColumn="0" w:lastRowLastColumn="0"/>
+              <w:rPr>
+                <w:rFonts w:ascii="Calibri" w:eastAsia="Times New Roman" w:hAnsi="Calibri" w:cs="Calibri"/>
+                <w:color w:val="000000"/>
+                <w:lang w:val="es-EC" w:eastAsia="es-EC"/>
+              </w:rPr>
+            </w:pPr>
+            <w:r>
+              <w:rPr>
+                <w:rFonts w:ascii="Calibri" w:eastAsia="Times New Roman" w:hAnsi="Calibri" w:cs="Calibri"/>
+                <w:color w:val="000000"/>
+                <w:lang w:val="es-EC" w:eastAsia="es-EC"/>
+              </w:rPr>
+              <w:t> </w:t>
+            </w:r>
+          </w:p>
+        </w:tc>
+        <w:tc>
+          <w:tcPr>
+            <w:tcW w:w="1420" w:type="dxa"/>
+            <w:noWrap/>
+            <w:hideMark/>
+          </w:tcPr>
+          <w:p>
+            <w:pPr>
+              <w:cnfStyle w:val="000000000000" w:firstRow="0" w:lastRow="0" w:firstColumn="0" w:lastColumn="0" w:oddVBand="0" w:evenVBand="0" w:oddHBand="0" w:evenHBand="0" w:firstRowFirstColumn="0" w:firstRowLastColumn="0" w:lastRowFirstColumn="0" w:lastRowLastColumn="0"/>
+              <w:rPr>
+                <w:rFonts w:ascii="Calibri" w:eastAsia="Times New Roman" w:hAnsi="Calibri" w:cs="Calibri"/>
+                <w:color w:val="000000"/>
+                <w:lang w:val="es-EC" w:eastAsia="es-EC"/>
+              </w:rPr>
+            </w:pPr>
+            <w:r>
+              <w:rPr>
+                <w:rFonts w:ascii="Calibri" w:eastAsia="Times New Roman" w:hAnsi="Calibri" w:cs="Calibri"/>
+                <w:color w:val="000000"/>
+                <w:lang w:val="es-EC" w:eastAsia="es-EC"/>
+              </w:rPr>
+              <w:t> </w:t>
+            </w:r>
+          </w:p>
+        </w:tc>
+      </w:tr>
+      <w:tr>
+        <w:trPr>
+          <w:trHeight w:val="300"/>
+        </w:trPr>
+        <w:tc>
+          <w:tcPr>
+            <w:cnfStyle w:val="001000000000" w:firstRow="0" w:lastRow="0" w:firstColumn="1" w:lastColumn="0" w:oddVBand="0" w:evenVBand="0" w:oddHBand="0" w:evenHBand="0" w:firstRowFirstColumn="0" w:firstRowLastColumn="0" w:lastRowFirstColumn="0" w:lastRowLastColumn="0"/>
+            <w:tcW w:w="3460" w:type="dxa"/>
+            <w:hideMark/>
+          </w:tcPr>
+          <w:p>
+            <w:pPr>
+              <w:rPr>
+                <w:rFonts w:ascii="Calibri" w:eastAsia="Times New Roman" w:hAnsi="Calibri" w:cs="Calibri"/>
+                <w:color w:val="000000"/>
+                <w:lang w:val="es-EC" w:eastAsia="es-EC"/>
+              </w:rPr>
+            </w:pPr>
+            <w:r>
+              <w:rPr>
+                <w:rFonts w:ascii="Calibri" w:eastAsia="Times New Roman" w:hAnsi="Calibri" w:cs="Calibri"/>
+                <w:color w:val="000000"/>
+                <w:lang w:val="es-EC" w:eastAsia="es-EC"/>
+              </w:rPr>
+              <w:t>Creación ejecutable</w:t>
+            </w:r>
+          </w:p>
+        </w:tc>
+        <w:tc>
+          <w:tcPr>
+            <w:tcW w:w="1260" w:type="dxa"/>
+            <w:noWrap/>
+            <w:hideMark/>
+          </w:tcPr>
+          <w:p>
+            <w:pPr>
+              <w:cnfStyle w:val="000000000000" w:firstRow="0" w:lastRow="0" w:firstColumn="0" w:lastColumn="0" w:oddVBand="0" w:evenVBand="0" w:oddHBand="0" w:evenHBand="0" w:firstRowFirstColumn="0" w:firstRowLastColumn="0" w:lastRowFirstColumn="0" w:lastRowLastColumn="0"/>
+              <w:rPr>
+                <w:rFonts w:ascii="Calibri" w:eastAsia="Times New Roman" w:hAnsi="Calibri" w:cs="Calibri"/>
+                <w:color w:val="000000"/>
+                <w:lang w:val="es-EC" w:eastAsia="es-EC"/>
+              </w:rPr>
+            </w:pPr>
+            <w:r>
+              <w:rPr>
+                <w:rFonts w:ascii="Calibri" w:eastAsia="Times New Roman" w:hAnsi="Calibri" w:cs="Calibri"/>
+                <w:color w:val="000000"/>
+                <w:lang w:val="es-EC" w:eastAsia="es-EC"/>
+              </w:rPr>
+              <w:t> </w:t>
+            </w:r>
+          </w:p>
+        </w:tc>
+        <w:tc>
+          <w:tcPr>
+            <w:tcW w:w="1320" w:type="dxa"/>
+            <w:noWrap/>
+            <w:hideMark/>
+          </w:tcPr>
+          <w:p>
+            <w:pPr>
+              <w:cnfStyle w:val="000000000000" w:firstRow="0" w:lastRow="0" w:firstColumn="0" w:lastColumn="0" w:oddVBand="0" w:evenVBand="0" w:oddHBand="0" w:evenHBand="0" w:firstRowFirstColumn="0" w:firstRowLastColumn="0" w:lastRowFirstColumn="0" w:lastRowLastColumn="0"/>
+              <w:rPr>
+                <w:rFonts w:ascii="Calibri" w:eastAsia="Times New Roman" w:hAnsi="Calibri" w:cs="Calibri"/>
+                <w:color w:val="000000"/>
+                <w:lang w:val="es-EC" w:eastAsia="es-EC"/>
+              </w:rPr>
+            </w:pPr>
+            <w:r>
+              <w:rPr>
+                <w:rFonts w:ascii="Calibri" w:eastAsia="Times New Roman" w:hAnsi="Calibri" w:cs="Calibri"/>
+                <w:color w:val="000000"/>
+                <w:lang w:val="es-EC" w:eastAsia="es-EC"/>
+              </w:rPr>
+              <w:t> </w:t>
+            </w:r>
+          </w:p>
+        </w:tc>
+        <w:tc>
+          <w:tcPr>
+            <w:tcW w:w="1360" w:type="dxa"/>
+            <w:noWrap/>
+            <w:hideMark/>
+          </w:tcPr>
+          <w:p>
+            <w:pPr>
+              <w:cnfStyle w:val="000000000000" w:firstRow="0" w:lastRow="0" w:firstColumn="0" w:lastColumn="0" w:oddVBand="0" w:evenVBand="0" w:oddHBand="0" w:evenHBand="0" w:firstRowFirstColumn="0" w:firstRowLastColumn="0" w:lastRowFirstColumn="0" w:lastRowLastColumn="0"/>
+              <w:rPr>
+                <w:rFonts w:ascii="Calibri" w:eastAsia="Times New Roman" w:hAnsi="Calibri" w:cs="Calibri"/>
+                <w:color w:val="000000"/>
+                <w:lang w:val="es-EC" w:eastAsia="es-EC"/>
+              </w:rPr>
+            </w:pPr>
+            <w:r>
+              <w:rPr>
+                <w:rFonts w:ascii="Calibri" w:eastAsia="Times New Roman" w:hAnsi="Calibri" w:cs="Calibri"/>
+                <w:color w:val="000000"/>
+                <w:lang w:val="es-EC" w:eastAsia="es-EC"/>
+              </w:rPr>
+              <w:t> </w:t>
+            </w:r>
+          </w:p>
+        </w:tc>
+        <w:tc>
+          <w:tcPr>
+            <w:tcW w:w="1420" w:type="dxa"/>
+            <w:noWrap/>
+            <w:hideMark/>
+          </w:tcPr>
+          <w:p>
+            <w:pPr>
+              <w:cnfStyle w:val="000000000000" w:firstRow="0" w:lastRow="0" w:firstColumn="0" w:lastColumn="0" w:oddVBand="0" w:evenVBand="0" w:oddHBand="0" w:evenHBand="0" w:firstRowFirstColumn="0" w:firstRowLastColumn="0" w:lastRowFirstColumn="0" w:lastRowLastColumn="0"/>
+              <w:rPr>
+                <w:rFonts w:ascii="Calibri" w:eastAsia="Times New Roman" w:hAnsi="Calibri" w:cs="Calibri"/>
+                <w:color w:val="000000"/>
+                <w:lang w:val="es-EC" w:eastAsia="es-EC"/>
+              </w:rPr>
+            </w:pPr>
+            <w:r>
+              <w:rPr>
+                <w:rFonts w:ascii="Calibri" w:eastAsia="Times New Roman" w:hAnsi="Calibri" w:cs="Calibri"/>
+                <w:color w:val="000000"/>
+                <w:lang w:val="es-EC" w:eastAsia="es-EC"/>
+              </w:rPr>
+              <w:t> </w:t>
+            </w:r>
+          </w:p>
+        </w:tc>
+      </w:tr>
+      <w:tr>
+        <w:trPr>
+          <w:trHeight w:val="300"/>
+        </w:trPr>
+        <w:tc>
+          <w:tcPr>
+            <w:cnfStyle w:val="001000000000" w:firstRow="0" w:lastRow="0" w:firstColumn="1" w:lastColumn="0" w:oddVBand="0" w:evenVBand="0" w:oddHBand="0" w:evenHBand="0" w:firstRowFirstColumn="0" w:firstRowLastColumn="0" w:lastRowFirstColumn="0" w:lastRowLastColumn="0"/>
+            <w:tcW w:w="3460" w:type="dxa"/>
+            <w:hideMark/>
+          </w:tcPr>
+          <w:p>
+            <w:pPr>
+              <w:rPr>
+                <w:rFonts w:ascii="Calibri" w:eastAsia="Times New Roman" w:hAnsi="Calibri" w:cs="Calibri"/>
+                <w:color w:val="000000"/>
+                <w:lang w:val="es-EC" w:eastAsia="es-EC"/>
+              </w:rPr>
+            </w:pPr>
+            <w:r>
+              <w:rPr>
+                <w:rFonts w:ascii="Calibri" w:eastAsia="Times New Roman" w:hAnsi="Calibri" w:cs="Calibri"/>
+                <w:color w:val="000000"/>
+                <w:lang w:val="es-EC" w:eastAsia="es-EC"/>
+              </w:rPr>
+              <w:t>Informe final</w:t>
+            </w:r>
+          </w:p>
+        </w:tc>
+        <w:tc>
+          <w:tcPr>
+            <w:tcW w:w="1260" w:type="dxa"/>
+            <w:noWrap/>
+            <w:hideMark/>
+          </w:tcPr>
+          <w:p>
+            <w:pPr>
+              <w:cnfStyle w:val="000000000000" w:firstRow="0" w:lastRow="0" w:firstColumn="0" w:lastColumn="0" w:oddVBand="0" w:evenVBand="0" w:oddHBand="0" w:evenHBand="0" w:firstRowFirstColumn="0" w:firstRowLastColumn="0" w:lastRowFirstColumn="0" w:lastRowLastColumn="0"/>
+              <w:rPr>
+                <w:rFonts w:ascii="Calibri" w:eastAsia="Times New Roman" w:hAnsi="Calibri" w:cs="Calibri"/>
+                <w:color w:val="000000"/>
+                <w:lang w:val="es-EC" w:eastAsia="es-EC"/>
+              </w:rPr>
+            </w:pPr>
+            <w:r>
+              <w:rPr>
+                <w:rFonts w:ascii="Calibri" w:eastAsia="Times New Roman" w:hAnsi="Calibri" w:cs="Calibri"/>
+                <w:color w:val="000000"/>
+                <w:lang w:val="es-EC" w:eastAsia="es-EC"/>
+              </w:rPr>
+              <w:t> </w:t>
+            </w:r>
+          </w:p>
+        </w:tc>
+        <w:tc>
+          <w:tcPr>
+            <w:tcW w:w="1320" w:type="dxa"/>
+            <w:noWrap/>
+            <w:hideMark/>
+          </w:tcPr>
+          <w:p>
+            <w:pPr>
+              <w:cnfStyle w:val="000000000000" w:firstRow="0" w:lastRow="0" w:firstColumn="0" w:lastColumn="0" w:oddVBand="0" w:evenVBand="0" w:oddHBand="0" w:evenHBand="0" w:firstRowFirstColumn="0" w:firstRowLastColumn="0" w:lastRowFirstColumn="0" w:lastRowLastColumn="0"/>
+              <w:rPr>
+                <w:rFonts w:ascii="Calibri" w:eastAsia="Times New Roman" w:hAnsi="Calibri" w:cs="Calibri"/>
+                <w:color w:val="000000"/>
+                <w:lang w:val="es-EC" w:eastAsia="es-EC"/>
+              </w:rPr>
+            </w:pPr>
+            <w:r>
+              <w:rPr>
+                <w:rFonts w:ascii="Calibri" w:eastAsia="Times New Roman" w:hAnsi="Calibri" w:cs="Calibri"/>
+                <w:color w:val="000000"/>
+                <w:lang w:val="es-EC" w:eastAsia="es-EC"/>
+              </w:rPr>
+              <w:t> </w:t>
+            </w:r>
+          </w:p>
+        </w:tc>
+        <w:tc>
+          <w:tcPr>
+            <w:tcW w:w="1360" w:type="dxa"/>
+            <w:noWrap/>
+            <w:hideMark/>
+          </w:tcPr>
+          <w:p>
+            <w:pPr>
+              <w:cnfStyle w:val="000000000000" w:firstRow="0" w:lastRow="0" w:firstColumn="0" w:lastColumn="0" w:oddVBand="0" w:evenVBand="0" w:oddHBand="0" w:evenHBand="0" w:firstRowFirstColumn="0" w:firstRowLastColumn="0" w:lastRowFirstColumn="0" w:lastRowLastColumn="0"/>
+              <w:rPr>
+                <w:rFonts w:ascii="Calibri" w:eastAsia="Times New Roman" w:hAnsi="Calibri" w:cs="Calibri"/>
+                <w:color w:val="000000"/>
+                <w:lang w:val="es-EC" w:eastAsia="es-EC"/>
+              </w:rPr>
+            </w:pPr>
+            <w:r>
+              <w:rPr>
+                <w:rFonts w:ascii="Calibri" w:eastAsia="Times New Roman" w:hAnsi="Calibri" w:cs="Calibri"/>
+                <w:color w:val="000000"/>
+                <w:lang w:val="es-EC" w:eastAsia="es-EC"/>
+              </w:rPr>
+              <w:t> </w:t>
+            </w:r>
+          </w:p>
+        </w:tc>
+        <w:tc>
+          <w:tcPr>
+            <w:tcW w:w="1420" w:type="dxa"/>
+            <w:noWrap/>
+            <w:hideMark/>
+          </w:tcPr>
+          <w:p>
+            <w:pPr>
+              <w:cnfStyle w:val="000000000000" w:firstRow="0" w:lastRow="0" w:firstColumn="0" w:lastColumn="0" w:oddVBand="0" w:evenVBand="0" w:oddHBand="0" w:evenHBand="0" w:firstRowFirstColumn="0" w:firstRowLastColumn="0" w:lastRowFirstColumn="0" w:lastRowLastColumn="0"/>
+              <w:rPr>
+                <w:rFonts w:ascii="Calibri" w:eastAsia="Times New Roman" w:hAnsi="Calibri" w:cs="Calibri"/>
+                <w:color w:val="000000"/>
+                <w:lang w:val="es-EC" w:eastAsia="es-EC"/>
+              </w:rPr>
+            </w:pPr>
+            <w:r>
+              <w:rPr>
+                <w:rFonts w:ascii="Calibri" w:eastAsia="Times New Roman" w:hAnsi="Calibri" w:cs="Calibri"/>
+                <w:color w:val="000000"/>
+                <w:lang w:val="es-EC" w:eastAsia="es-EC"/>
+              </w:rPr>
+              <w:t> </w:t>
+            </w:r>
+          </w:p>
+        </w:tc>
+      </w:tr>
+      <w:tr>
+        <w:trPr>
+          <w:trHeight w:val="315"/>
+        </w:trPr>
+        <w:tc>
+          <w:tcPr>
+            <w:cnfStyle w:val="001000000000" w:firstRow="0" w:lastRow="0" w:firstColumn="1" w:lastColumn="0" w:oddVBand="0" w:evenVBand="0" w:oddHBand="0" w:evenHBand="0" w:firstRowFirstColumn="0" w:firstRowLastColumn="0" w:lastRowFirstColumn="0" w:lastRowLastColumn="0"/>
+            <w:tcW w:w="3460" w:type="dxa"/>
+            <w:hideMark/>
+          </w:tcPr>
+          <w:p>
+            <w:pPr>
+              <w:rPr>
+                <w:rFonts w:ascii="Calibri" w:eastAsia="Times New Roman" w:hAnsi="Calibri" w:cs="Calibri"/>
+                <w:color w:val="000000"/>
+                <w:lang w:val="es-EC" w:eastAsia="es-EC"/>
+              </w:rPr>
+            </w:pPr>
+            <w:proofErr w:type="spellStart"/>
+            <w:r>
+              <w:rPr>
+                <w:rFonts w:ascii="Calibri" w:eastAsia="Times New Roman" w:hAnsi="Calibri" w:cs="Calibri"/>
+                <w:color w:val="000000"/>
+                <w:lang w:val="es-EC" w:eastAsia="es-EC"/>
+              </w:rPr>
+              <w:t>Presentacion</w:t>
+            </w:r>
+            <w:proofErr w:type="spellEnd"/>
+            <w:r>
+              <w:rPr>
+                <w:rFonts w:ascii="Calibri" w:eastAsia="Times New Roman" w:hAnsi="Calibri" w:cs="Calibri"/>
+                <w:color w:val="000000"/>
+                <w:lang w:val="es-EC" w:eastAsia="es-EC"/>
+              </w:rPr>
+              <w:t xml:space="preserve"> final</w:t>
+            </w:r>
+          </w:p>
+        </w:tc>
+        <w:tc>
+          <w:tcPr>
+            <w:tcW w:w="1260" w:type="dxa"/>
+            <w:noWrap/>
+            <w:hideMark/>
+          </w:tcPr>
+          <w:p>
+            <w:pPr>
+              <w:cnfStyle w:val="000000000000" w:firstRow="0" w:lastRow="0" w:firstColumn="0" w:lastColumn="0" w:oddVBand="0" w:evenVBand="0" w:oddHBand="0" w:evenHBand="0" w:firstRowFirstColumn="0" w:firstRowLastColumn="0" w:lastRowFirstColumn="0" w:lastRowLastColumn="0"/>
+              <w:rPr>
+                <w:rFonts w:ascii="Calibri" w:eastAsia="Times New Roman" w:hAnsi="Calibri" w:cs="Calibri"/>
+                <w:color w:val="000000"/>
+                <w:lang w:val="es-EC" w:eastAsia="es-EC"/>
+              </w:rPr>
+            </w:pPr>
+            <w:r>
+              <w:rPr>
+                <w:rFonts w:ascii="Calibri" w:eastAsia="Times New Roman" w:hAnsi="Calibri" w:cs="Calibri"/>
+                <w:color w:val="000000"/>
+                <w:lang w:val="es-EC" w:eastAsia="es-EC"/>
+              </w:rPr>
+              <w:t> </w:t>
+            </w:r>
+          </w:p>
+        </w:tc>
+        <w:tc>
+          <w:tcPr>
+            <w:tcW w:w="1320" w:type="dxa"/>
+            <w:noWrap/>
+            <w:hideMark/>
+          </w:tcPr>
+          <w:p>
+            <w:pPr>
+              <w:cnfStyle w:val="000000000000" w:firstRow="0" w:lastRow="0" w:firstColumn="0" w:lastColumn="0" w:oddVBand="0" w:evenVBand="0" w:oddHBand="0" w:evenHBand="0" w:firstRowFirstColumn="0" w:firstRowLastColumn="0" w:lastRowFirstColumn="0" w:lastRowLastColumn="0"/>
+              <w:rPr>
+                <w:rFonts w:ascii="Calibri" w:eastAsia="Times New Roman" w:hAnsi="Calibri" w:cs="Calibri"/>
+                <w:color w:val="000000"/>
+                <w:lang w:val="es-EC" w:eastAsia="es-EC"/>
+              </w:rPr>
+            </w:pPr>
+            <w:r>
+              <w:rPr>
+                <w:rFonts w:ascii="Calibri" w:eastAsia="Times New Roman" w:hAnsi="Calibri" w:cs="Calibri"/>
+                <w:color w:val="000000"/>
+                <w:lang w:val="es-EC" w:eastAsia="es-EC"/>
+              </w:rPr>
+              <w:t> </w:t>
+            </w:r>
+          </w:p>
+        </w:tc>
+        <w:tc>
+          <w:tcPr>
+            <w:tcW w:w="1360" w:type="dxa"/>
+            <w:noWrap/>
+            <w:hideMark/>
+          </w:tcPr>
+          <w:p>
+            <w:pPr>
+              <w:cnfStyle w:val="000000000000" w:firstRow="0" w:lastRow="0" w:firstColumn="0" w:lastColumn="0" w:oddVBand="0" w:evenVBand="0" w:oddHBand="0" w:evenHBand="0" w:firstRowFirstColumn="0" w:firstRowLastColumn="0" w:lastRowFirstColumn="0" w:lastRowLastColumn="0"/>
+              <w:rPr>
+                <w:rFonts w:ascii="Calibri" w:eastAsia="Times New Roman" w:hAnsi="Calibri" w:cs="Calibri"/>
+                <w:color w:val="000000"/>
+                <w:lang w:val="es-EC" w:eastAsia="es-EC"/>
+              </w:rPr>
+            </w:pPr>
+            <w:r>
+              <w:rPr>
+                <w:rFonts w:ascii="Calibri" w:eastAsia="Times New Roman" w:hAnsi="Calibri" w:cs="Calibri"/>
+                <w:color w:val="000000"/>
+                <w:lang w:val="es-EC" w:eastAsia="es-EC"/>
+              </w:rPr>
+              <w:t> </w:t>
+            </w:r>
+          </w:p>
+        </w:tc>
+        <w:tc>
+          <w:tcPr>
+            <w:tcW w:w="1420" w:type="dxa"/>
+            <w:noWrap/>
+            <w:hideMark/>
+          </w:tcPr>
+          <w:p>
+            <w:pPr>
+              <w:cnfStyle w:val="000000000000" w:firstRow="0" w:lastRow="0" w:firstColumn="0" w:lastColumn="0" w:oddVBand="0" w:evenVBand="0" w:oddHBand="0" w:evenHBand="0" w:firstRowFirstColumn="0" w:firstRowLastColumn="0" w:lastRowFirstColumn="0" w:lastRowLastColumn="0"/>
+              <w:rPr>
+                <w:rFonts w:ascii="Calibri" w:eastAsia="Times New Roman" w:hAnsi="Calibri" w:cs="Calibri"/>
+                <w:color w:val="000000"/>
+                <w:lang w:val="es-EC" w:eastAsia="es-EC"/>
+              </w:rPr>
+            </w:pPr>
+            <w:r>
+              <w:rPr>
+                <w:rFonts w:ascii="Calibri" w:eastAsia="Times New Roman" w:hAnsi="Calibri" w:cs="Calibri"/>
+                <w:color w:val="000000"/>
+                <w:lang w:val="es-EC" w:eastAsia="es-EC"/>
+              </w:rPr>
+              <w:t> </w:t>
+            </w:r>
+          </w:p>
+        </w:tc>
+      </w:tr>
+    </w:tbl>
+    <w:p>
+      <w:pPr>
+        <w:pStyle w:val="Prrafodelista"/>
+        <w:spacing w:line="360" w:lineRule="auto"/>
+        <w:ind w:left="360"/>
+        <w:jc w:val="both"/>
+        <w:rPr>
+          <w:rFonts w:ascii="Times New Roman" w:hAnsi="Times New Roman" w:cs="Times New Roman"/>
+          <w:b/>
+          <w:sz w:val="24"/>
+          <w:szCs w:val="24"/>
+        </w:rPr>
+      </w:pPr>
+    </w:p>
+    <w:tbl>
+      <w:tblPr>
+        <w:tblpPr w:leftFromText="141" w:rightFromText="141" w:vertAnchor="text" w:horzAnchor="margin" w:tblpXSpec="center" w:tblpY="280"/>
+        <w:tblW w:w="8108" w:type="dxa"/>
+        <w:tblCellMar>
+          <w:left w:w="70" w:type="dxa"/>
+          <w:right w:w="70" w:type="dxa"/>
+        </w:tblCellMar>
+        <w:tblLook w:val="04A0" w:firstRow="1" w:lastRow="0" w:firstColumn="1" w:lastColumn="0" w:noHBand="0" w:noVBand="1"/>
+      </w:tblPr>
+      <w:tblGrid>
+        <w:gridCol w:w="3596"/>
+        <w:gridCol w:w="875"/>
+        <w:gridCol w:w="875"/>
+        <w:gridCol w:w="362"/>
+        <w:gridCol w:w="480"/>
+        <w:gridCol w:w="480"/>
+        <w:gridCol w:w="480"/>
+        <w:gridCol w:w="480"/>
+        <w:gridCol w:w="480"/>
+      </w:tblGrid>
+      <w:tr>
+        <w:trPr>
+          <w:trHeight w:val="315"/>
+        </w:trPr>
+        <w:tc>
+          <w:tcPr>
+            <w:tcW w:w="3596" w:type="dxa"/>
+            <w:tcBorders>
+              <w:top w:val="nil"/>
+              <w:left w:val="nil"/>
+              <w:bottom w:val="nil"/>
+              <w:right w:val="nil"/>
+            </w:tcBorders>
+            <w:shd w:val="clear" w:color="auto" w:fill="auto"/>
+            <w:noWrap/>
+            <w:vAlign w:val="bottom"/>
+            <w:hideMark/>
+          </w:tcPr>
+          <w:p>
+            <w:pPr>
+              <w:spacing w:after="0" w:line="240" w:lineRule="auto"/>
+              <w:rPr>
+                <w:rFonts w:ascii="Times New Roman" w:eastAsia="Times New Roman" w:hAnsi="Times New Roman" w:cs="Times New Roman"/>
+                <w:sz w:val="24"/>
+                <w:szCs w:val="24"/>
+                <w:lang w:val="es-EC" w:eastAsia="es-EC"/>
+              </w:rPr>
+            </w:pPr>
+          </w:p>
+        </w:tc>
+        <w:tc>
+          <w:tcPr>
+            <w:tcW w:w="875" w:type="dxa"/>
+            <w:tcBorders>
+              <w:top w:val="single" w:sz="8" w:space="0" w:color="auto"/>
+              <w:left w:val="single" w:sz="8" w:space="0" w:color="auto"/>
+              <w:bottom w:val="nil"/>
+              <w:right w:val="nil"/>
+            </w:tcBorders>
+            <w:shd w:val="clear" w:color="auto" w:fill="auto"/>
+            <w:noWrap/>
+            <w:vAlign w:val="bottom"/>
+            <w:hideMark/>
+          </w:tcPr>
+          <w:p>
+            <w:pPr>
+              <w:spacing w:after="0" w:line="240" w:lineRule="auto"/>
+              <w:rPr>
+                <w:rFonts w:ascii="Calibri" w:eastAsia="Times New Roman" w:hAnsi="Calibri" w:cs="Calibri"/>
+                <w:color w:val="000000"/>
+                <w:lang w:val="es-EC" w:eastAsia="es-EC"/>
+              </w:rPr>
+            </w:pPr>
+            <w:r>
+              <w:rPr>
+                <w:rFonts w:ascii="Calibri" w:eastAsia="Times New Roman" w:hAnsi="Calibri" w:cs="Calibri"/>
+                <w:color w:val="000000"/>
+                <w:lang w:val="es-EC" w:eastAsia="es-EC"/>
+              </w:rPr>
+              <w:t> </w:t>
+            </w:r>
+          </w:p>
+        </w:tc>
+        <w:tc>
+          <w:tcPr>
+            <w:tcW w:w="875" w:type="dxa"/>
+            <w:tcBorders>
+              <w:top w:val="single" w:sz="8" w:space="0" w:color="auto"/>
+              <w:left w:val="nil"/>
+              <w:bottom w:val="nil"/>
+              <w:right w:val="nil"/>
+            </w:tcBorders>
+            <w:shd w:val="clear" w:color="auto" w:fill="auto"/>
+            <w:noWrap/>
+            <w:vAlign w:val="bottom"/>
+            <w:hideMark/>
+          </w:tcPr>
+          <w:p>
+            <w:pPr>
+              <w:spacing w:after="0" w:line="240" w:lineRule="auto"/>
+              <w:rPr>
+                <w:rFonts w:ascii="Calibri" w:eastAsia="Times New Roman" w:hAnsi="Calibri" w:cs="Calibri"/>
+                <w:color w:val="000000"/>
+                <w:lang w:val="es-EC" w:eastAsia="es-EC"/>
+              </w:rPr>
+            </w:pPr>
+            <w:r>
+              <w:rPr>
+                <w:rFonts w:ascii="Calibri" w:eastAsia="Times New Roman" w:hAnsi="Calibri" w:cs="Calibri"/>
+                <w:color w:val="000000"/>
+                <w:lang w:val="es-EC" w:eastAsia="es-EC"/>
+              </w:rPr>
+              <w:t> </w:t>
+            </w:r>
+          </w:p>
+        </w:tc>
+        <w:tc>
+          <w:tcPr>
+            <w:tcW w:w="2762" w:type="dxa"/>
+            <w:gridSpan w:val="6"/>
+            <w:tcBorders>
+              <w:top w:val="single" w:sz="8" w:space="0" w:color="auto"/>
+              <w:left w:val="nil"/>
+              <w:bottom w:val="nil"/>
+              <w:right w:val="single" w:sz="8" w:space="0" w:color="000000"/>
+            </w:tcBorders>
+            <w:shd w:val="clear" w:color="auto" w:fill="auto"/>
+            <w:noWrap/>
+            <w:vAlign w:val="bottom"/>
+            <w:hideMark/>
+          </w:tcPr>
+          <w:p>
+            <w:pPr>
+              <w:spacing w:after="0" w:line="240" w:lineRule="auto"/>
+              <w:jc w:val="center"/>
+              <w:rPr>
+                <w:rFonts w:ascii="Calibri" w:eastAsia="Times New Roman" w:hAnsi="Calibri" w:cs="Calibri"/>
+                <w:color w:val="000000"/>
+                <w:lang w:val="es-EC" w:eastAsia="es-EC"/>
+              </w:rPr>
+            </w:pPr>
+            <w:r>
+              <w:rPr>
+                <w:rFonts w:ascii="Calibri" w:eastAsia="Times New Roman" w:hAnsi="Calibri" w:cs="Calibri"/>
+                <w:color w:val="000000"/>
+                <w:lang w:val="es-EC" w:eastAsia="es-EC"/>
+              </w:rPr>
+              <w:t>Semanas:</w:t>
+            </w:r>
+          </w:p>
+        </w:tc>
+      </w:tr>
+      <w:tr>
+        <w:trPr>
+          <w:trHeight w:val="300"/>
+        </w:trPr>
+        <w:tc>
+          <w:tcPr>
+            <w:tcW w:w="3596" w:type="dxa"/>
+            <w:tcBorders>
+              <w:top w:val="single" w:sz="8" w:space="0" w:color="auto"/>
+              <w:left w:val="single" w:sz="8" w:space="0" w:color="auto"/>
+              <w:bottom w:val="single" w:sz="4" w:space="0" w:color="auto"/>
+              <w:right w:val="single" w:sz="8" w:space="0" w:color="auto"/>
+            </w:tcBorders>
+            <w:shd w:val="clear" w:color="auto" w:fill="auto"/>
+            <w:noWrap/>
+            <w:vAlign w:val="bottom"/>
+            <w:hideMark/>
+          </w:tcPr>
+          <w:p>
+            <w:pPr>
+              <w:spacing w:after="0" w:line="240" w:lineRule="auto"/>
+              <w:rPr>
+                <w:rFonts w:ascii="Calibri" w:eastAsia="Times New Roman" w:hAnsi="Calibri" w:cs="Calibri"/>
+                <w:color w:val="000000"/>
+                <w:lang w:val="es-EC" w:eastAsia="es-EC"/>
+              </w:rPr>
+            </w:pPr>
+            <w:r>
+              <w:rPr>
+                <w:rFonts w:ascii="Calibri" w:eastAsia="Times New Roman" w:hAnsi="Calibri" w:cs="Calibri"/>
+                <w:color w:val="000000"/>
+                <w:lang w:val="es-EC" w:eastAsia="es-EC"/>
+              </w:rPr>
+              <w:t>Actividades</w:t>
+            </w:r>
+          </w:p>
+        </w:tc>
+        <w:tc>
+          <w:tcPr>
+            <w:tcW w:w="875" w:type="dxa"/>
+            <w:tcBorders>
+              <w:top w:val="single" w:sz="8" w:space="0" w:color="auto"/>
+              <w:left w:val="nil"/>
+              <w:bottom w:val="single" w:sz="4" w:space="0" w:color="auto"/>
+              <w:right w:val="single" w:sz="4" w:space="0" w:color="auto"/>
+            </w:tcBorders>
+            <w:shd w:val="clear" w:color="auto" w:fill="auto"/>
+            <w:noWrap/>
+            <w:vAlign w:val="bottom"/>
+            <w:hideMark/>
+          </w:tcPr>
+          <w:p>
+            <w:pPr>
+              <w:spacing w:after="0" w:line="240" w:lineRule="auto"/>
+              <w:rPr>
+                <w:rFonts w:ascii="Calibri" w:eastAsia="Times New Roman" w:hAnsi="Calibri" w:cs="Calibri"/>
+                <w:color w:val="000000"/>
+                <w:lang w:val="es-EC" w:eastAsia="es-EC"/>
+              </w:rPr>
+            </w:pPr>
+            <w:r>
+              <w:rPr>
+                <w:rFonts w:ascii="Calibri" w:eastAsia="Times New Roman" w:hAnsi="Calibri" w:cs="Calibri"/>
+                <w:color w:val="000000"/>
+                <w:lang w:val="es-EC" w:eastAsia="es-EC"/>
+              </w:rPr>
+              <w:t>Inicio</w:t>
+            </w:r>
+          </w:p>
+        </w:tc>
+        <w:tc>
+          <w:tcPr>
+            <w:tcW w:w="875" w:type="dxa"/>
+            <w:tcBorders>
+              <w:top w:val="single" w:sz="8" w:space="0" w:color="auto"/>
+              <w:left w:val="nil"/>
+              <w:bottom w:val="single" w:sz="4" w:space="0" w:color="auto"/>
+              <w:right w:val="single" w:sz="4" w:space="0" w:color="auto"/>
+            </w:tcBorders>
+            <w:shd w:val="clear" w:color="auto" w:fill="auto"/>
+            <w:noWrap/>
+            <w:vAlign w:val="bottom"/>
+            <w:hideMark/>
+          </w:tcPr>
+          <w:p>
+            <w:pPr>
+              <w:spacing w:after="0" w:line="240" w:lineRule="auto"/>
+              <w:rPr>
+                <w:rFonts w:ascii="Calibri" w:eastAsia="Times New Roman" w:hAnsi="Calibri" w:cs="Calibri"/>
+                <w:color w:val="000000"/>
+                <w:lang w:val="es-EC" w:eastAsia="es-EC"/>
+              </w:rPr>
+            </w:pPr>
+            <w:r>
+              <w:rPr>
+                <w:rFonts w:ascii="Calibri" w:eastAsia="Times New Roman" w:hAnsi="Calibri" w:cs="Calibri"/>
+                <w:color w:val="000000"/>
+                <w:lang w:val="es-EC" w:eastAsia="es-EC"/>
+              </w:rPr>
+              <w:t>Final</w:t>
+            </w:r>
+          </w:p>
+        </w:tc>
+        <w:tc>
+          <w:tcPr>
+            <w:tcW w:w="362" w:type="dxa"/>
+            <w:tcBorders>
+              <w:top w:val="single" w:sz="8" w:space="0" w:color="auto"/>
+              <w:left w:val="nil"/>
+              <w:bottom w:val="single" w:sz="4" w:space="0" w:color="auto"/>
+              <w:right w:val="single" w:sz="4" w:space="0" w:color="auto"/>
+            </w:tcBorders>
+            <w:shd w:val="clear" w:color="auto" w:fill="auto"/>
+            <w:noWrap/>
+            <w:vAlign w:val="bottom"/>
+            <w:hideMark/>
+          </w:tcPr>
+          <w:p>
+            <w:pPr>
+              <w:spacing w:after="0" w:line="240" w:lineRule="auto"/>
+              <w:jc w:val="right"/>
+              <w:rPr>
+                <w:rFonts w:ascii="Calibri" w:eastAsia="Times New Roman" w:hAnsi="Calibri" w:cs="Calibri"/>
+                <w:color w:val="000000"/>
+                <w:lang w:val="es-EC" w:eastAsia="es-EC"/>
+              </w:rPr>
+            </w:pPr>
+            <w:r>
+              <w:rPr>
+                <w:rFonts w:ascii="Calibri" w:eastAsia="Times New Roman" w:hAnsi="Calibri" w:cs="Calibri"/>
+                <w:color w:val="000000"/>
+                <w:lang w:val="es-EC" w:eastAsia="es-EC"/>
+              </w:rPr>
+              <w:t>1</w:t>
+            </w:r>
+          </w:p>
+        </w:tc>
+        <w:tc>
+          <w:tcPr>
+            <w:tcW w:w="480" w:type="dxa"/>
+            <w:tcBorders>
+              <w:top w:val="single" w:sz="8" w:space="0" w:color="auto"/>
+              <w:left w:val="nil"/>
+              <w:bottom w:val="single" w:sz="4" w:space="0" w:color="auto"/>
+              <w:right w:val="single" w:sz="4" w:space="0" w:color="auto"/>
+            </w:tcBorders>
+            <w:shd w:val="clear" w:color="auto" w:fill="auto"/>
+            <w:noWrap/>
+            <w:vAlign w:val="bottom"/>
+            <w:hideMark/>
+          </w:tcPr>
+          <w:p>
+            <w:pPr>
+              <w:spacing w:after="0" w:line="240" w:lineRule="auto"/>
+              <w:jc w:val="right"/>
+              <w:rPr>
+                <w:rFonts w:ascii="Calibri" w:eastAsia="Times New Roman" w:hAnsi="Calibri" w:cs="Calibri"/>
+                <w:color w:val="000000"/>
+                <w:lang w:val="es-EC" w:eastAsia="es-EC"/>
+              </w:rPr>
+            </w:pPr>
+            <w:r>
+              <w:rPr>
+                <w:rFonts w:ascii="Calibri" w:eastAsia="Times New Roman" w:hAnsi="Calibri" w:cs="Calibri"/>
+                <w:color w:val="000000"/>
+                <w:lang w:val="es-EC" w:eastAsia="es-EC"/>
+              </w:rPr>
+              <w:t>2</w:t>
+            </w:r>
+          </w:p>
+        </w:tc>
+        <w:tc>
+          <w:tcPr>
+            <w:tcW w:w="480" w:type="dxa"/>
+            <w:tcBorders>
+              <w:top w:val="single" w:sz="8" w:space="0" w:color="auto"/>
+              <w:left w:val="nil"/>
+              <w:bottom w:val="single" w:sz="4" w:space="0" w:color="auto"/>
+              <w:right w:val="single" w:sz="4" w:space="0" w:color="auto"/>
+            </w:tcBorders>
+            <w:shd w:val="clear" w:color="auto" w:fill="auto"/>
+            <w:noWrap/>
+            <w:vAlign w:val="bottom"/>
+            <w:hideMark/>
+          </w:tcPr>
+          <w:p>
+            <w:pPr>
+              <w:spacing w:after="0" w:line="240" w:lineRule="auto"/>
+              <w:jc w:val="right"/>
+              <w:rPr>
+                <w:rFonts w:ascii="Calibri" w:eastAsia="Times New Roman" w:hAnsi="Calibri" w:cs="Calibri"/>
+                <w:color w:val="000000"/>
+                <w:lang w:val="es-EC" w:eastAsia="es-EC"/>
+              </w:rPr>
+            </w:pPr>
+            <w:r>
+              <w:rPr>
+                <w:rFonts w:ascii="Calibri" w:eastAsia="Times New Roman" w:hAnsi="Calibri" w:cs="Calibri"/>
+                <w:color w:val="000000"/>
+                <w:lang w:val="es-EC" w:eastAsia="es-EC"/>
+              </w:rPr>
+              <w:t>3</w:t>
+            </w:r>
+          </w:p>
+        </w:tc>
+        <w:tc>
+          <w:tcPr>
+            <w:tcW w:w="480" w:type="dxa"/>
+            <w:tcBorders>
+              <w:top w:val="single" w:sz="8" w:space="0" w:color="auto"/>
+              <w:left w:val="nil"/>
+              <w:bottom w:val="single" w:sz="4" w:space="0" w:color="auto"/>
+              <w:right w:val="single" w:sz="4" w:space="0" w:color="auto"/>
+            </w:tcBorders>
+            <w:shd w:val="clear" w:color="auto" w:fill="auto"/>
+            <w:noWrap/>
+            <w:vAlign w:val="bottom"/>
+            <w:hideMark/>
+          </w:tcPr>
+          <w:p>
+            <w:pPr>
+              <w:spacing w:after="0" w:line="240" w:lineRule="auto"/>
+              <w:jc w:val="right"/>
+              <w:rPr>
+                <w:rFonts w:ascii="Calibri" w:eastAsia="Times New Roman" w:hAnsi="Calibri" w:cs="Calibri"/>
+                <w:color w:val="000000"/>
+                <w:lang w:val="es-EC" w:eastAsia="es-EC"/>
+              </w:rPr>
+            </w:pPr>
+            <w:r>
+              <w:rPr>
+                <w:rFonts w:ascii="Calibri" w:eastAsia="Times New Roman" w:hAnsi="Calibri" w:cs="Calibri"/>
+                <w:color w:val="000000"/>
+                <w:lang w:val="es-EC" w:eastAsia="es-EC"/>
+              </w:rPr>
+              <w:t>4</w:t>
+            </w:r>
+          </w:p>
+        </w:tc>
+        <w:tc>
+          <w:tcPr>
+            <w:tcW w:w="480" w:type="dxa"/>
+            <w:tcBorders>
+              <w:top w:val="single" w:sz="8" w:space="0" w:color="auto"/>
+              <w:left w:val="nil"/>
+              <w:bottom w:val="single" w:sz="4" w:space="0" w:color="auto"/>
+              <w:right w:val="single" w:sz="4" w:space="0" w:color="auto"/>
+            </w:tcBorders>
+            <w:shd w:val="clear" w:color="auto" w:fill="auto"/>
+            <w:noWrap/>
+            <w:vAlign w:val="bottom"/>
+            <w:hideMark/>
+          </w:tcPr>
+          <w:p>
+            <w:pPr>
+              <w:spacing w:after="0" w:line="240" w:lineRule="auto"/>
+              <w:jc w:val="right"/>
+              <w:rPr>
+                <w:rFonts w:ascii="Calibri" w:eastAsia="Times New Roman" w:hAnsi="Calibri" w:cs="Calibri"/>
+                <w:color w:val="000000"/>
+                <w:lang w:val="es-EC" w:eastAsia="es-EC"/>
+              </w:rPr>
+            </w:pPr>
+            <w:r>
+              <w:rPr>
+                <w:rFonts w:ascii="Calibri" w:eastAsia="Times New Roman" w:hAnsi="Calibri" w:cs="Calibri"/>
+                <w:color w:val="000000"/>
+                <w:lang w:val="es-EC" w:eastAsia="es-EC"/>
+              </w:rPr>
+              <w:t>5</w:t>
+            </w:r>
+          </w:p>
+        </w:tc>
+        <w:tc>
+          <w:tcPr>
+            <w:tcW w:w="480" w:type="dxa"/>
+            <w:tcBorders>
+              <w:top w:val="single" w:sz="8" w:space="0" w:color="auto"/>
+              <w:left w:val="nil"/>
+              <w:bottom w:val="single" w:sz="4" w:space="0" w:color="auto"/>
+              <w:right w:val="single" w:sz="8" w:space="0" w:color="auto"/>
+            </w:tcBorders>
+            <w:shd w:val="clear" w:color="auto" w:fill="auto"/>
+            <w:noWrap/>
+            <w:vAlign w:val="bottom"/>
+            <w:hideMark/>
+          </w:tcPr>
+          <w:p>
+            <w:pPr>
+              <w:spacing w:after="0" w:line="240" w:lineRule="auto"/>
+              <w:jc w:val="right"/>
+              <w:rPr>
+                <w:rFonts w:ascii="Calibri" w:eastAsia="Times New Roman" w:hAnsi="Calibri" w:cs="Calibri"/>
+                <w:color w:val="000000"/>
+                <w:lang w:val="es-EC" w:eastAsia="es-EC"/>
+              </w:rPr>
+            </w:pPr>
+            <w:r>
+              <w:rPr>
+                <w:rFonts w:ascii="Calibri" w:eastAsia="Times New Roman" w:hAnsi="Calibri" w:cs="Calibri"/>
+                <w:color w:val="000000"/>
+                <w:lang w:val="es-EC" w:eastAsia="es-EC"/>
+              </w:rPr>
+              <w:t>6</w:t>
+            </w:r>
+          </w:p>
+        </w:tc>
+      </w:tr>
+      <w:tr>
+        <w:trPr>
+          <w:trHeight w:val="300"/>
+        </w:trPr>
+        <w:tc>
+          <w:tcPr>
+            <w:tcW w:w="3596" w:type="dxa"/>
+            <w:tcBorders>
+              <w:top w:val="nil"/>
+              <w:left w:val="single" w:sz="8" w:space="0" w:color="auto"/>
+              <w:bottom w:val="single" w:sz="4" w:space="0" w:color="auto"/>
+              <w:right w:val="single" w:sz="8" w:space="0" w:color="auto"/>
+            </w:tcBorders>
+            <w:shd w:val="clear" w:color="auto" w:fill="auto"/>
+            <w:noWrap/>
+            <w:vAlign w:val="bottom"/>
+            <w:hideMark/>
+          </w:tcPr>
+          <w:p>
+            <w:pPr>
+              <w:spacing w:after="0" w:line="240" w:lineRule="auto"/>
+              <w:rPr>
+                <w:rFonts w:ascii="Calibri" w:eastAsia="Times New Roman" w:hAnsi="Calibri" w:cs="Calibri"/>
+                <w:color w:val="000000"/>
+                <w:lang w:val="es-EC" w:eastAsia="es-EC"/>
+              </w:rPr>
+            </w:pPr>
+            <w:r>
+              <w:rPr>
+                <w:rFonts w:ascii="Calibri" w:eastAsia="Times New Roman" w:hAnsi="Calibri" w:cs="Calibri"/>
+                <w:color w:val="000000"/>
+                <w:lang w:val="es-EC" w:eastAsia="es-EC"/>
+              </w:rPr>
+              <w:t>Realización</w:t>
+            </w:r>
+            <w:r>
+              <w:rPr>
+                <w:rFonts w:ascii="Calibri" w:eastAsia="Times New Roman" w:hAnsi="Calibri" w:cs="Calibri"/>
+                <w:color w:val="000000"/>
+                <w:lang w:val="es-EC" w:eastAsia="es-EC"/>
+              </w:rPr>
+              <w:t xml:space="preserve"> propuesta del proyecto</w:t>
+            </w:r>
+          </w:p>
+        </w:tc>
+        <w:tc>
+          <w:tcPr>
+            <w:tcW w:w="875" w:type="dxa"/>
+            <w:tcBorders>
+              <w:top w:val="nil"/>
+              <w:left w:val="nil"/>
+              <w:bottom w:val="single" w:sz="4" w:space="0" w:color="auto"/>
+              <w:right w:val="single" w:sz="4" w:space="0" w:color="auto"/>
+            </w:tcBorders>
+            <w:shd w:val="clear" w:color="auto" w:fill="auto"/>
+            <w:noWrap/>
+            <w:vAlign w:val="bottom"/>
+            <w:hideMark/>
+          </w:tcPr>
+          <w:p>
+            <w:pPr>
+              <w:spacing w:after="0" w:line="240" w:lineRule="auto"/>
+              <w:jc w:val="right"/>
+              <w:rPr>
+                <w:rFonts w:ascii="Calibri" w:eastAsia="Times New Roman" w:hAnsi="Calibri" w:cs="Calibri"/>
+                <w:color w:val="000000"/>
+                <w:lang w:val="es-EC" w:eastAsia="es-EC"/>
+              </w:rPr>
+            </w:pPr>
+            <w:r>
+              <w:rPr>
+                <w:rFonts w:ascii="Calibri" w:eastAsia="Times New Roman" w:hAnsi="Calibri" w:cs="Calibri"/>
+                <w:color w:val="000000"/>
+                <w:lang w:val="es-EC" w:eastAsia="es-EC"/>
+              </w:rPr>
+              <w:t>04-ene</w:t>
+            </w:r>
+          </w:p>
+        </w:tc>
+        <w:tc>
+          <w:tcPr>
+            <w:tcW w:w="875" w:type="dxa"/>
+            <w:tcBorders>
+              <w:top w:val="nil"/>
+              <w:left w:val="nil"/>
+              <w:bottom w:val="single" w:sz="4" w:space="0" w:color="auto"/>
+              <w:right w:val="single" w:sz="4" w:space="0" w:color="auto"/>
+            </w:tcBorders>
+            <w:shd w:val="clear" w:color="auto" w:fill="auto"/>
+            <w:noWrap/>
+            <w:vAlign w:val="bottom"/>
+            <w:hideMark/>
+          </w:tcPr>
+          <w:p>
+            <w:pPr>
+              <w:spacing w:after="0" w:line="240" w:lineRule="auto"/>
+              <w:jc w:val="right"/>
+              <w:rPr>
+                <w:rFonts w:ascii="Calibri" w:eastAsia="Times New Roman" w:hAnsi="Calibri" w:cs="Calibri"/>
+                <w:color w:val="000000"/>
+                <w:lang w:val="es-EC" w:eastAsia="es-EC"/>
+              </w:rPr>
+            </w:pPr>
+            <w:r>
+              <w:rPr>
+                <w:rFonts w:ascii="Calibri" w:eastAsia="Times New Roman" w:hAnsi="Calibri" w:cs="Calibri"/>
+                <w:color w:val="000000"/>
+                <w:lang w:val="es-EC" w:eastAsia="es-EC"/>
+              </w:rPr>
+              <w:t>10-ene</w:t>
+            </w:r>
+          </w:p>
+        </w:tc>
+        <w:tc>
+          <w:tcPr>
+            <w:tcW w:w="362" w:type="dxa"/>
+            <w:tcBorders>
+              <w:top w:val="nil"/>
+              <w:left w:val="nil"/>
+              <w:bottom w:val="single" w:sz="4" w:space="0" w:color="auto"/>
+              <w:right w:val="single" w:sz="4" w:space="0" w:color="auto"/>
+            </w:tcBorders>
+            <w:shd w:val="clear" w:color="000000" w:fill="FFFF00"/>
+            <w:noWrap/>
+            <w:vAlign w:val="bottom"/>
+            <w:hideMark/>
+          </w:tcPr>
+          <w:p>
+            <w:pPr>
+              <w:spacing w:after="0" w:line="240" w:lineRule="auto"/>
+              <w:rPr>
+                <w:rFonts w:ascii="Calibri" w:eastAsia="Times New Roman" w:hAnsi="Calibri" w:cs="Calibri"/>
+                <w:color w:val="000000"/>
+                <w:lang w:val="es-EC" w:eastAsia="es-EC"/>
+              </w:rPr>
+            </w:pPr>
+            <w:r>
+              <w:rPr>
+                <w:rFonts w:ascii="Calibri" w:eastAsia="Times New Roman" w:hAnsi="Calibri" w:cs="Calibri"/>
+                <w:color w:val="000000"/>
+                <w:lang w:val="es-EC" w:eastAsia="es-EC"/>
+              </w:rPr>
+              <w:t> </w:t>
+            </w:r>
+          </w:p>
+        </w:tc>
+        <w:tc>
+          <w:tcPr>
+            <w:tcW w:w="480" w:type="dxa"/>
+            <w:tcBorders>
+              <w:top w:val="nil"/>
+              <w:left w:val="nil"/>
+              <w:bottom w:val="single" w:sz="4" w:space="0" w:color="auto"/>
+              <w:right w:val="single" w:sz="4" w:space="0" w:color="auto"/>
+            </w:tcBorders>
+            <w:shd w:val="clear" w:color="auto" w:fill="auto"/>
+            <w:noWrap/>
+            <w:vAlign w:val="bottom"/>
+            <w:hideMark/>
+          </w:tcPr>
+          <w:p>
+            <w:pPr>
+              <w:spacing w:after="0" w:line="240" w:lineRule="auto"/>
+              <w:rPr>
+                <w:rFonts w:ascii="Calibri" w:eastAsia="Times New Roman" w:hAnsi="Calibri" w:cs="Calibri"/>
+                <w:color w:val="000000"/>
+                <w:lang w:val="es-EC" w:eastAsia="es-EC"/>
+              </w:rPr>
+            </w:pPr>
+            <w:r>
+              <w:rPr>
+                <w:rFonts w:ascii="Calibri" w:eastAsia="Times New Roman" w:hAnsi="Calibri" w:cs="Calibri"/>
+                <w:color w:val="000000"/>
+                <w:lang w:val="es-EC" w:eastAsia="es-EC"/>
+              </w:rPr>
+              <w:t> </w:t>
+            </w:r>
+          </w:p>
+        </w:tc>
+        <w:tc>
+          <w:tcPr>
+            <w:tcW w:w="480" w:type="dxa"/>
+            <w:tcBorders>
+              <w:top w:val="nil"/>
+              <w:left w:val="nil"/>
+              <w:bottom w:val="single" w:sz="4" w:space="0" w:color="auto"/>
+              <w:right w:val="single" w:sz="4" w:space="0" w:color="auto"/>
+            </w:tcBorders>
+            <w:shd w:val="clear" w:color="auto" w:fill="auto"/>
+            <w:noWrap/>
+            <w:vAlign w:val="bottom"/>
+            <w:hideMark/>
+          </w:tcPr>
+          <w:p>
+            <w:pPr>
+              <w:spacing w:after="0" w:line="240" w:lineRule="auto"/>
+              <w:rPr>
+                <w:rFonts w:ascii="Calibri" w:eastAsia="Times New Roman" w:hAnsi="Calibri" w:cs="Calibri"/>
+                <w:color w:val="000000"/>
+                <w:lang w:val="es-EC" w:eastAsia="es-EC"/>
+              </w:rPr>
+            </w:pPr>
+            <w:r>
+              <w:rPr>
+                <w:rFonts w:ascii="Calibri" w:eastAsia="Times New Roman" w:hAnsi="Calibri" w:cs="Calibri"/>
+                <w:color w:val="000000"/>
+                <w:lang w:val="es-EC" w:eastAsia="es-EC"/>
+              </w:rPr>
+              <w:t> </w:t>
+            </w:r>
+          </w:p>
+        </w:tc>
+        <w:tc>
+          <w:tcPr>
+            <w:tcW w:w="480" w:type="dxa"/>
+            <w:tcBorders>
+              <w:top w:val="nil"/>
+              <w:left w:val="nil"/>
+              <w:bottom w:val="single" w:sz="4" w:space="0" w:color="auto"/>
+              <w:right w:val="single" w:sz="4" w:space="0" w:color="auto"/>
+            </w:tcBorders>
+            <w:shd w:val="clear" w:color="auto" w:fill="auto"/>
+            <w:noWrap/>
+            <w:vAlign w:val="bottom"/>
+            <w:hideMark/>
+          </w:tcPr>
+          <w:p>
+            <w:pPr>
+              <w:spacing w:after="0" w:line="240" w:lineRule="auto"/>
+              <w:rPr>
+                <w:rFonts w:ascii="Calibri" w:eastAsia="Times New Roman" w:hAnsi="Calibri" w:cs="Calibri"/>
+                <w:color w:val="000000"/>
+                <w:lang w:val="es-EC" w:eastAsia="es-EC"/>
+              </w:rPr>
+            </w:pPr>
+            <w:r>
+              <w:rPr>
+                <w:rFonts w:ascii="Calibri" w:eastAsia="Times New Roman" w:hAnsi="Calibri" w:cs="Calibri"/>
+                <w:color w:val="000000"/>
+                <w:lang w:val="es-EC" w:eastAsia="es-EC"/>
+              </w:rPr>
+              <w:t> </w:t>
+            </w:r>
+          </w:p>
+        </w:tc>
+        <w:tc>
+          <w:tcPr>
+            <w:tcW w:w="480" w:type="dxa"/>
+            <w:tcBorders>
+              <w:top w:val="nil"/>
+              <w:left w:val="nil"/>
+              <w:bottom w:val="single" w:sz="4" w:space="0" w:color="auto"/>
+              <w:right w:val="single" w:sz="4" w:space="0" w:color="auto"/>
+            </w:tcBorders>
+            <w:shd w:val="clear" w:color="auto" w:fill="auto"/>
+            <w:noWrap/>
+            <w:vAlign w:val="bottom"/>
+            <w:hideMark/>
+          </w:tcPr>
+          <w:p>
+            <w:pPr>
+              <w:spacing w:after="0" w:line="240" w:lineRule="auto"/>
+              <w:rPr>
+                <w:rFonts w:ascii="Calibri" w:eastAsia="Times New Roman" w:hAnsi="Calibri" w:cs="Calibri"/>
+                <w:color w:val="000000"/>
+                <w:lang w:val="es-EC" w:eastAsia="es-EC"/>
+              </w:rPr>
+            </w:pPr>
+            <w:r>
+              <w:rPr>
+                <w:rFonts w:ascii="Calibri" w:eastAsia="Times New Roman" w:hAnsi="Calibri" w:cs="Calibri"/>
+                <w:color w:val="000000"/>
+                <w:lang w:val="es-EC" w:eastAsia="es-EC"/>
+              </w:rPr>
+              <w:t> </w:t>
+            </w:r>
+          </w:p>
+        </w:tc>
+        <w:tc>
+          <w:tcPr>
+            <w:tcW w:w="480" w:type="dxa"/>
+            <w:tcBorders>
+              <w:top w:val="nil"/>
+              <w:left w:val="nil"/>
+              <w:bottom w:val="single" w:sz="4" w:space="0" w:color="auto"/>
+              <w:right w:val="single" w:sz="8" w:space="0" w:color="auto"/>
+            </w:tcBorders>
+            <w:shd w:val="clear" w:color="auto" w:fill="auto"/>
+            <w:noWrap/>
+            <w:vAlign w:val="bottom"/>
+            <w:hideMark/>
+          </w:tcPr>
+          <w:p>
+            <w:pPr>
+              <w:spacing w:after="0" w:line="240" w:lineRule="auto"/>
+              <w:rPr>
+                <w:rFonts w:ascii="Calibri" w:eastAsia="Times New Roman" w:hAnsi="Calibri" w:cs="Calibri"/>
+                <w:color w:val="000000"/>
+                <w:lang w:val="es-EC" w:eastAsia="es-EC"/>
+              </w:rPr>
+            </w:pPr>
+            <w:r>
+              <w:rPr>
+                <w:rFonts w:ascii="Calibri" w:eastAsia="Times New Roman" w:hAnsi="Calibri" w:cs="Calibri"/>
+                <w:color w:val="000000"/>
+                <w:lang w:val="es-EC" w:eastAsia="es-EC"/>
+              </w:rPr>
+              <w:t> </w:t>
+            </w:r>
+          </w:p>
+        </w:tc>
+      </w:tr>
+      <w:tr>
+        <w:trPr>
+          <w:trHeight w:val="300"/>
+        </w:trPr>
+        <w:tc>
+          <w:tcPr>
+            <w:tcW w:w="3596" w:type="dxa"/>
+            <w:tcBorders>
+              <w:top w:val="nil"/>
+              <w:left w:val="single" w:sz="8" w:space="0" w:color="auto"/>
+              <w:bottom w:val="single" w:sz="4" w:space="0" w:color="auto"/>
+              <w:right w:val="single" w:sz="8" w:space="0" w:color="auto"/>
+            </w:tcBorders>
+            <w:shd w:val="clear" w:color="auto" w:fill="auto"/>
+            <w:noWrap/>
+            <w:vAlign w:val="bottom"/>
+            <w:hideMark/>
+          </w:tcPr>
+          <w:p>
+            <w:pPr>
+              <w:spacing w:after="0" w:line="240" w:lineRule="auto"/>
+              <w:rPr>
+                <w:rFonts w:ascii="Calibri" w:eastAsia="Times New Roman" w:hAnsi="Calibri" w:cs="Calibri"/>
+                <w:color w:val="000000"/>
+                <w:lang w:val="es-EC" w:eastAsia="es-EC"/>
+              </w:rPr>
+            </w:pPr>
+            <w:r>
+              <w:rPr>
+                <w:rFonts w:ascii="Calibri" w:eastAsia="Times New Roman" w:hAnsi="Calibri" w:cs="Calibri"/>
+                <w:color w:val="000000"/>
+                <w:lang w:val="es-EC" w:eastAsia="es-EC"/>
+              </w:rPr>
+              <w:t>Interface</w:t>
+            </w:r>
+            <w:r>
+              <w:rPr>
+                <w:rFonts w:ascii="Calibri" w:eastAsia="Times New Roman" w:hAnsi="Calibri" w:cs="Calibri"/>
+                <w:color w:val="000000"/>
+                <w:lang w:val="es-EC" w:eastAsia="es-EC"/>
+              </w:rPr>
+              <w:t xml:space="preserve"> del juego y funcionamiento</w:t>
+            </w:r>
+          </w:p>
+        </w:tc>
+        <w:tc>
+          <w:tcPr>
+            <w:tcW w:w="875" w:type="dxa"/>
+            <w:tcBorders>
+              <w:top w:val="nil"/>
+              <w:left w:val="nil"/>
+              <w:bottom w:val="single" w:sz="4" w:space="0" w:color="auto"/>
+              <w:right w:val="single" w:sz="4" w:space="0" w:color="auto"/>
+            </w:tcBorders>
+            <w:shd w:val="clear" w:color="auto" w:fill="auto"/>
+            <w:noWrap/>
+            <w:vAlign w:val="bottom"/>
+            <w:hideMark/>
+          </w:tcPr>
+          <w:p>
+            <w:pPr>
+              <w:spacing w:after="0" w:line="240" w:lineRule="auto"/>
+              <w:jc w:val="right"/>
+              <w:rPr>
+                <w:rFonts w:ascii="Calibri" w:eastAsia="Times New Roman" w:hAnsi="Calibri" w:cs="Calibri"/>
+                <w:color w:val="000000"/>
+                <w:lang w:val="es-EC" w:eastAsia="es-EC"/>
+              </w:rPr>
+            </w:pPr>
+            <w:r>
+              <w:rPr>
+                <w:rFonts w:ascii="Calibri" w:eastAsia="Times New Roman" w:hAnsi="Calibri" w:cs="Calibri"/>
+                <w:color w:val="000000"/>
+                <w:lang w:val="es-EC" w:eastAsia="es-EC"/>
+              </w:rPr>
+              <w:t>12-ene</w:t>
+            </w:r>
+          </w:p>
+        </w:tc>
+        <w:tc>
+          <w:tcPr>
+            <w:tcW w:w="875" w:type="dxa"/>
+            <w:tcBorders>
+              <w:top w:val="nil"/>
+              <w:left w:val="nil"/>
+              <w:bottom w:val="single" w:sz="4" w:space="0" w:color="auto"/>
+              <w:right w:val="single" w:sz="4" w:space="0" w:color="auto"/>
+            </w:tcBorders>
+            <w:shd w:val="clear" w:color="auto" w:fill="auto"/>
+            <w:noWrap/>
+            <w:vAlign w:val="bottom"/>
+            <w:hideMark/>
+          </w:tcPr>
+          <w:p>
+            <w:pPr>
+              <w:spacing w:after="0" w:line="240" w:lineRule="auto"/>
+              <w:jc w:val="right"/>
+              <w:rPr>
+                <w:rFonts w:ascii="Calibri" w:eastAsia="Times New Roman" w:hAnsi="Calibri" w:cs="Calibri"/>
+                <w:color w:val="000000"/>
+                <w:lang w:val="es-EC" w:eastAsia="es-EC"/>
+              </w:rPr>
+            </w:pPr>
+            <w:r>
+              <w:rPr>
+                <w:rFonts w:ascii="Calibri" w:eastAsia="Times New Roman" w:hAnsi="Calibri" w:cs="Calibri"/>
+                <w:color w:val="000000"/>
+                <w:lang w:val="es-EC" w:eastAsia="es-EC"/>
+              </w:rPr>
+              <w:t>17-ene</w:t>
+            </w:r>
+          </w:p>
+        </w:tc>
+        <w:tc>
+          <w:tcPr>
+            <w:tcW w:w="362" w:type="dxa"/>
+            <w:tcBorders>
+              <w:top w:val="nil"/>
+              <w:left w:val="nil"/>
+              <w:bottom w:val="single" w:sz="4" w:space="0" w:color="auto"/>
+              <w:right w:val="single" w:sz="4" w:space="0" w:color="auto"/>
+            </w:tcBorders>
+            <w:shd w:val="clear" w:color="auto" w:fill="auto"/>
+            <w:noWrap/>
+            <w:vAlign w:val="bottom"/>
+            <w:hideMark/>
+          </w:tcPr>
+          <w:p>
+            <w:pPr>
+              <w:spacing w:after="0" w:line="240" w:lineRule="auto"/>
+              <w:rPr>
+                <w:rFonts w:ascii="Calibri" w:eastAsia="Times New Roman" w:hAnsi="Calibri" w:cs="Calibri"/>
+                <w:color w:val="000000"/>
+                <w:lang w:val="es-EC" w:eastAsia="es-EC"/>
+              </w:rPr>
+            </w:pPr>
+            <w:r>
+              <w:rPr>
+                <w:rFonts w:ascii="Calibri" w:eastAsia="Times New Roman" w:hAnsi="Calibri" w:cs="Calibri"/>
+                <w:color w:val="000000"/>
+                <w:lang w:val="es-EC" w:eastAsia="es-EC"/>
+              </w:rPr>
+              <w:t> </w:t>
+            </w:r>
+          </w:p>
+        </w:tc>
+        <w:tc>
+          <w:tcPr>
+            <w:tcW w:w="480" w:type="dxa"/>
+            <w:tcBorders>
+              <w:top w:val="nil"/>
+              <w:left w:val="nil"/>
+              <w:bottom w:val="single" w:sz="4" w:space="0" w:color="auto"/>
+              <w:right w:val="single" w:sz="4" w:space="0" w:color="auto"/>
+            </w:tcBorders>
+            <w:shd w:val="clear" w:color="auto" w:fill="auto"/>
+            <w:noWrap/>
+            <w:vAlign w:val="bottom"/>
+            <w:hideMark/>
+          </w:tcPr>
+          <w:p>
+            <w:pPr>
+              <w:spacing w:after="0" w:line="240" w:lineRule="auto"/>
+              <w:rPr>
+                <w:rFonts w:ascii="Calibri" w:eastAsia="Times New Roman" w:hAnsi="Calibri" w:cs="Calibri"/>
+                <w:color w:val="000000"/>
+                <w:lang w:val="es-EC" w:eastAsia="es-EC"/>
+              </w:rPr>
+            </w:pPr>
+            <w:r>
+              <w:rPr>
+                <w:rFonts w:ascii="Calibri" w:eastAsia="Times New Roman" w:hAnsi="Calibri" w:cs="Calibri"/>
+                <w:color w:val="000000"/>
+                <w:lang w:val="es-EC" w:eastAsia="es-EC"/>
+              </w:rPr>
+              <w:t> </w:t>
+            </w:r>
+          </w:p>
+        </w:tc>
+        <w:tc>
+          <w:tcPr>
+            <w:tcW w:w="480" w:type="dxa"/>
+            <w:tcBorders>
+              <w:top w:val="nil"/>
+              <w:left w:val="nil"/>
+              <w:bottom w:val="single" w:sz="4" w:space="0" w:color="auto"/>
+              <w:right w:val="single" w:sz="4" w:space="0" w:color="auto"/>
+            </w:tcBorders>
+            <w:shd w:val="clear" w:color="auto" w:fill="auto"/>
+            <w:noWrap/>
+            <w:vAlign w:val="bottom"/>
+            <w:hideMark/>
+          </w:tcPr>
+          <w:p>
+            <w:pPr>
+              <w:spacing w:after="0" w:line="240" w:lineRule="auto"/>
+              <w:rPr>
+                <w:rFonts w:ascii="Calibri" w:eastAsia="Times New Roman" w:hAnsi="Calibri" w:cs="Calibri"/>
+                <w:color w:val="000000"/>
+                <w:lang w:val="es-EC" w:eastAsia="es-EC"/>
+              </w:rPr>
+            </w:pPr>
+            <w:r>
+              <w:rPr>
+                <w:rFonts w:ascii="Calibri" w:eastAsia="Times New Roman" w:hAnsi="Calibri" w:cs="Calibri"/>
+                <w:color w:val="000000"/>
+                <w:lang w:val="es-EC" w:eastAsia="es-EC"/>
+              </w:rPr>
+              <w:t> </w:t>
+            </w:r>
+          </w:p>
+        </w:tc>
+        <w:tc>
+          <w:tcPr>
+            <w:tcW w:w="480" w:type="dxa"/>
+            <w:tcBorders>
+              <w:top w:val="nil"/>
+              <w:left w:val="nil"/>
+              <w:bottom w:val="single" w:sz="4" w:space="0" w:color="auto"/>
+              <w:right w:val="single" w:sz="4" w:space="0" w:color="auto"/>
+            </w:tcBorders>
+            <w:shd w:val="clear" w:color="auto" w:fill="auto"/>
+            <w:noWrap/>
+            <w:vAlign w:val="bottom"/>
+            <w:hideMark/>
+          </w:tcPr>
+          <w:p>
+            <w:pPr>
+              <w:spacing w:after="0" w:line="240" w:lineRule="auto"/>
+              <w:rPr>
+                <w:rFonts w:ascii="Calibri" w:eastAsia="Times New Roman" w:hAnsi="Calibri" w:cs="Calibri"/>
+                <w:color w:val="000000"/>
+                <w:lang w:val="es-EC" w:eastAsia="es-EC"/>
+              </w:rPr>
+            </w:pPr>
+            <w:r>
+              <w:rPr>
+                <w:rFonts w:ascii="Calibri" w:eastAsia="Times New Roman" w:hAnsi="Calibri" w:cs="Calibri"/>
+                <w:color w:val="000000"/>
+                <w:lang w:val="es-EC" w:eastAsia="es-EC"/>
+              </w:rPr>
+              <w:t> </w:t>
+            </w:r>
+          </w:p>
+        </w:tc>
+        <w:tc>
+          <w:tcPr>
+            <w:tcW w:w="480" w:type="dxa"/>
+            <w:tcBorders>
+              <w:top w:val="nil"/>
+              <w:left w:val="nil"/>
+              <w:bottom w:val="single" w:sz="4" w:space="0" w:color="auto"/>
+              <w:right w:val="single" w:sz="4" w:space="0" w:color="auto"/>
+            </w:tcBorders>
+            <w:shd w:val="clear" w:color="auto" w:fill="auto"/>
+            <w:noWrap/>
+            <w:vAlign w:val="bottom"/>
+            <w:hideMark/>
+          </w:tcPr>
+          <w:p>
+            <w:pPr>
+              <w:spacing w:after="0" w:line="240" w:lineRule="auto"/>
+              <w:rPr>
+                <w:rFonts w:ascii="Calibri" w:eastAsia="Times New Roman" w:hAnsi="Calibri" w:cs="Calibri"/>
+                <w:color w:val="000000"/>
+                <w:lang w:val="es-EC" w:eastAsia="es-EC"/>
+              </w:rPr>
+            </w:pPr>
+            <w:r>
+              <w:rPr>
+                <w:rFonts w:ascii="Calibri" w:eastAsia="Times New Roman" w:hAnsi="Calibri" w:cs="Calibri"/>
+                <w:color w:val="000000"/>
+                <w:lang w:val="es-EC" w:eastAsia="es-EC"/>
+              </w:rPr>
+              <w:t> </w:t>
+            </w:r>
+          </w:p>
+        </w:tc>
+        <w:tc>
+          <w:tcPr>
+            <w:tcW w:w="480" w:type="dxa"/>
+            <w:tcBorders>
+              <w:top w:val="nil"/>
+              <w:left w:val="nil"/>
+              <w:bottom w:val="single" w:sz="4" w:space="0" w:color="auto"/>
+              <w:right w:val="single" w:sz="8" w:space="0" w:color="auto"/>
+            </w:tcBorders>
+            <w:shd w:val="clear" w:color="auto" w:fill="auto"/>
+            <w:noWrap/>
+            <w:vAlign w:val="bottom"/>
+            <w:hideMark/>
+          </w:tcPr>
+          <w:p>
+            <w:pPr>
+              <w:spacing w:after="0" w:line="240" w:lineRule="auto"/>
+              <w:rPr>
+                <w:rFonts w:ascii="Calibri" w:eastAsia="Times New Roman" w:hAnsi="Calibri" w:cs="Calibri"/>
+                <w:color w:val="000000"/>
+                <w:lang w:val="es-EC" w:eastAsia="es-EC"/>
+              </w:rPr>
+            </w:pPr>
+            <w:r>
+              <w:rPr>
+                <w:rFonts w:ascii="Calibri" w:eastAsia="Times New Roman" w:hAnsi="Calibri" w:cs="Calibri"/>
+                <w:color w:val="000000"/>
+                <w:lang w:val="es-EC" w:eastAsia="es-EC"/>
+              </w:rPr>
+              <w:t> </w:t>
+            </w:r>
+          </w:p>
+        </w:tc>
+      </w:tr>
+      <w:tr>
+        <w:trPr>
+          <w:trHeight w:val="300"/>
+        </w:trPr>
+        <w:tc>
+          <w:tcPr>
+            <w:tcW w:w="3596" w:type="dxa"/>
+            <w:tcBorders>
+              <w:top w:val="nil"/>
+              <w:left w:val="single" w:sz="8" w:space="0" w:color="auto"/>
+              <w:bottom w:val="single" w:sz="4" w:space="0" w:color="auto"/>
+              <w:right w:val="single" w:sz="8" w:space="0" w:color="auto"/>
+            </w:tcBorders>
+            <w:shd w:val="clear" w:color="auto" w:fill="auto"/>
+            <w:noWrap/>
+            <w:vAlign w:val="bottom"/>
+            <w:hideMark/>
+          </w:tcPr>
+          <w:p>
+            <w:pPr>
+              <w:spacing w:after="0" w:line="240" w:lineRule="auto"/>
+              <w:rPr>
+                <w:rFonts w:ascii="Calibri" w:eastAsia="Times New Roman" w:hAnsi="Calibri" w:cs="Calibri"/>
+                <w:color w:val="000000"/>
+                <w:lang w:val="es-EC" w:eastAsia="es-EC"/>
+              </w:rPr>
+            </w:pPr>
+            <w:r>
+              <w:rPr>
+                <w:rFonts w:ascii="Calibri" w:eastAsia="Times New Roman" w:hAnsi="Calibri" w:cs="Calibri"/>
+                <w:color w:val="000000"/>
+                <w:lang w:val="es-EC" w:eastAsia="es-EC"/>
+              </w:rPr>
+              <w:t>Configurar botones y funcionamiento</w:t>
+            </w:r>
+          </w:p>
+        </w:tc>
+        <w:tc>
+          <w:tcPr>
+            <w:tcW w:w="875" w:type="dxa"/>
+            <w:tcBorders>
+              <w:top w:val="nil"/>
+              <w:left w:val="nil"/>
+              <w:bottom w:val="single" w:sz="4" w:space="0" w:color="auto"/>
+              <w:right w:val="single" w:sz="4" w:space="0" w:color="auto"/>
+            </w:tcBorders>
+            <w:shd w:val="clear" w:color="auto" w:fill="auto"/>
+            <w:noWrap/>
+            <w:vAlign w:val="bottom"/>
+            <w:hideMark/>
+          </w:tcPr>
+          <w:p>
+            <w:pPr>
+              <w:spacing w:after="0" w:line="240" w:lineRule="auto"/>
+              <w:jc w:val="right"/>
+              <w:rPr>
+                <w:rFonts w:ascii="Calibri" w:eastAsia="Times New Roman" w:hAnsi="Calibri" w:cs="Calibri"/>
+                <w:color w:val="000000"/>
+                <w:lang w:val="es-EC" w:eastAsia="es-EC"/>
+              </w:rPr>
+            </w:pPr>
+            <w:r>
+              <w:rPr>
+                <w:rFonts w:ascii="Calibri" w:eastAsia="Times New Roman" w:hAnsi="Calibri" w:cs="Calibri"/>
+                <w:color w:val="000000"/>
+                <w:lang w:val="es-EC" w:eastAsia="es-EC"/>
+              </w:rPr>
+              <w:t>19-ene</w:t>
+            </w:r>
+          </w:p>
+        </w:tc>
+        <w:tc>
+          <w:tcPr>
+            <w:tcW w:w="875" w:type="dxa"/>
+            <w:tcBorders>
+              <w:top w:val="nil"/>
+              <w:left w:val="nil"/>
+              <w:bottom w:val="single" w:sz="4" w:space="0" w:color="auto"/>
+              <w:right w:val="single" w:sz="4" w:space="0" w:color="auto"/>
+            </w:tcBorders>
+            <w:shd w:val="clear" w:color="auto" w:fill="auto"/>
+            <w:noWrap/>
+            <w:vAlign w:val="bottom"/>
+            <w:hideMark/>
+          </w:tcPr>
+          <w:p>
+            <w:pPr>
+              <w:spacing w:after="0" w:line="240" w:lineRule="auto"/>
+              <w:jc w:val="right"/>
+              <w:rPr>
+                <w:rFonts w:ascii="Calibri" w:eastAsia="Times New Roman" w:hAnsi="Calibri" w:cs="Calibri"/>
+                <w:color w:val="000000"/>
+                <w:lang w:val="es-EC" w:eastAsia="es-EC"/>
+              </w:rPr>
+            </w:pPr>
+            <w:r>
+              <w:rPr>
+                <w:rFonts w:ascii="Calibri" w:eastAsia="Times New Roman" w:hAnsi="Calibri" w:cs="Calibri"/>
+                <w:color w:val="000000"/>
+                <w:lang w:val="es-EC" w:eastAsia="es-EC"/>
+              </w:rPr>
+              <w:t>24-ene</w:t>
+            </w:r>
+          </w:p>
+        </w:tc>
+        <w:tc>
+          <w:tcPr>
+            <w:tcW w:w="362" w:type="dxa"/>
+            <w:tcBorders>
+              <w:top w:val="nil"/>
+              <w:left w:val="nil"/>
+              <w:bottom w:val="single" w:sz="4" w:space="0" w:color="auto"/>
+              <w:right w:val="single" w:sz="4" w:space="0" w:color="auto"/>
+            </w:tcBorders>
+            <w:shd w:val="clear" w:color="auto" w:fill="auto"/>
+            <w:noWrap/>
+            <w:vAlign w:val="bottom"/>
+            <w:hideMark/>
+          </w:tcPr>
+          <w:p>
+            <w:pPr>
+              <w:spacing w:after="0" w:line="240" w:lineRule="auto"/>
+              <w:rPr>
+                <w:rFonts w:ascii="Calibri" w:eastAsia="Times New Roman" w:hAnsi="Calibri" w:cs="Calibri"/>
+                <w:color w:val="000000"/>
+                <w:lang w:val="es-EC" w:eastAsia="es-EC"/>
+              </w:rPr>
+            </w:pPr>
+            <w:r>
+              <w:rPr>
+                <w:rFonts w:ascii="Calibri" w:eastAsia="Times New Roman" w:hAnsi="Calibri" w:cs="Calibri"/>
+                <w:color w:val="000000"/>
+                <w:lang w:val="es-EC" w:eastAsia="es-EC"/>
+              </w:rPr>
+              <w:t> </w:t>
+            </w:r>
+          </w:p>
+        </w:tc>
+        <w:tc>
+          <w:tcPr>
+            <w:tcW w:w="480" w:type="dxa"/>
+            <w:tcBorders>
+              <w:top w:val="nil"/>
+              <w:left w:val="nil"/>
+              <w:bottom w:val="single" w:sz="4" w:space="0" w:color="auto"/>
+              <w:right w:val="single" w:sz="4" w:space="0" w:color="auto"/>
+            </w:tcBorders>
+            <w:shd w:val="clear" w:color="auto" w:fill="auto"/>
+            <w:noWrap/>
+            <w:vAlign w:val="bottom"/>
+            <w:hideMark/>
+          </w:tcPr>
+          <w:p>
+            <w:pPr>
+              <w:spacing w:after="0" w:line="240" w:lineRule="auto"/>
+              <w:rPr>
+                <w:rFonts w:ascii="Calibri" w:eastAsia="Times New Roman" w:hAnsi="Calibri" w:cs="Calibri"/>
+                <w:color w:val="000000"/>
+                <w:lang w:val="es-EC" w:eastAsia="es-EC"/>
+              </w:rPr>
+            </w:pPr>
+            <w:r>
+              <w:rPr>
+                <w:rFonts w:ascii="Calibri" w:eastAsia="Times New Roman" w:hAnsi="Calibri" w:cs="Calibri"/>
+                <w:color w:val="000000"/>
+                <w:lang w:val="es-EC" w:eastAsia="es-EC"/>
+              </w:rPr>
+              <w:t> </w:t>
+            </w:r>
+          </w:p>
+        </w:tc>
+        <w:tc>
+          <w:tcPr>
+            <w:tcW w:w="480" w:type="dxa"/>
+            <w:tcBorders>
+              <w:top w:val="nil"/>
+              <w:left w:val="nil"/>
+              <w:bottom w:val="single" w:sz="4" w:space="0" w:color="auto"/>
+              <w:right w:val="single" w:sz="4" w:space="0" w:color="auto"/>
+            </w:tcBorders>
+            <w:shd w:val="clear" w:color="auto" w:fill="auto"/>
+            <w:noWrap/>
+            <w:vAlign w:val="bottom"/>
+            <w:hideMark/>
+          </w:tcPr>
+          <w:p>
+            <w:pPr>
+              <w:spacing w:after="0" w:line="240" w:lineRule="auto"/>
+              <w:rPr>
+                <w:rFonts w:ascii="Calibri" w:eastAsia="Times New Roman" w:hAnsi="Calibri" w:cs="Calibri"/>
+                <w:color w:val="000000"/>
+                <w:lang w:val="es-EC" w:eastAsia="es-EC"/>
+              </w:rPr>
+            </w:pPr>
+            <w:r>
+              <w:rPr>
+                <w:rFonts w:ascii="Calibri" w:eastAsia="Times New Roman" w:hAnsi="Calibri" w:cs="Calibri"/>
+                <w:color w:val="000000"/>
+                <w:lang w:val="es-EC" w:eastAsia="es-EC"/>
+              </w:rPr>
+              <w:t> </w:t>
+            </w:r>
+          </w:p>
+        </w:tc>
+        <w:tc>
+          <w:tcPr>
+            <w:tcW w:w="480" w:type="dxa"/>
+            <w:tcBorders>
+              <w:top w:val="nil"/>
+              <w:left w:val="nil"/>
+              <w:bottom w:val="single" w:sz="4" w:space="0" w:color="auto"/>
+              <w:right w:val="single" w:sz="4" w:space="0" w:color="auto"/>
+            </w:tcBorders>
+            <w:shd w:val="clear" w:color="auto" w:fill="auto"/>
+            <w:noWrap/>
+            <w:vAlign w:val="bottom"/>
+            <w:hideMark/>
+          </w:tcPr>
+          <w:p>
+            <w:pPr>
+              <w:spacing w:after="0" w:line="240" w:lineRule="auto"/>
+              <w:rPr>
+                <w:rFonts w:ascii="Calibri" w:eastAsia="Times New Roman" w:hAnsi="Calibri" w:cs="Calibri"/>
+                <w:color w:val="000000"/>
+                <w:lang w:val="es-EC" w:eastAsia="es-EC"/>
+              </w:rPr>
+            </w:pPr>
+            <w:r>
+              <w:rPr>
+                <w:rFonts w:ascii="Calibri" w:eastAsia="Times New Roman" w:hAnsi="Calibri" w:cs="Calibri"/>
+                <w:color w:val="000000"/>
+                <w:lang w:val="es-EC" w:eastAsia="es-EC"/>
+              </w:rPr>
+              <w:t> </w:t>
+            </w:r>
+          </w:p>
+        </w:tc>
+        <w:tc>
+          <w:tcPr>
+            <w:tcW w:w="480" w:type="dxa"/>
+            <w:tcBorders>
+              <w:top w:val="nil"/>
+              <w:left w:val="nil"/>
+              <w:bottom w:val="single" w:sz="4" w:space="0" w:color="auto"/>
+              <w:right w:val="single" w:sz="4" w:space="0" w:color="auto"/>
+            </w:tcBorders>
+            <w:shd w:val="clear" w:color="auto" w:fill="auto"/>
+            <w:noWrap/>
+            <w:vAlign w:val="bottom"/>
+            <w:hideMark/>
+          </w:tcPr>
+          <w:p>
+            <w:pPr>
+              <w:spacing w:after="0" w:line="240" w:lineRule="auto"/>
+              <w:rPr>
+                <w:rFonts w:ascii="Calibri" w:eastAsia="Times New Roman" w:hAnsi="Calibri" w:cs="Calibri"/>
+                <w:color w:val="000000"/>
+                <w:lang w:val="es-EC" w:eastAsia="es-EC"/>
+              </w:rPr>
+            </w:pPr>
+            <w:r>
+              <w:rPr>
+                <w:rFonts w:ascii="Calibri" w:eastAsia="Times New Roman" w:hAnsi="Calibri" w:cs="Calibri"/>
+                <w:color w:val="000000"/>
+                <w:lang w:val="es-EC" w:eastAsia="es-EC"/>
+              </w:rPr>
+              <w:t> </w:t>
+            </w:r>
+          </w:p>
+        </w:tc>
+        <w:tc>
+          <w:tcPr>
+            <w:tcW w:w="480" w:type="dxa"/>
+            <w:tcBorders>
+              <w:top w:val="nil"/>
+              <w:left w:val="nil"/>
+              <w:bottom w:val="single" w:sz="4" w:space="0" w:color="auto"/>
+              <w:right w:val="single" w:sz="8" w:space="0" w:color="auto"/>
+            </w:tcBorders>
+            <w:shd w:val="clear" w:color="auto" w:fill="auto"/>
+            <w:noWrap/>
+            <w:vAlign w:val="bottom"/>
+            <w:hideMark/>
+          </w:tcPr>
+          <w:p>
+            <w:pPr>
+              <w:spacing w:after="0" w:line="240" w:lineRule="auto"/>
+              <w:rPr>
+                <w:rFonts w:ascii="Calibri" w:eastAsia="Times New Roman" w:hAnsi="Calibri" w:cs="Calibri"/>
+                <w:color w:val="000000"/>
+                <w:lang w:val="es-EC" w:eastAsia="es-EC"/>
+              </w:rPr>
+            </w:pPr>
+            <w:r>
+              <w:rPr>
+                <w:rFonts w:ascii="Calibri" w:eastAsia="Times New Roman" w:hAnsi="Calibri" w:cs="Calibri"/>
+                <w:color w:val="000000"/>
+                <w:lang w:val="es-EC" w:eastAsia="es-EC"/>
+              </w:rPr>
+              <w:t> </w:t>
+            </w:r>
+          </w:p>
+        </w:tc>
+      </w:tr>
+      <w:tr>
+        <w:trPr>
+          <w:trHeight w:val="300"/>
+        </w:trPr>
+        <w:tc>
+          <w:tcPr>
+            <w:tcW w:w="3596" w:type="dxa"/>
+            <w:tcBorders>
+              <w:top w:val="nil"/>
+              <w:left w:val="single" w:sz="8" w:space="0" w:color="auto"/>
+              <w:bottom w:val="single" w:sz="4" w:space="0" w:color="auto"/>
+              <w:right w:val="single" w:sz="8" w:space="0" w:color="auto"/>
+            </w:tcBorders>
+            <w:shd w:val="clear" w:color="auto" w:fill="auto"/>
+            <w:noWrap/>
+            <w:vAlign w:val="bottom"/>
+            <w:hideMark/>
+          </w:tcPr>
+          <w:p>
+            <w:pPr>
+              <w:spacing w:after="0" w:line="240" w:lineRule="auto"/>
+              <w:rPr>
+                <w:rFonts w:ascii="Calibri" w:eastAsia="Times New Roman" w:hAnsi="Calibri" w:cs="Calibri"/>
+                <w:color w:val="000000"/>
+                <w:lang w:val="es-EC" w:eastAsia="es-EC"/>
+              </w:rPr>
+            </w:pPr>
+            <w:r>
+              <w:rPr>
+                <w:rFonts w:ascii="Calibri" w:eastAsia="Times New Roman" w:hAnsi="Calibri" w:cs="Calibri"/>
+                <w:color w:val="000000"/>
+                <w:lang w:val="es-EC" w:eastAsia="es-EC"/>
+              </w:rPr>
+              <w:t>Prueba de sonidos y funcionamiento</w:t>
+            </w:r>
+          </w:p>
+        </w:tc>
+        <w:tc>
+          <w:tcPr>
+            <w:tcW w:w="875" w:type="dxa"/>
+            <w:tcBorders>
+              <w:top w:val="nil"/>
+              <w:left w:val="nil"/>
+              <w:bottom w:val="single" w:sz="4" w:space="0" w:color="auto"/>
+              <w:right w:val="single" w:sz="4" w:space="0" w:color="auto"/>
+            </w:tcBorders>
+            <w:shd w:val="clear" w:color="auto" w:fill="auto"/>
+            <w:noWrap/>
+            <w:vAlign w:val="bottom"/>
+            <w:hideMark/>
+          </w:tcPr>
+          <w:p>
+            <w:pPr>
+              <w:spacing w:after="0" w:line="240" w:lineRule="auto"/>
+              <w:jc w:val="right"/>
+              <w:rPr>
+                <w:rFonts w:ascii="Calibri" w:eastAsia="Times New Roman" w:hAnsi="Calibri" w:cs="Calibri"/>
+                <w:color w:val="000000"/>
+                <w:lang w:val="es-EC" w:eastAsia="es-EC"/>
+              </w:rPr>
+            </w:pPr>
+            <w:r>
+              <w:rPr>
+                <w:rFonts w:ascii="Calibri" w:eastAsia="Times New Roman" w:hAnsi="Calibri" w:cs="Calibri"/>
+                <w:color w:val="000000"/>
+                <w:lang w:val="es-EC" w:eastAsia="es-EC"/>
+              </w:rPr>
+              <w:t>26-ene</w:t>
+            </w:r>
+          </w:p>
+        </w:tc>
+        <w:tc>
+          <w:tcPr>
+            <w:tcW w:w="875" w:type="dxa"/>
+            <w:tcBorders>
+              <w:top w:val="nil"/>
+              <w:left w:val="nil"/>
+              <w:bottom w:val="single" w:sz="4" w:space="0" w:color="auto"/>
+              <w:right w:val="single" w:sz="4" w:space="0" w:color="auto"/>
+            </w:tcBorders>
+            <w:shd w:val="clear" w:color="auto" w:fill="auto"/>
+            <w:noWrap/>
+            <w:vAlign w:val="bottom"/>
+            <w:hideMark/>
+          </w:tcPr>
+          <w:p>
+            <w:pPr>
+              <w:spacing w:after="0" w:line="240" w:lineRule="auto"/>
+              <w:jc w:val="right"/>
+              <w:rPr>
+                <w:rFonts w:ascii="Calibri" w:eastAsia="Times New Roman" w:hAnsi="Calibri" w:cs="Calibri"/>
+                <w:color w:val="000000"/>
+                <w:lang w:val="es-EC" w:eastAsia="es-EC"/>
+              </w:rPr>
+            </w:pPr>
+            <w:r>
+              <w:rPr>
+                <w:rFonts w:ascii="Calibri" w:eastAsia="Times New Roman" w:hAnsi="Calibri" w:cs="Calibri"/>
+                <w:color w:val="000000"/>
+                <w:lang w:val="es-EC" w:eastAsia="es-EC"/>
+              </w:rPr>
+              <w:t>31-ene</w:t>
+            </w:r>
+          </w:p>
+        </w:tc>
+        <w:tc>
+          <w:tcPr>
+            <w:tcW w:w="362" w:type="dxa"/>
+            <w:tcBorders>
+              <w:top w:val="nil"/>
+              <w:left w:val="nil"/>
+              <w:bottom w:val="single" w:sz="4" w:space="0" w:color="auto"/>
+              <w:right w:val="single" w:sz="4" w:space="0" w:color="auto"/>
+            </w:tcBorders>
+            <w:shd w:val="clear" w:color="auto" w:fill="auto"/>
+            <w:noWrap/>
+            <w:vAlign w:val="bottom"/>
+            <w:hideMark/>
+          </w:tcPr>
+          <w:p>
+            <w:pPr>
+              <w:spacing w:after="0" w:line="240" w:lineRule="auto"/>
+              <w:rPr>
+                <w:rFonts w:ascii="Calibri" w:eastAsia="Times New Roman" w:hAnsi="Calibri" w:cs="Calibri"/>
+                <w:color w:val="000000"/>
+                <w:lang w:val="es-EC" w:eastAsia="es-EC"/>
+              </w:rPr>
+            </w:pPr>
+            <w:r>
+              <w:rPr>
+                <w:rFonts w:ascii="Calibri" w:eastAsia="Times New Roman" w:hAnsi="Calibri" w:cs="Calibri"/>
+                <w:color w:val="000000"/>
+                <w:lang w:val="es-EC" w:eastAsia="es-EC"/>
+              </w:rPr>
+              <w:t> </w:t>
+            </w:r>
+          </w:p>
+        </w:tc>
+        <w:tc>
+          <w:tcPr>
+            <w:tcW w:w="480" w:type="dxa"/>
+            <w:tcBorders>
+              <w:top w:val="nil"/>
+              <w:left w:val="nil"/>
+              <w:bottom w:val="single" w:sz="4" w:space="0" w:color="auto"/>
+              <w:right w:val="single" w:sz="4" w:space="0" w:color="auto"/>
+            </w:tcBorders>
+            <w:shd w:val="clear" w:color="auto" w:fill="auto"/>
+            <w:noWrap/>
+            <w:vAlign w:val="bottom"/>
+            <w:hideMark/>
+          </w:tcPr>
+          <w:p>
+            <w:pPr>
+              <w:spacing w:after="0" w:line="240" w:lineRule="auto"/>
+              <w:rPr>
+                <w:rFonts w:ascii="Calibri" w:eastAsia="Times New Roman" w:hAnsi="Calibri" w:cs="Calibri"/>
+                <w:color w:val="000000"/>
+                <w:lang w:val="es-EC" w:eastAsia="es-EC"/>
+              </w:rPr>
+            </w:pPr>
+            <w:r>
+              <w:rPr>
+                <w:rFonts w:ascii="Calibri" w:eastAsia="Times New Roman" w:hAnsi="Calibri" w:cs="Calibri"/>
+                <w:color w:val="000000"/>
+                <w:lang w:val="es-EC" w:eastAsia="es-EC"/>
+              </w:rPr>
+              <w:t> </w:t>
+            </w:r>
+          </w:p>
+        </w:tc>
+        <w:tc>
+          <w:tcPr>
+            <w:tcW w:w="480" w:type="dxa"/>
+            <w:tcBorders>
+              <w:top w:val="nil"/>
+              <w:left w:val="nil"/>
+              <w:bottom w:val="single" w:sz="4" w:space="0" w:color="auto"/>
+              <w:right w:val="single" w:sz="4" w:space="0" w:color="auto"/>
+            </w:tcBorders>
+            <w:shd w:val="clear" w:color="auto" w:fill="auto"/>
+            <w:noWrap/>
+            <w:vAlign w:val="bottom"/>
+            <w:hideMark/>
+          </w:tcPr>
+          <w:p>
+            <w:pPr>
+              <w:spacing w:after="0" w:line="240" w:lineRule="auto"/>
+              <w:rPr>
+                <w:rFonts w:ascii="Calibri" w:eastAsia="Times New Roman" w:hAnsi="Calibri" w:cs="Calibri"/>
+                <w:color w:val="000000"/>
+                <w:lang w:val="es-EC" w:eastAsia="es-EC"/>
+              </w:rPr>
+            </w:pPr>
+            <w:r>
+              <w:rPr>
+                <w:rFonts w:ascii="Calibri" w:eastAsia="Times New Roman" w:hAnsi="Calibri" w:cs="Calibri"/>
+                <w:color w:val="000000"/>
+                <w:lang w:val="es-EC" w:eastAsia="es-EC"/>
+              </w:rPr>
+              <w:t> </w:t>
+            </w:r>
+          </w:p>
+        </w:tc>
+        <w:tc>
+          <w:tcPr>
+            <w:tcW w:w="480" w:type="dxa"/>
+            <w:tcBorders>
+              <w:top w:val="nil"/>
+              <w:left w:val="nil"/>
+              <w:bottom w:val="single" w:sz="4" w:space="0" w:color="auto"/>
+              <w:right w:val="single" w:sz="4" w:space="0" w:color="auto"/>
+            </w:tcBorders>
+            <w:shd w:val="clear" w:color="auto" w:fill="auto"/>
+            <w:noWrap/>
+            <w:vAlign w:val="bottom"/>
+            <w:hideMark/>
+          </w:tcPr>
+          <w:p>
+            <w:pPr>
+              <w:spacing w:after="0" w:line="240" w:lineRule="auto"/>
+              <w:rPr>
+                <w:rFonts w:ascii="Calibri" w:eastAsia="Times New Roman" w:hAnsi="Calibri" w:cs="Calibri"/>
+                <w:color w:val="000000"/>
+                <w:lang w:val="es-EC" w:eastAsia="es-EC"/>
+              </w:rPr>
+            </w:pPr>
+            <w:r>
+              <w:rPr>
+                <w:rFonts w:ascii="Calibri" w:eastAsia="Times New Roman" w:hAnsi="Calibri" w:cs="Calibri"/>
+                <w:color w:val="000000"/>
+                <w:lang w:val="es-EC" w:eastAsia="es-EC"/>
+              </w:rPr>
+              <w:t> </w:t>
+            </w:r>
+          </w:p>
+        </w:tc>
+        <w:tc>
+          <w:tcPr>
+            <w:tcW w:w="480" w:type="dxa"/>
+            <w:tcBorders>
+              <w:top w:val="nil"/>
+              <w:left w:val="nil"/>
+              <w:bottom w:val="single" w:sz="4" w:space="0" w:color="auto"/>
+              <w:right w:val="single" w:sz="4" w:space="0" w:color="auto"/>
+            </w:tcBorders>
+            <w:shd w:val="clear" w:color="auto" w:fill="auto"/>
+            <w:noWrap/>
+            <w:vAlign w:val="bottom"/>
+            <w:hideMark/>
+          </w:tcPr>
+          <w:p>
+            <w:pPr>
+              <w:spacing w:after="0" w:line="240" w:lineRule="auto"/>
+              <w:rPr>
+                <w:rFonts w:ascii="Calibri" w:eastAsia="Times New Roman" w:hAnsi="Calibri" w:cs="Calibri"/>
+                <w:color w:val="000000"/>
+                <w:lang w:val="es-EC" w:eastAsia="es-EC"/>
+              </w:rPr>
+            </w:pPr>
+            <w:r>
+              <w:rPr>
+                <w:rFonts w:ascii="Calibri" w:eastAsia="Times New Roman" w:hAnsi="Calibri" w:cs="Calibri"/>
+                <w:color w:val="000000"/>
+                <w:lang w:val="es-EC" w:eastAsia="es-EC"/>
+              </w:rPr>
+              <w:t> </w:t>
+            </w:r>
+          </w:p>
+        </w:tc>
+        <w:tc>
+          <w:tcPr>
+            <w:tcW w:w="480" w:type="dxa"/>
+            <w:tcBorders>
+              <w:top w:val="nil"/>
+              <w:left w:val="nil"/>
+              <w:bottom w:val="single" w:sz="4" w:space="0" w:color="auto"/>
+              <w:right w:val="single" w:sz="8" w:space="0" w:color="auto"/>
+            </w:tcBorders>
+            <w:shd w:val="clear" w:color="auto" w:fill="auto"/>
+            <w:noWrap/>
+            <w:vAlign w:val="bottom"/>
+            <w:hideMark/>
+          </w:tcPr>
+          <w:p>
+            <w:pPr>
+              <w:spacing w:after="0" w:line="240" w:lineRule="auto"/>
+              <w:rPr>
+                <w:rFonts w:ascii="Calibri" w:eastAsia="Times New Roman" w:hAnsi="Calibri" w:cs="Calibri"/>
+                <w:color w:val="000000"/>
+                <w:lang w:val="es-EC" w:eastAsia="es-EC"/>
+              </w:rPr>
+            </w:pPr>
+            <w:r>
+              <w:rPr>
+                <w:rFonts w:ascii="Calibri" w:eastAsia="Times New Roman" w:hAnsi="Calibri" w:cs="Calibri"/>
+                <w:color w:val="000000"/>
+                <w:lang w:val="es-EC" w:eastAsia="es-EC"/>
+              </w:rPr>
+              <w:t> </w:t>
+            </w:r>
+          </w:p>
+        </w:tc>
+      </w:tr>
+      <w:tr>
+        <w:trPr>
+          <w:trHeight w:val="300"/>
+        </w:trPr>
+        <w:tc>
+          <w:tcPr>
+            <w:tcW w:w="3596" w:type="dxa"/>
+            <w:tcBorders>
+              <w:top w:val="nil"/>
+              <w:left w:val="single" w:sz="8" w:space="0" w:color="auto"/>
+              <w:bottom w:val="single" w:sz="4" w:space="0" w:color="auto"/>
+              <w:right w:val="single" w:sz="8" w:space="0" w:color="auto"/>
+            </w:tcBorders>
+            <w:shd w:val="clear" w:color="auto" w:fill="auto"/>
+            <w:noWrap/>
+            <w:vAlign w:val="bottom"/>
+            <w:hideMark/>
+          </w:tcPr>
+          <w:p>
+            <w:pPr>
+              <w:spacing w:after="0" w:line="240" w:lineRule="auto"/>
+              <w:rPr>
+                <w:rFonts w:ascii="Calibri" w:eastAsia="Times New Roman" w:hAnsi="Calibri" w:cs="Calibri"/>
+                <w:color w:val="000000"/>
+                <w:lang w:val="es-EC" w:eastAsia="es-EC"/>
+              </w:rPr>
+            </w:pPr>
+            <w:r>
+              <w:rPr>
+                <w:rFonts w:ascii="Calibri" w:eastAsia="Times New Roman" w:hAnsi="Calibri" w:cs="Calibri"/>
+                <w:color w:val="000000"/>
+                <w:lang w:val="es-EC" w:eastAsia="es-EC"/>
+              </w:rPr>
+              <w:t xml:space="preserve">Crear el ejecutable </w:t>
+            </w:r>
+          </w:p>
+        </w:tc>
+        <w:tc>
+          <w:tcPr>
+            <w:tcW w:w="875" w:type="dxa"/>
+            <w:tcBorders>
+              <w:top w:val="nil"/>
+              <w:left w:val="nil"/>
+              <w:bottom w:val="single" w:sz="4" w:space="0" w:color="auto"/>
+              <w:right w:val="single" w:sz="4" w:space="0" w:color="auto"/>
+            </w:tcBorders>
+            <w:shd w:val="clear" w:color="auto" w:fill="auto"/>
+            <w:noWrap/>
+            <w:vAlign w:val="bottom"/>
+            <w:hideMark/>
+          </w:tcPr>
+          <w:p>
+            <w:pPr>
+              <w:spacing w:after="0" w:line="240" w:lineRule="auto"/>
+              <w:jc w:val="right"/>
+              <w:rPr>
+                <w:rFonts w:ascii="Calibri" w:eastAsia="Times New Roman" w:hAnsi="Calibri" w:cs="Calibri"/>
+                <w:color w:val="000000"/>
+                <w:lang w:val="es-EC" w:eastAsia="es-EC"/>
+              </w:rPr>
+            </w:pPr>
+            <w:r>
+              <w:rPr>
+                <w:rFonts w:ascii="Calibri" w:eastAsia="Times New Roman" w:hAnsi="Calibri" w:cs="Calibri"/>
+                <w:color w:val="000000"/>
+                <w:lang w:val="es-EC" w:eastAsia="es-EC"/>
+              </w:rPr>
+              <w:t>02-feb</w:t>
+            </w:r>
+          </w:p>
+        </w:tc>
+        <w:tc>
+          <w:tcPr>
+            <w:tcW w:w="875" w:type="dxa"/>
+            <w:tcBorders>
+              <w:top w:val="nil"/>
+              <w:left w:val="nil"/>
+              <w:bottom w:val="single" w:sz="4" w:space="0" w:color="auto"/>
+              <w:right w:val="single" w:sz="4" w:space="0" w:color="auto"/>
+            </w:tcBorders>
+            <w:shd w:val="clear" w:color="auto" w:fill="auto"/>
+            <w:noWrap/>
+            <w:vAlign w:val="bottom"/>
+            <w:hideMark/>
+          </w:tcPr>
+          <w:p>
+            <w:pPr>
+              <w:spacing w:after="0" w:line="240" w:lineRule="auto"/>
+              <w:jc w:val="right"/>
+              <w:rPr>
+                <w:rFonts w:ascii="Calibri" w:eastAsia="Times New Roman" w:hAnsi="Calibri" w:cs="Calibri"/>
+                <w:color w:val="000000"/>
+                <w:lang w:val="es-EC" w:eastAsia="es-EC"/>
+              </w:rPr>
+            </w:pPr>
+            <w:r>
+              <w:rPr>
+                <w:rFonts w:ascii="Calibri" w:eastAsia="Times New Roman" w:hAnsi="Calibri" w:cs="Calibri"/>
+                <w:color w:val="000000"/>
+                <w:lang w:val="es-EC" w:eastAsia="es-EC"/>
+              </w:rPr>
+              <w:t>08-feb</w:t>
+            </w:r>
+          </w:p>
+        </w:tc>
+        <w:tc>
+          <w:tcPr>
+            <w:tcW w:w="362" w:type="dxa"/>
+            <w:tcBorders>
+              <w:top w:val="nil"/>
+              <w:left w:val="nil"/>
+              <w:bottom w:val="single" w:sz="4" w:space="0" w:color="auto"/>
+              <w:right w:val="single" w:sz="4" w:space="0" w:color="auto"/>
+            </w:tcBorders>
+            <w:shd w:val="clear" w:color="auto" w:fill="auto"/>
+            <w:noWrap/>
+            <w:vAlign w:val="bottom"/>
+            <w:hideMark/>
+          </w:tcPr>
+          <w:p>
+            <w:pPr>
+              <w:spacing w:after="0" w:line="240" w:lineRule="auto"/>
+              <w:rPr>
+                <w:rFonts w:ascii="Calibri" w:eastAsia="Times New Roman" w:hAnsi="Calibri" w:cs="Calibri"/>
+                <w:color w:val="000000"/>
+                <w:lang w:val="es-EC" w:eastAsia="es-EC"/>
+              </w:rPr>
+            </w:pPr>
+            <w:r>
+              <w:rPr>
+                <w:rFonts w:ascii="Calibri" w:eastAsia="Times New Roman" w:hAnsi="Calibri" w:cs="Calibri"/>
+                <w:color w:val="000000"/>
+                <w:lang w:val="es-EC" w:eastAsia="es-EC"/>
+              </w:rPr>
+              <w:t> </w:t>
+            </w:r>
+          </w:p>
+        </w:tc>
+        <w:tc>
+          <w:tcPr>
+            <w:tcW w:w="480" w:type="dxa"/>
+            <w:tcBorders>
+              <w:top w:val="nil"/>
+              <w:left w:val="nil"/>
+              <w:bottom w:val="single" w:sz="4" w:space="0" w:color="auto"/>
+              <w:right w:val="single" w:sz="4" w:space="0" w:color="auto"/>
+            </w:tcBorders>
+            <w:shd w:val="clear" w:color="auto" w:fill="auto"/>
+            <w:noWrap/>
+            <w:vAlign w:val="bottom"/>
+            <w:hideMark/>
+          </w:tcPr>
+          <w:p>
+            <w:pPr>
+              <w:spacing w:after="0" w:line="240" w:lineRule="auto"/>
+              <w:rPr>
+                <w:rFonts w:ascii="Calibri" w:eastAsia="Times New Roman" w:hAnsi="Calibri" w:cs="Calibri"/>
+                <w:color w:val="000000"/>
+                <w:lang w:val="es-EC" w:eastAsia="es-EC"/>
+              </w:rPr>
+            </w:pPr>
+            <w:r>
+              <w:rPr>
+                <w:rFonts w:ascii="Calibri" w:eastAsia="Times New Roman" w:hAnsi="Calibri" w:cs="Calibri"/>
+                <w:color w:val="000000"/>
+                <w:lang w:val="es-EC" w:eastAsia="es-EC"/>
+              </w:rPr>
+              <w:t> </w:t>
+            </w:r>
+          </w:p>
+        </w:tc>
+        <w:tc>
+          <w:tcPr>
+            <w:tcW w:w="480" w:type="dxa"/>
+            <w:tcBorders>
+              <w:top w:val="nil"/>
+              <w:left w:val="nil"/>
+              <w:bottom w:val="single" w:sz="4" w:space="0" w:color="auto"/>
+              <w:right w:val="single" w:sz="4" w:space="0" w:color="auto"/>
+            </w:tcBorders>
+            <w:shd w:val="clear" w:color="auto" w:fill="auto"/>
+            <w:noWrap/>
+            <w:vAlign w:val="bottom"/>
+            <w:hideMark/>
+          </w:tcPr>
+          <w:p>
+            <w:pPr>
+              <w:spacing w:after="0" w:line="240" w:lineRule="auto"/>
+              <w:rPr>
+                <w:rFonts w:ascii="Calibri" w:eastAsia="Times New Roman" w:hAnsi="Calibri" w:cs="Calibri"/>
+                <w:color w:val="000000"/>
+                <w:lang w:val="es-EC" w:eastAsia="es-EC"/>
+              </w:rPr>
+            </w:pPr>
+            <w:r>
+              <w:rPr>
+                <w:rFonts w:ascii="Calibri" w:eastAsia="Times New Roman" w:hAnsi="Calibri" w:cs="Calibri"/>
+                <w:color w:val="000000"/>
+                <w:lang w:val="es-EC" w:eastAsia="es-EC"/>
+              </w:rPr>
+              <w:t> </w:t>
+            </w:r>
+          </w:p>
+        </w:tc>
+        <w:tc>
+          <w:tcPr>
+            <w:tcW w:w="480" w:type="dxa"/>
+            <w:tcBorders>
+              <w:top w:val="nil"/>
+              <w:left w:val="nil"/>
+              <w:bottom w:val="single" w:sz="4" w:space="0" w:color="auto"/>
+              <w:right w:val="single" w:sz="4" w:space="0" w:color="auto"/>
+            </w:tcBorders>
+            <w:shd w:val="clear" w:color="auto" w:fill="auto"/>
+            <w:noWrap/>
+            <w:vAlign w:val="bottom"/>
+            <w:hideMark/>
+          </w:tcPr>
+          <w:p>
+            <w:pPr>
+              <w:spacing w:after="0" w:line="240" w:lineRule="auto"/>
+              <w:rPr>
+                <w:rFonts w:ascii="Calibri" w:eastAsia="Times New Roman" w:hAnsi="Calibri" w:cs="Calibri"/>
+                <w:color w:val="000000"/>
+                <w:lang w:val="es-EC" w:eastAsia="es-EC"/>
+              </w:rPr>
+            </w:pPr>
+            <w:r>
+              <w:rPr>
+                <w:rFonts w:ascii="Calibri" w:eastAsia="Times New Roman" w:hAnsi="Calibri" w:cs="Calibri"/>
+                <w:color w:val="000000"/>
+                <w:lang w:val="es-EC" w:eastAsia="es-EC"/>
+              </w:rPr>
+              <w:t> </w:t>
+            </w:r>
+          </w:p>
+        </w:tc>
+        <w:tc>
+          <w:tcPr>
+            <w:tcW w:w="480" w:type="dxa"/>
+            <w:tcBorders>
+              <w:top w:val="nil"/>
+              <w:left w:val="nil"/>
+              <w:bottom w:val="single" w:sz="4" w:space="0" w:color="auto"/>
+              <w:right w:val="single" w:sz="4" w:space="0" w:color="auto"/>
+            </w:tcBorders>
+            <w:shd w:val="clear" w:color="auto" w:fill="auto"/>
+            <w:noWrap/>
+            <w:vAlign w:val="bottom"/>
+            <w:hideMark/>
+          </w:tcPr>
+          <w:p>
+            <w:pPr>
+              <w:spacing w:after="0" w:line="240" w:lineRule="auto"/>
+              <w:rPr>
+                <w:rFonts w:ascii="Calibri" w:eastAsia="Times New Roman" w:hAnsi="Calibri" w:cs="Calibri"/>
+                <w:color w:val="000000"/>
+                <w:lang w:val="es-EC" w:eastAsia="es-EC"/>
+              </w:rPr>
+            </w:pPr>
+            <w:r>
+              <w:rPr>
+                <w:rFonts w:ascii="Calibri" w:eastAsia="Times New Roman" w:hAnsi="Calibri" w:cs="Calibri"/>
+                <w:color w:val="000000"/>
+                <w:lang w:val="es-EC" w:eastAsia="es-EC"/>
+              </w:rPr>
+              <w:t> </w:t>
+            </w:r>
+          </w:p>
+        </w:tc>
+        <w:tc>
+          <w:tcPr>
+            <w:tcW w:w="480" w:type="dxa"/>
+            <w:tcBorders>
+              <w:top w:val="nil"/>
+              <w:left w:val="nil"/>
+              <w:bottom w:val="single" w:sz="4" w:space="0" w:color="auto"/>
+              <w:right w:val="single" w:sz="8" w:space="0" w:color="auto"/>
+            </w:tcBorders>
+            <w:shd w:val="clear" w:color="auto" w:fill="auto"/>
+            <w:noWrap/>
+            <w:vAlign w:val="bottom"/>
+            <w:hideMark/>
+          </w:tcPr>
+          <w:p>
+            <w:pPr>
+              <w:spacing w:after="0" w:line="240" w:lineRule="auto"/>
+              <w:rPr>
+                <w:rFonts w:ascii="Calibri" w:eastAsia="Times New Roman" w:hAnsi="Calibri" w:cs="Calibri"/>
+                <w:color w:val="000000"/>
+                <w:lang w:val="es-EC" w:eastAsia="es-EC"/>
+              </w:rPr>
+            </w:pPr>
+            <w:r>
+              <w:rPr>
+                <w:rFonts w:ascii="Calibri" w:eastAsia="Times New Roman" w:hAnsi="Calibri" w:cs="Calibri"/>
+                <w:color w:val="000000"/>
+                <w:lang w:val="es-EC" w:eastAsia="es-EC"/>
+              </w:rPr>
+              <w:t> </w:t>
+            </w:r>
+          </w:p>
+        </w:tc>
+      </w:tr>
+      <w:tr>
+        <w:trPr>
+          <w:trHeight w:val="315"/>
+        </w:trPr>
+        <w:tc>
+          <w:tcPr>
+            <w:tcW w:w="3596" w:type="dxa"/>
+            <w:tcBorders>
+              <w:top w:val="nil"/>
+              <w:left w:val="single" w:sz="8" w:space="0" w:color="auto"/>
+              <w:bottom w:val="single" w:sz="8" w:space="0" w:color="auto"/>
+              <w:right w:val="single" w:sz="8" w:space="0" w:color="auto"/>
+            </w:tcBorders>
+            <w:shd w:val="clear" w:color="auto" w:fill="auto"/>
+            <w:noWrap/>
+            <w:vAlign w:val="bottom"/>
+            <w:hideMark/>
+          </w:tcPr>
+          <w:p>
+            <w:pPr>
+              <w:spacing w:after="0" w:line="240" w:lineRule="auto"/>
+              <w:rPr>
+                <w:rFonts w:ascii="Calibri" w:eastAsia="Times New Roman" w:hAnsi="Calibri" w:cs="Calibri"/>
+                <w:color w:val="000000"/>
+                <w:lang w:val="es-EC" w:eastAsia="es-EC"/>
+              </w:rPr>
+            </w:pPr>
+            <w:r>
+              <w:rPr>
+                <w:rFonts w:ascii="Calibri" w:eastAsia="Times New Roman" w:hAnsi="Calibri" w:cs="Calibri"/>
+                <w:color w:val="000000"/>
+                <w:lang w:val="es-EC" w:eastAsia="es-EC"/>
+              </w:rPr>
+              <w:t xml:space="preserve">Informe  y </w:t>
+            </w:r>
+            <w:r>
+              <w:rPr>
+                <w:rFonts w:ascii="Calibri" w:eastAsia="Times New Roman" w:hAnsi="Calibri" w:cs="Calibri"/>
+                <w:color w:val="000000"/>
+                <w:lang w:val="es-EC" w:eastAsia="es-EC"/>
+              </w:rPr>
+              <w:t>presentación</w:t>
+            </w:r>
+            <w:r>
+              <w:rPr>
+                <w:rFonts w:ascii="Calibri" w:eastAsia="Times New Roman" w:hAnsi="Calibri" w:cs="Calibri"/>
+                <w:color w:val="000000"/>
+                <w:lang w:val="es-EC" w:eastAsia="es-EC"/>
+              </w:rPr>
+              <w:t xml:space="preserve"> final</w:t>
+            </w:r>
+          </w:p>
+        </w:tc>
+        <w:tc>
+          <w:tcPr>
+            <w:tcW w:w="875" w:type="dxa"/>
+            <w:tcBorders>
+              <w:top w:val="nil"/>
+              <w:left w:val="nil"/>
+              <w:bottom w:val="single" w:sz="8" w:space="0" w:color="auto"/>
+              <w:right w:val="single" w:sz="4" w:space="0" w:color="auto"/>
+            </w:tcBorders>
+            <w:shd w:val="clear" w:color="auto" w:fill="auto"/>
+            <w:noWrap/>
+            <w:vAlign w:val="bottom"/>
+            <w:hideMark/>
+          </w:tcPr>
+          <w:p>
+            <w:pPr>
+              <w:spacing w:after="0" w:line="240" w:lineRule="auto"/>
+              <w:jc w:val="right"/>
+              <w:rPr>
+                <w:rFonts w:ascii="Calibri" w:eastAsia="Times New Roman" w:hAnsi="Calibri" w:cs="Calibri"/>
+                <w:color w:val="000000"/>
+                <w:lang w:val="es-EC" w:eastAsia="es-EC"/>
+              </w:rPr>
+            </w:pPr>
+            <w:r>
+              <w:rPr>
+                <w:rFonts w:ascii="Calibri" w:eastAsia="Times New Roman" w:hAnsi="Calibri" w:cs="Calibri"/>
+                <w:color w:val="000000"/>
+                <w:lang w:val="es-EC" w:eastAsia="es-EC"/>
+              </w:rPr>
+              <w:t>09-feb</w:t>
+            </w:r>
+          </w:p>
+        </w:tc>
+        <w:tc>
+          <w:tcPr>
+            <w:tcW w:w="875" w:type="dxa"/>
+            <w:tcBorders>
+              <w:top w:val="nil"/>
+              <w:left w:val="nil"/>
+              <w:bottom w:val="single" w:sz="8" w:space="0" w:color="auto"/>
+              <w:right w:val="single" w:sz="4" w:space="0" w:color="auto"/>
+            </w:tcBorders>
+            <w:shd w:val="clear" w:color="auto" w:fill="auto"/>
+            <w:noWrap/>
+            <w:vAlign w:val="bottom"/>
+            <w:hideMark/>
+          </w:tcPr>
+          <w:p>
+            <w:pPr>
+              <w:spacing w:after="0" w:line="240" w:lineRule="auto"/>
+              <w:jc w:val="right"/>
+              <w:rPr>
+                <w:rFonts w:ascii="Calibri" w:eastAsia="Times New Roman" w:hAnsi="Calibri" w:cs="Calibri"/>
+                <w:color w:val="000000"/>
+                <w:lang w:val="es-EC" w:eastAsia="es-EC"/>
+              </w:rPr>
+            </w:pPr>
+            <w:r>
+              <w:rPr>
+                <w:rFonts w:ascii="Calibri" w:eastAsia="Times New Roman" w:hAnsi="Calibri" w:cs="Calibri"/>
+                <w:color w:val="000000"/>
+                <w:lang w:val="es-EC" w:eastAsia="es-EC"/>
+              </w:rPr>
+              <w:t>14-feb</w:t>
+            </w:r>
+          </w:p>
+        </w:tc>
+        <w:tc>
+          <w:tcPr>
+            <w:tcW w:w="362" w:type="dxa"/>
+            <w:tcBorders>
+              <w:top w:val="nil"/>
+              <w:left w:val="nil"/>
+              <w:bottom w:val="single" w:sz="8" w:space="0" w:color="auto"/>
+              <w:right w:val="single" w:sz="4" w:space="0" w:color="auto"/>
+            </w:tcBorders>
+            <w:shd w:val="clear" w:color="auto" w:fill="auto"/>
+            <w:noWrap/>
+            <w:vAlign w:val="bottom"/>
+            <w:hideMark/>
+          </w:tcPr>
+          <w:p>
+            <w:pPr>
+              <w:spacing w:after="0" w:line="240" w:lineRule="auto"/>
+              <w:rPr>
+                <w:rFonts w:ascii="Calibri" w:eastAsia="Times New Roman" w:hAnsi="Calibri" w:cs="Calibri"/>
+                <w:color w:val="000000"/>
+                <w:lang w:val="es-EC" w:eastAsia="es-EC"/>
+              </w:rPr>
+            </w:pPr>
+            <w:r>
+              <w:rPr>
+                <w:rFonts w:ascii="Calibri" w:eastAsia="Times New Roman" w:hAnsi="Calibri" w:cs="Calibri"/>
+                <w:color w:val="000000"/>
+                <w:lang w:val="es-EC" w:eastAsia="es-EC"/>
+              </w:rPr>
+              <w:t> </w:t>
+            </w:r>
+          </w:p>
+        </w:tc>
+        <w:tc>
+          <w:tcPr>
+            <w:tcW w:w="480" w:type="dxa"/>
+            <w:tcBorders>
+              <w:top w:val="nil"/>
+              <w:left w:val="nil"/>
+              <w:bottom w:val="single" w:sz="8" w:space="0" w:color="auto"/>
+              <w:right w:val="single" w:sz="4" w:space="0" w:color="auto"/>
+            </w:tcBorders>
+            <w:shd w:val="clear" w:color="auto" w:fill="auto"/>
+            <w:noWrap/>
+            <w:vAlign w:val="bottom"/>
+            <w:hideMark/>
+          </w:tcPr>
+          <w:p>
+            <w:pPr>
+              <w:spacing w:after="0" w:line="240" w:lineRule="auto"/>
+              <w:rPr>
+                <w:rFonts w:ascii="Calibri" w:eastAsia="Times New Roman" w:hAnsi="Calibri" w:cs="Calibri"/>
+                <w:color w:val="000000"/>
+                <w:lang w:val="es-EC" w:eastAsia="es-EC"/>
+              </w:rPr>
+            </w:pPr>
+            <w:r>
+              <w:rPr>
+                <w:rFonts w:ascii="Calibri" w:eastAsia="Times New Roman" w:hAnsi="Calibri" w:cs="Calibri"/>
+                <w:color w:val="000000"/>
+                <w:lang w:val="es-EC" w:eastAsia="es-EC"/>
+              </w:rPr>
+              <w:t> </w:t>
+            </w:r>
+          </w:p>
+        </w:tc>
+        <w:tc>
+          <w:tcPr>
+            <w:tcW w:w="480" w:type="dxa"/>
+            <w:tcBorders>
+              <w:top w:val="nil"/>
+              <w:left w:val="nil"/>
+              <w:bottom w:val="single" w:sz="8" w:space="0" w:color="auto"/>
+              <w:right w:val="single" w:sz="4" w:space="0" w:color="auto"/>
+            </w:tcBorders>
+            <w:shd w:val="clear" w:color="auto" w:fill="auto"/>
+            <w:noWrap/>
+            <w:vAlign w:val="bottom"/>
+            <w:hideMark/>
+          </w:tcPr>
+          <w:p>
+            <w:pPr>
+              <w:spacing w:after="0" w:line="240" w:lineRule="auto"/>
+              <w:rPr>
+                <w:rFonts w:ascii="Calibri" w:eastAsia="Times New Roman" w:hAnsi="Calibri" w:cs="Calibri"/>
+                <w:color w:val="000000"/>
+                <w:lang w:val="es-EC" w:eastAsia="es-EC"/>
+              </w:rPr>
+            </w:pPr>
+            <w:r>
+              <w:rPr>
+                <w:rFonts w:ascii="Calibri" w:eastAsia="Times New Roman" w:hAnsi="Calibri" w:cs="Calibri"/>
+                <w:color w:val="000000"/>
+                <w:lang w:val="es-EC" w:eastAsia="es-EC"/>
+              </w:rPr>
+              <w:t> </w:t>
+            </w:r>
+          </w:p>
+        </w:tc>
+        <w:tc>
+          <w:tcPr>
+            <w:tcW w:w="480" w:type="dxa"/>
+            <w:tcBorders>
+              <w:top w:val="nil"/>
+              <w:left w:val="nil"/>
+              <w:bottom w:val="single" w:sz="8" w:space="0" w:color="auto"/>
+              <w:right w:val="single" w:sz="4" w:space="0" w:color="auto"/>
+            </w:tcBorders>
+            <w:shd w:val="clear" w:color="auto" w:fill="auto"/>
+            <w:noWrap/>
+            <w:vAlign w:val="bottom"/>
+            <w:hideMark/>
+          </w:tcPr>
+          <w:p>
+            <w:pPr>
+              <w:spacing w:after="0" w:line="240" w:lineRule="auto"/>
+              <w:rPr>
+                <w:rFonts w:ascii="Calibri" w:eastAsia="Times New Roman" w:hAnsi="Calibri" w:cs="Calibri"/>
+                <w:color w:val="000000"/>
+                <w:lang w:val="es-EC" w:eastAsia="es-EC"/>
+              </w:rPr>
+            </w:pPr>
+            <w:r>
+              <w:rPr>
+                <w:rFonts w:ascii="Calibri" w:eastAsia="Times New Roman" w:hAnsi="Calibri" w:cs="Calibri"/>
+                <w:color w:val="000000"/>
+                <w:lang w:val="es-EC" w:eastAsia="es-EC"/>
+              </w:rPr>
+              <w:t> </w:t>
+            </w:r>
+          </w:p>
+        </w:tc>
+        <w:tc>
+          <w:tcPr>
+            <w:tcW w:w="480" w:type="dxa"/>
+            <w:tcBorders>
+              <w:top w:val="nil"/>
+              <w:left w:val="nil"/>
+              <w:bottom w:val="single" w:sz="8" w:space="0" w:color="auto"/>
+              <w:right w:val="single" w:sz="4" w:space="0" w:color="auto"/>
+            </w:tcBorders>
+            <w:shd w:val="clear" w:color="auto" w:fill="auto"/>
+            <w:noWrap/>
+            <w:vAlign w:val="bottom"/>
+            <w:hideMark/>
+          </w:tcPr>
+          <w:p>
+            <w:pPr>
+              <w:spacing w:after="0" w:line="240" w:lineRule="auto"/>
+              <w:rPr>
+                <w:rFonts w:ascii="Calibri" w:eastAsia="Times New Roman" w:hAnsi="Calibri" w:cs="Calibri"/>
+                <w:color w:val="000000"/>
+                <w:lang w:val="es-EC" w:eastAsia="es-EC"/>
+              </w:rPr>
+            </w:pPr>
+            <w:r>
+              <w:rPr>
+                <w:rFonts w:ascii="Calibri" w:eastAsia="Times New Roman" w:hAnsi="Calibri" w:cs="Calibri"/>
+                <w:color w:val="000000"/>
+                <w:lang w:val="es-EC" w:eastAsia="es-EC"/>
+              </w:rPr>
+              <w:t> </w:t>
+            </w:r>
+          </w:p>
+        </w:tc>
+        <w:tc>
+          <w:tcPr>
+            <w:tcW w:w="480" w:type="dxa"/>
+            <w:tcBorders>
+              <w:top w:val="nil"/>
+              <w:left w:val="nil"/>
+              <w:bottom w:val="single" w:sz="8" w:space="0" w:color="auto"/>
+              <w:right w:val="single" w:sz="8" w:space="0" w:color="auto"/>
+            </w:tcBorders>
+            <w:shd w:val="clear" w:color="auto" w:fill="auto"/>
+            <w:noWrap/>
+            <w:vAlign w:val="bottom"/>
+            <w:hideMark/>
+          </w:tcPr>
+          <w:p>
+            <w:pPr>
+              <w:spacing w:after="0" w:line="240" w:lineRule="auto"/>
+              <w:rPr>
+                <w:rFonts w:ascii="Calibri" w:eastAsia="Times New Roman" w:hAnsi="Calibri" w:cs="Calibri"/>
+                <w:color w:val="000000"/>
+                <w:lang w:val="es-EC" w:eastAsia="es-EC"/>
+              </w:rPr>
+            </w:pPr>
+            <w:r>
+              <w:rPr>
+                <w:rFonts w:ascii="Calibri" w:eastAsia="Times New Roman" w:hAnsi="Calibri" w:cs="Calibri"/>
+                <w:color w:val="000000"/>
+                <w:lang w:val="es-EC" w:eastAsia="es-EC"/>
+              </w:rPr>
+              <w:t> </w:t>
+            </w:r>
+          </w:p>
+        </w:tc>
+      </w:tr>
+    </w:tbl>
     <w:p>
       <w:pPr>
         <w:pStyle w:val="Prrafodelista"/>
@@ -1072,8 +5556,29 @@
           <w:sz w:val="24"/>
           <w:szCs w:val="24"/>
         </w:rPr>
+        <w:t xml:space="preserve"> </w:t>
+      </w:r>
+      <w:r>
+        <w:rPr>
+          <w:rFonts w:ascii="Times New Roman" w:hAnsi="Times New Roman" w:cs="Times New Roman"/>
+          <w:b/>
+          <w:sz w:val="24"/>
+          <w:szCs w:val="24"/>
+        </w:rPr>
         <w:t>Cronograma de desarrollo de actividades(diagrama de Gantt)</w:t>
       </w:r>
+    </w:p>
+    <w:p>
+      <w:pPr>
+        <w:spacing w:line="360" w:lineRule="auto"/>
+        <w:jc w:val="both"/>
+        <w:rPr>
+          <w:rFonts w:ascii="Times New Roman" w:hAnsi="Times New Roman" w:cs="Times New Roman"/>
+          <w:b/>
+          <w:sz w:val="24"/>
+          <w:szCs w:val="24"/>
+        </w:rPr>
+      </w:pPr>
     </w:p>
     <w:p>
       <w:pPr>
@@ -1141,7 +5646,7 @@
           <w:noProof/>
           <w:sz w:val="24"/>
           <w:szCs w:val="24"/>
-          <w:lang w:eastAsia="es-ES"/>
+          <w:lang w:val="es-EC" w:eastAsia="es-EC"/>
         </w:rPr>
         <w:drawing>
           <wp:inline distT="0" distB="0" distL="0" distR="0" wp14:anchorId="24F1FC04" wp14:editId="725DDE79">
@@ -1279,7 +5784,6 @@
           <w:sz w:val="24"/>
           <w:szCs w:val="24"/>
         </w:rPr>
-        <w:lastRenderedPageBreak/>
         <w:t>Es un lenguaje de programación con varios paradigmas que tiene versatilidad, simplicidad y gran rapidez en su desarrollo. Con este software podemos crear cualquier programa como aplicaciones para Windows, con servidores de red y también páginas web, y su leguaje es interpretado con el cual no es necesario compilar el código fuente para su ejecución.</w:t>
       </w:r>
     </w:p>
@@ -1313,6 +5817,18 @@
           <w:szCs w:val="24"/>
         </w:rPr>
       </w:pPr>
+    </w:p>
+    <w:p>
+      <w:pPr>
+        <w:spacing w:line="360" w:lineRule="auto"/>
+        <w:jc w:val="both"/>
+        <w:rPr>
+          <w:rFonts w:ascii="Times New Roman" w:hAnsi="Times New Roman" w:cs="Times New Roman"/>
+          <w:b/>
+          <w:sz w:val="24"/>
+          <w:szCs w:val="24"/>
+        </w:rPr>
+      </w:pPr>
       <w:proofErr w:type="spellStart"/>
       <w:r>
         <w:rPr>
@@ -1321,6 +5837,7 @@
           <w:sz w:val="24"/>
           <w:szCs w:val="24"/>
         </w:rPr>
+        <w:lastRenderedPageBreak/>
         <w:t>Pygame</w:t>
       </w:r>
       <w:proofErr w:type="spellEnd"/>
@@ -1342,7 +5859,7 @@
           <w:noProof/>
           <w:sz w:val="24"/>
           <w:szCs w:val="24"/>
-          <w:lang w:eastAsia="es-ES"/>
+          <w:lang w:val="es-EC" w:eastAsia="es-EC"/>
         </w:rPr>
         <w:drawing>
           <wp:inline distT="0" distB="0" distL="0" distR="0" wp14:anchorId="162CAA91" wp14:editId="4A9831A6">
@@ -1645,7 +6162,6 @@
           <w:sz w:val="24"/>
           <w:szCs w:val="24"/>
         </w:rPr>
-        <w:lastRenderedPageBreak/>
         <w:t>La programación orientada a eventos es un paradigma de programación que el flujo del programa está dirigido por mensajes o eventos de otros programas o hilos de ejecución.</w:t>
       </w:r>
     </w:p>
@@ -1715,15 +6231,6 @@
           <w:szCs w:val="24"/>
         </w:rPr>
       </w:pPr>
-      <w:r>
-        <w:rPr>
-          <w:rFonts w:ascii="Times New Roman" w:hAnsi="Times New Roman" w:cs="Times New Roman"/>
-          <w:b/>
-          <w:sz w:val="24"/>
-          <w:szCs w:val="24"/>
-        </w:rPr>
-        <w:t>Compilador a EXE para Windows</w:t>
-      </w:r>
     </w:p>
     <w:p>
       <w:pPr>
@@ -1731,17 +6238,20 @@
         <w:jc w:val="both"/>
         <w:rPr>
           <w:rFonts w:ascii="Times New Roman" w:hAnsi="Times New Roman" w:cs="Times New Roman"/>
-          <w:sz w:val="24"/>
-          <w:szCs w:val="24"/>
-        </w:rPr>
-      </w:pPr>
-      <w:r>
-        <w:rPr>
-          <w:rFonts w:ascii="Times New Roman" w:hAnsi="Times New Roman" w:cs="Times New Roman"/>
-          <w:sz w:val="24"/>
-          <w:szCs w:val="24"/>
-        </w:rPr>
-        <w:t>Convierte los programas hechos en Python en programas EXE. El artífice de esto se llama Py2exe y consigue que podamos distribuir en plataformas Windows nuestro software sin preocuparnos de mucho más, ya que se encarga de proporcionar el intérprete y todas las dependencias que fuesen necesarias.</w:t>
+          <w:b/>
+          <w:sz w:val="24"/>
+          <w:szCs w:val="24"/>
+        </w:rPr>
+      </w:pPr>
+      <w:r>
+        <w:rPr>
+          <w:rFonts w:ascii="Times New Roman" w:hAnsi="Times New Roman" w:cs="Times New Roman"/>
+          <w:b/>
+          <w:sz w:val="24"/>
+          <w:szCs w:val="24"/>
+        </w:rPr>
+        <w:lastRenderedPageBreak/>
+        <w:t>Compilador a EXE para Windows</w:t>
       </w:r>
     </w:p>
     <w:p>
@@ -1760,7 +6270,7 @@
           <w:sz w:val="24"/>
           <w:szCs w:val="24"/>
         </w:rPr>
-        <w:t>Esto lo realizaremos al finalizar nuestro proyecto para que puedan ingresar los usuarios con Windows.</w:t>
+        <w:t>Convierte los programas hechos en Python en programas EXE. El artífice de esto se llama Py2exe y consigue que podamos distribuir en plataformas Windows nuestro software sin preocuparnos de mucho más, ya que se encarga de proporcionar el intérprete y todas las dependencias que fuesen necesarias.</w:t>
       </w:r>
     </w:p>
     <w:p>
@@ -1769,19 +6279,17 @@
         <w:jc w:val="both"/>
         <w:rPr>
           <w:rFonts w:ascii="Times New Roman" w:hAnsi="Times New Roman" w:cs="Times New Roman"/>
-          <w:b/>
-          <w:sz w:val="24"/>
-          <w:szCs w:val="24"/>
-        </w:rPr>
-      </w:pPr>
-      <w:r>
-        <w:rPr>
-          <w:rFonts w:ascii="Times New Roman" w:hAnsi="Times New Roman" w:cs="Times New Roman"/>
-          <w:b/>
-          <w:sz w:val="24"/>
-          <w:szCs w:val="24"/>
-        </w:rPr>
-        <w:t>Página de “http://www.pygame.org/lofi.html”</w:t>
+          <w:sz w:val="24"/>
+          <w:szCs w:val="24"/>
+        </w:rPr>
+      </w:pPr>
+      <w:r>
+        <w:rPr>
+          <w:rFonts w:ascii="Times New Roman" w:hAnsi="Times New Roman" w:cs="Times New Roman"/>
+          <w:sz w:val="24"/>
+          <w:szCs w:val="24"/>
+        </w:rPr>
+        <w:t>Esto lo realizaremos al finalizar nuestro proyecto para que puedan ingresar los usuarios con Windows.</w:t>
       </w:r>
     </w:p>
     <w:p>
@@ -1798,10 +6306,31 @@
       <w:r>
         <w:rPr>
           <w:rFonts w:ascii="Times New Roman" w:hAnsi="Times New Roman" w:cs="Times New Roman"/>
+          <w:b/>
+          <w:sz w:val="24"/>
+          <w:szCs w:val="24"/>
+        </w:rPr>
+        <w:t>Página de “http://www.pygame.org/lofi.html”</w:t>
+      </w:r>
+    </w:p>
+    <w:p>
+      <w:pPr>
+        <w:spacing w:line="360" w:lineRule="auto"/>
+        <w:jc w:val="both"/>
+        <w:rPr>
+          <w:rFonts w:ascii="Times New Roman" w:hAnsi="Times New Roman" w:cs="Times New Roman"/>
+          <w:b/>
+          <w:sz w:val="24"/>
+          <w:szCs w:val="24"/>
+        </w:rPr>
+      </w:pPr>
+      <w:r>
+        <w:rPr>
+          <w:rFonts w:ascii="Times New Roman" w:hAnsi="Times New Roman" w:cs="Times New Roman"/>
           <w:noProof/>
           <w:sz w:val="24"/>
           <w:szCs w:val="24"/>
-          <w:lang w:eastAsia="es-ES"/>
+          <w:lang w:val="es-EC" w:eastAsia="es-EC"/>
         </w:rPr>
         <w:drawing>
           <wp:inline distT="0" distB="0" distL="0" distR="0" wp14:anchorId="4BB59741" wp14:editId="10786C50">
@@ -1913,7 +6442,6 @@
           <w:sz w:val="24"/>
           <w:szCs w:val="24"/>
         </w:rPr>
-        <w:lastRenderedPageBreak/>
         <w:t xml:space="preserve">Mario </w:t>
       </w:r>
       <w:proofErr w:type="spellStart"/>
@@ -1945,8 +6473,9 @@
           <w:noProof/>
           <w:sz w:val="24"/>
           <w:szCs w:val="24"/>
-          <w:lang w:eastAsia="es-ES"/>
-        </w:rPr>
+          <w:lang w:val="es-EC" w:eastAsia="es-EC"/>
+        </w:rPr>
+        <w:lastRenderedPageBreak/>
         <w:drawing>
           <wp:inline distT="0" distB="0" distL="0" distR="0">
             <wp:extent cx="3579962" cy="2684972"/>
@@ -2251,6 +6780,22 @@
         </w:rPr>
         <w:t>El juego se gana llegando a la meta sin que el tiempo termine.</w:t>
       </w:r>
+    </w:p>
+    <w:p>
+      <w:pPr>
+        <w:pStyle w:val="Prrafodelista"/>
+        <w:spacing w:line="360" w:lineRule="auto"/>
+        <w:ind w:left="360"/>
+        <w:jc w:val="both"/>
+        <w:rPr>
+          <w:rFonts w:ascii="Times New Roman" w:hAnsi="Times New Roman" w:cs="Times New Roman"/>
+          <w:b/>
+          <w:sz w:val="24"/>
+          <w:szCs w:val="24"/>
+        </w:rPr>
+      </w:pPr>
+      <w:bookmarkStart w:id="0" w:name="_GoBack"/>
+      <w:bookmarkEnd w:id="0"/>
     </w:p>
     <w:p>
       <w:pPr>
@@ -2796,7 +7341,7 @@
     <w:r>
       <w:rPr>
         <w:noProof/>
-        <w:lang w:eastAsia="es-ES"/>
+        <w:lang w:val="es-EC" w:eastAsia="es-EC"/>
       </w:rPr>
       <w:drawing>
         <wp:inline distT="0" distB="0" distL="0" distR="0">
@@ -2890,7 +7435,7 @@
     <w:r>
       <w:rPr>
         <w:noProof/>
-        <w:lang w:eastAsia="es-ES"/>
+        <w:lang w:val="es-EC" w:eastAsia="es-EC"/>
       </w:rPr>
       <w:drawing>
         <wp:inline distT="0" distB="0" distL="0" distR="0">
@@ -5548,6 +10093,63 @@
     <w:unhideWhenUsed/>
     <w:rsid w:val="00EC0077"/>
   </w:style>
+  <w:style w:type="table" w:styleId="Tabladecuadrcula1clara">
+    <w:name w:val="Grid Table 1 Light"/>
+    <w:basedOn w:val="Tablanormal"/>
+    <w:uiPriority w:val="46"/>
+    <w:rsid w:val="009C06D8"/>
+    <w:pPr>
+      <w:spacing w:after="0" w:line="240" w:lineRule="auto"/>
+    </w:pPr>
+    <w:tblPr>
+      <w:tblStyleRowBandSize w:val="1"/>
+      <w:tblStyleColBandSize w:val="1"/>
+      <w:tblBorders>
+        <w:top w:val="single" w:sz="4" w:space="0" w:color="999999" w:themeColor="text1" w:themeTint="66"/>
+        <w:left w:val="single" w:sz="4" w:space="0" w:color="999999" w:themeColor="text1" w:themeTint="66"/>
+        <w:bottom w:val="single" w:sz="4" w:space="0" w:color="999999" w:themeColor="text1" w:themeTint="66"/>
+        <w:right w:val="single" w:sz="4" w:space="0" w:color="999999" w:themeColor="text1" w:themeTint="66"/>
+        <w:insideH w:val="single" w:sz="4" w:space="0" w:color="999999" w:themeColor="text1" w:themeTint="66"/>
+        <w:insideV w:val="single" w:sz="4" w:space="0" w:color="999999" w:themeColor="text1" w:themeTint="66"/>
+      </w:tblBorders>
+    </w:tblPr>
+    <w:tblStylePr w:type="firstRow">
+      <w:rPr>
+        <w:b/>
+        <w:bCs/>
+      </w:rPr>
+      <w:tblPr/>
+      <w:tcPr>
+        <w:tcBorders>
+          <w:bottom w:val="single" w:sz="12" w:space="0" w:color="666666" w:themeColor="text1" w:themeTint="99"/>
+        </w:tcBorders>
+      </w:tcPr>
+    </w:tblStylePr>
+    <w:tblStylePr w:type="lastRow">
+      <w:rPr>
+        <w:b/>
+        <w:bCs/>
+      </w:rPr>
+      <w:tblPr/>
+      <w:tcPr>
+        <w:tcBorders>
+          <w:top w:val="double" w:sz="2" w:space="0" w:color="666666" w:themeColor="text1" w:themeTint="99"/>
+        </w:tcBorders>
+      </w:tcPr>
+    </w:tblStylePr>
+    <w:tblStylePr w:type="firstCol">
+      <w:rPr>
+        <w:b/>
+        <w:bCs/>
+      </w:rPr>
+    </w:tblStylePr>
+    <w:tblStylePr w:type="lastCol">
+      <w:rPr>
+        <w:b/>
+        <w:bCs/>
+      </w:rPr>
+    </w:tblStylePr>
+  </w:style>
 </w:styles>
 </file>
 
@@ -5885,7 +10487,7 @@
 </file>
 
 <file path=customXml/itemProps2.xml><?xml version="1.0" encoding="utf-8"?>
-<ds:datastoreItem xmlns:ds="http://schemas.openxmlformats.org/officeDocument/2006/customXml" ds:itemID="{1CD45156-6695-479E-B698-AC76C5EE3D08}">
+<ds:datastoreItem xmlns:ds="http://schemas.openxmlformats.org/officeDocument/2006/customXml" ds:itemID="{FCF540CC-F2C9-44C3-822D-9FE88FFCDA97}">
   <ds:schemaRefs>
     <ds:schemaRef ds:uri="http://schemas.openxmlformats.org/officeDocument/2006/bibliography"/>
   </ds:schemaRefs>

</xml_diff>